<commit_message>
Edited ontwerp en analyse document: erd and app mockup
</commit_message>
<xml_diff>
--- a/Ontwerp en analyse document - Merik Westerveld - Info Support.docx
+++ b/Ontwerp en analyse document - Merik Westerveld - Info Support.docx
@@ -2642,8 +2642,8 @@
       </w:tblPr>
       <w:tblGrid>
         <w:gridCol w:w="993"/>
-        <w:gridCol w:w="1859"/>
-        <w:gridCol w:w="1303"/>
+        <w:gridCol w:w="1417"/>
+        <w:gridCol w:w="1745"/>
         <w:gridCol w:w="2048"/>
         <w:gridCol w:w="2870"/>
       </w:tblGrid>
@@ -2670,7 +2670,7 @@
         </w:tc>
         <w:tc>
           <w:tcPr>
-            <w:tcW w:w="1859" w:type="dxa"/>
+            <w:tcW w:w="1417" w:type="dxa"/>
           </w:tcPr>
           <w:p>
             <w:pPr>
@@ -2686,7 +2686,7 @@
         </w:tc>
         <w:tc>
           <w:tcPr>
-            <w:tcW w:w="1303" w:type="dxa"/>
+            <w:tcW w:w="1745" w:type="dxa"/>
           </w:tcPr>
           <w:p>
             <w:pPr>
@@ -2754,7 +2754,7 @@
         </w:tc>
         <w:tc>
           <w:tcPr>
-            <w:tcW w:w="1859" w:type="dxa"/>
+            <w:tcW w:w="1417" w:type="dxa"/>
           </w:tcPr>
           <w:p>
             <w:pPr>
@@ -2768,7 +2768,7 @@
         </w:tc>
         <w:tc>
           <w:tcPr>
-            <w:tcW w:w="1303" w:type="dxa"/>
+            <w:tcW w:w="1745" w:type="dxa"/>
           </w:tcPr>
           <w:p>
             <w:pPr>
@@ -3336,7 +3336,7 @@
           <w:b/>
         </w:rPr>
       </w:pPr>
-      <w:bookmarkStart w:id="0" w:name="_Toc1122184"/>
+      <w:bookmarkStart w:id="0" w:name="_Toc1394052"/>
       <w:r>
         <w:rPr>
           <w:rStyle w:val="Veldnaam"/>
@@ -3364,7 +3364,7 @@
         <w:br w:type="page"/>
       </w:r>
     </w:p>
-    <w:bookmarkStart w:id="1" w:name="_Toc1122185" w:displacedByCustomXml="next"/>
+    <w:bookmarkStart w:id="1" w:name="_Toc1394053" w:displacedByCustomXml="next"/>
     <w:sdt>
       <w:sdtPr>
         <w:rPr>
@@ -3435,7 +3435,7 @@
             </w:rPr>
             <w:fldChar w:fldCharType="separate"/>
           </w:r>
-          <w:hyperlink w:anchor="_Toc1122184" w:history="1">
+          <w:hyperlink w:anchor="_Toc1394052" w:history="1">
             <w:r>
               <w:rPr>
                 <w:rStyle w:val="Hyperlink"/>
@@ -3473,7 +3473,7 @@
               <w:rPr>
                 <w:webHidden/>
               </w:rPr>
-              <w:instrText xml:space="preserve"> PAGEREF _Toc1122184 \h </w:instrText>
+              <w:instrText xml:space="preserve"> PAGEREF _Toc1394052 \h </w:instrText>
             </w:r>
             <w:r>
               <w:rPr>
@@ -3510,7 +3510,7 @@
               <w:lang w:val="nl-NL"/>
             </w:rPr>
           </w:pPr>
-          <w:hyperlink w:anchor="_Toc1122185" w:history="1">
+          <w:hyperlink w:anchor="_Toc1394053" w:history="1">
             <w:r>
               <w:rPr>
                 <w:rStyle w:val="Hyperlink"/>
@@ -3533,7 +3533,7 @@
               <w:rPr>
                 <w:webHidden/>
               </w:rPr>
-              <w:instrText xml:space="preserve"> PAGEREF _Toc1122185 \h </w:instrText>
+              <w:instrText xml:space="preserve"> PAGEREF _Toc1394053 \h </w:instrText>
             </w:r>
             <w:r>
               <w:rPr>
@@ -3570,7 +3570,7 @@
               <w:lang w:val="nl-NL"/>
             </w:rPr>
           </w:pPr>
-          <w:hyperlink w:anchor="_Toc1122186" w:history="1">
+          <w:hyperlink w:anchor="_Toc1394054" w:history="1">
             <w:r>
               <w:rPr>
                 <w:rStyle w:val="Hyperlink"/>
@@ -3608,7 +3608,7 @@
               <w:rPr>
                 <w:webHidden/>
               </w:rPr>
-              <w:instrText xml:space="preserve"> PAGEREF _Toc1122186 \h </w:instrText>
+              <w:instrText xml:space="preserve"> PAGEREF _Toc1394054 \h </w:instrText>
             </w:r>
             <w:r>
               <w:rPr>
@@ -3646,7 +3646,7 @@
               <w:lang w:val="nl-NL" w:eastAsia="nl-NL"/>
             </w:rPr>
           </w:pPr>
-          <w:hyperlink w:anchor="_Toc1122187" w:history="1">
+          <w:hyperlink w:anchor="_Toc1394055" w:history="1">
             <w:r>
               <w:rPr>
                 <w:rStyle w:val="Hyperlink"/>
@@ -3685,7 +3685,7 @@
               <w:rPr>
                 <w:webHidden/>
               </w:rPr>
-              <w:instrText xml:space="preserve"> PAGEREF _Toc1122187 \h </w:instrText>
+              <w:instrText xml:space="preserve"> PAGEREF _Toc1394055 \h </w:instrText>
             </w:r>
             <w:r>
               <w:rPr>
@@ -3726,7 +3726,7 @@
               <w:lang w:val="nl-NL" w:eastAsia="nl-NL"/>
             </w:rPr>
           </w:pPr>
-          <w:hyperlink w:anchor="_Toc1122188" w:history="1">
+          <w:hyperlink w:anchor="_Toc1394056" w:history="1">
             <w:r>
               <w:rPr>
                 <w:rStyle w:val="Hyperlink"/>
@@ -3765,7 +3765,7 @@
               <w:rPr>
                 <w:webHidden/>
               </w:rPr>
-              <w:instrText xml:space="preserve"> PAGEREF _Toc1122188 \h </w:instrText>
+              <w:instrText xml:space="preserve"> PAGEREF _Toc1394056 \h </w:instrText>
             </w:r>
             <w:r>
               <w:rPr>
@@ -3806,7 +3806,7 @@
               <w:lang w:val="nl-NL" w:eastAsia="nl-NL"/>
             </w:rPr>
           </w:pPr>
-          <w:hyperlink w:anchor="_Toc1122189" w:history="1">
+          <w:hyperlink w:anchor="_Toc1394057" w:history="1">
             <w:r>
               <w:rPr>
                 <w:rStyle w:val="Hyperlink"/>
@@ -3845,7 +3845,7 @@
               <w:rPr>
                 <w:webHidden/>
               </w:rPr>
-              <w:instrText xml:space="preserve"> PAGEREF _Toc1122189 \h </w:instrText>
+              <w:instrText xml:space="preserve"> PAGEREF _Toc1394057 \h </w:instrText>
             </w:r>
             <w:r>
               <w:rPr>
@@ -3883,7 +3883,7 @@
               <w:lang w:val="nl-NL" w:eastAsia="nl-NL"/>
             </w:rPr>
           </w:pPr>
-          <w:hyperlink w:anchor="_Toc1122190" w:history="1">
+          <w:hyperlink w:anchor="_Toc1394058" w:history="1">
             <w:r>
               <w:rPr>
                 <w:rStyle w:val="Hyperlink"/>
@@ -3922,7 +3922,7 @@
               <w:rPr>
                 <w:webHidden/>
               </w:rPr>
-              <w:instrText xml:space="preserve"> PAGEREF _Toc1122190 \h </w:instrText>
+              <w:instrText xml:space="preserve"> PAGEREF _Toc1394058 \h </w:instrText>
             </w:r>
             <w:r>
               <w:rPr>
@@ -3940,6 +3940,81 @@
                 <w:webHidden/>
               </w:rPr>
               <w:t>6</w:t>
+            </w:r>
+            <w:r>
+              <w:rPr>
+                <w:webHidden/>
+              </w:rPr>
+              <w:fldChar w:fldCharType="end"/>
+            </w:r>
+          </w:hyperlink>
+        </w:p>
+        <w:p>
+          <w:pPr>
+            <w:pStyle w:val="TOC1"/>
+            <w:rPr>
+              <w:b w:val="0"/>
+              <w:color w:val="auto"/>
+              <w:sz w:val="22"/>
+              <w:lang w:val="nl-NL"/>
+            </w:rPr>
+          </w:pPr>
+          <w:hyperlink w:anchor="_Toc1394059" w:history="1">
+            <w:r>
+              <w:rPr>
+                <w:rStyle w:val="Hyperlink"/>
+              </w:rPr>
+              <w:t>3.</w:t>
+            </w:r>
+            <w:r>
+              <w:rPr>
+                <w:b w:val="0"/>
+                <w:color w:val="auto"/>
+                <w:sz w:val="22"/>
+                <w:lang w:val="nl-NL"/>
+              </w:rPr>
+              <w:tab/>
+            </w:r>
+            <w:r>
+              <w:rPr>
+                <w:rStyle w:val="Hyperlink"/>
+              </w:rPr>
+              <w:t>Mockup mobiele app</w:t>
+            </w:r>
+            <w:r>
+              <w:rPr>
+                <w:webHidden/>
+              </w:rPr>
+              <w:tab/>
+            </w:r>
+            <w:r>
+              <w:rPr>
+                <w:webHidden/>
+              </w:rPr>
+              <w:fldChar w:fldCharType="begin"/>
+            </w:r>
+            <w:r>
+              <w:rPr>
+                <w:webHidden/>
+              </w:rPr>
+              <w:instrText xml:space="preserve"> PAGEREF _Toc1394059 \h </w:instrText>
+            </w:r>
+            <w:r>
+              <w:rPr>
+                <w:webHidden/>
+              </w:rPr>
+            </w:r>
+            <w:r>
+              <w:rPr>
+                <w:webHidden/>
+              </w:rPr>
+              <w:fldChar w:fldCharType="separate"/>
+            </w:r>
+            <w:r>
+              <w:rPr>
+                <w:webHidden/>
+              </w:rPr>
+              <w:t>7</w:t>
             </w:r>
             <w:r>
               <w:rPr>
@@ -3983,7 +4058,7 @@
       <w:pPr>
         <w:pStyle w:val="Heading1"/>
       </w:pPr>
-      <w:bookmarkStart w:id="2" w:name="_Toc1122186"/>
+      <w:bookmarkStart w:id="2" w:name="_Toc1394054"/>
       <w:r>
         <w:lastRenderedPageBreak/>
         <w:t>Eisen</w:t>
@@ -3994,7 +4069,7 @@
       <w:pPr>
         <w:pStyle w:val="Heading2"/>
       </w:pPr>
-      <w:bookmarkStart w:id="3" w:name="_Toc1122187"/>
+      <w:bookmarkStart w:id="3" w:name="_Toc1394055"/>
       <w:r>
         <w:t>Functionele eisen</w:t>
       </w:r>
@@ -4004,7 +4079,7 @@
       <w:pPr>
         <w:pStyle w:val="Heading3"/>
       </w:pPr>
-      <w:bookmarkStart w:id="4" w:name="_Toc1122188"/>
+      <w:bookmarkStart w:id="4" w:name="_Toc1394056"/>
       <w:r>
         <w:t>Mobiele applicatie</w:t>
       </w:r>
@@ -4754,7 +4829,7 @@
       <w:pPr>
         <w:pStyle w:val="Heading3"/>
       </w:pPr>
-      <w:bookmarkStart w:id="5" w:name="_Toc1122189"/>
+      <w:bookmarkStart w:id="5" w:name="_Toc1394057"/>
       <w:r>
         <w:lastRenderedPageBreak/>
         <w:t>Dashboard</w:t>
@@ -4938,7 +5013,7 @@
       <w:pPr>
         <w:pStyle w:val="Heading2"/>
       </w:pPr>
-      <w:bookmarkStart w:id="6" w:name="_Toc1122190"/>
+      <w:bookmarkStart w:id="6" w:name="_Toc1394058"/>
       <w:r>
         <w:t>Niet-functionele eisen</w:t>
       </w:r>
@@ -4949,10 +5024,7 @@
         <w:t xml:space="preserve">Deze niet-functionele eisen zijn gebaseerd op </w:t>
       </w:r>
       <w:r>
-        <w:t>ISO 9126</w:t>
-      </w:r>
-      <w:r>
-        <w:t>.</w:t>
+        <w:t>ISO 9126.</w:t>
       </w:r>
     </w:p>
     <w:tbl>
@@ -5227,8 +5299,6 @@
             <w:r>
               <w:t>M</w:t>
             </w:r>
-            <w:bookmarkStart w:id="7" w:name="_GoBack"/>
-            <w:bookmarkEnd w:id="7"/>
           </w:p>
         </w:tc>
       </w:tr>
@@ -5348,10 +5418,375 @@
       </w:tr>
     </w:tbl>
     <w:p/>
+    <w:p>
+      <w:pPr>
+        <w:spacing w:line="259" w:lineRule="auto"/>
+      </w:pPr>
+      <w:r>
+        <w:br w:type="page"/>
+      </w:r>
+    </w:p>
+    <w:p>
+      <w:pPr>
+        <w:pStyle w:val="Heading1"/>
+      </w:pPr>
+      <w:bookmarkStart w:id="7" w:name="_Toc1394059"/>
+      <w:r>
+        <w:rPr>
+          <w:noProof/>
+        </w:rPr>
+        <w:lastRenderedPageBreak/>
+        <w:drawing>
+          <wp:anchor distT="0" distB="0" distL="114300" distR="114300" simplePos="0" relativeHeight="251701248" behindDoc="1" locked="0" layoutInCell="1" allowOverlap="1">
+            <wp:simplePos x="0" y="0"/>
+            <wp:positionH relativeFrom="margin">
+              <wp:align>center</wp:align>
+            </wp:positionH>
+            <wp:positionV relativeFrom="margin">
+              <wp:posOffset>251883</wp:posOffset>
+            </wp:positionV>
+            <wp:extent cx="5593715" cy="8466455"/>
+            <wp:effectExtent l="0" t="0" r="6985" b="0"/>
+            <wp:wrapSquare wrapText="bothSides"/>
+            <wp:docPr id="10" name="Picture 10"/>
+            <wp:cNvGraphicFramePr>
+              <a:graphicFrameLocks xmlns:a="http://schemas.openxmlformats.org/drawingml/2006/main" noChangeAspect="1"/>
+            </wp:cNvGraphicFramePr>
+            <a:graphic xmlns:a="http://schemas.openxmlformats.org/drawingml/2006/main">
+              <a:graphicData uri="http://schemas.openxmlformats.org/drawingml/2006/picture">
+                <pic:pic xmlns:pic="http://schemas.openxmlformats.org/drawingml/2006/picture">
+                  <pic:nvPicPr>
+                    <pic:cNvPr id="10" name="Paaspop app mockup V1.jpeg"/>
+                    <pic:cNvPicPr/>
+                  </pic:nvPicPr>
+                  <pic:blipFill>
+                    <a:blip r:embed="rId18" cstate="print">
+                      <a:extLst>
+                        <a:ext uri="{28A0092B-C50C-407E-A947-70E740481C1C}">
+                          <a14:useLocalDpi xmlns:a14="http://schemas.microsoft.com/office/drawing/2010/main" val="0"/>
+                        </a:ext>
+                      </a:extLst>
+                    </a:blip>
+                    <a:stretch>
+                      <a:fillRect/>
+                    </a:stretch>
+                  </pic:blipFill>
+                  <pic:spPr>
+                    <a:xfrm>
+                      <a:off x="0" y="0"/>
+                      <a:ext cx="5593715" cy="8466455"/>
+                    </a:xfrm>
+                    <a:prstGeom prst="rect">
+                      <a:avLst/>
+                    </a:prstGeom>
+                  </pic:spPr>
+                </pic:pic>
+              </a:graphicData>
+            </a:graphic>
+            <wp14:sizeRelH relativeFrom="margin">
+              <wp14:pctWidth>0</wp14:pctWidth>
+            </wp14:sizeRelH>
+            <wp14:sizeRelV relativeFrom="margin">
+              <wp14:pctHeight>0</wp14:pctHeight>
+            </wp14:sizeRelV>
+          </wp:anchor>
+        </w:drawing>
+      </w:r>
+      <w:proofErr w:type="spellStart"/>
+      <w:r>
+        <w:t>Mockup</w:t>
+      </w:r>
+      <w:proofErr w:type="spellEnd"/>
+      <w:r>
+        <w:t xml:space="preserve"> mobiele app</w:t>
+      </w:r>
+      <w:bookmarkEnd w:id="7"/>
+    </w:p>
+    <w:p>
+      <w:r>
+        <w:lastRenderedPageBreak/>
+        <w:t>1:</w:t>
+      </w:r>
+      <w:r>
+        <w:t xml:space="preserve"> Scherm één is het ‘</w:t>
+      </w:r>
+      <w:proofErr w:type="spellStart"/>
+      <w:r>
+        <w:t>splash</w:t>
+      </w:r>
+      <w:proofErr w:type="spellEnd"/>
+      <w:r>
+        <w:t xml:space="preserve"> screen’, ook wel het eerste scherm wat de gebruiker te zien krijgt waar ondertussen de app laadt. </w:t>
+      </w:r>
+      <w:r>
+        <w:t xml:space="preserve">Hier wordt het </w:t>
+      </w:r>
+      <w:proofErr w:type="spellStart"/>
+      <w:r>
+        <w:t>Paaspop</w:t>
+      </w:r>
+      <w:proofErr w:type="spellEnd"/>
+      <w:r>
+        <w:t xml:space="preserve"> logo op afgebeeld zodat de gebruiker gelijk kennis maakt met de huisstijl die verder in de app gebruikt wordt. </w:t>
+      </w:r>
+    </w:p>
+    <w:p>
+      <w:r>
+        <w:t>2:</w:t>
+      </w:r>
+      <w:r>
+        <w:t xml:space="preserve"> </w:t>
+      </w:r>
+      <w:r>
+        <w:t>Dit tweede scherm komt de gebruiker van de app maar één keer in zijn gebruik tegen, tenzij de gebruiker er voor kiest om alle data te verwijderen (mogelijk in scherm 6) en de app daarna weer opnieuw te gebruiken.</w:t>
+      </w:r>
+      <w:r>
+        <w:t xml:space="preserve"> Op dit scherm kies de gebruiker de sekse waar de persoon zich mee identificeert. Ook bepalen ze de leeftijd. Na het invullen van deze data kan verder gegaan worden met het gebruiken van de app.  </w:t>
+      </w:r>
+      <w:r>
+        <w:tab/>
+      </w:r>
+    </w:p>
+    <w:p>
+      <w:r>
+        <w:t>3:</w:t>
+      </w:r>
+      <w:r>
+        <w:t xml:space="preserve"> Het derde scherm is het scherm waar de gebruiker op terecht komt wanneer de gebruiker scherm twee al minimaal één keer doorlopen heeft. Op dit scherm kan de gebruiker de plattegrond zien en zijn / haar locatie. Daarnaast kan er op de knop ‘Meeting punt’ gedrukt worden waardoor de app een meeting punt kan genereren welke de gebruiker naar zijn / haar vrienden kan sturen. </w:t>
+      </w:r>
+    </w:p>
+    <w:p>
+      <w:r>
+        <w:t>4:</w:t>
+      </w:r>
+      <w:r>
+        <w:t xml:space="preserve"> Op scherm vier kan de gebruiker per stage zien welke artiest er wanneer staat. Hier kan die een artiest een ‘hartje’ geven waardoor die in de lijst komt te staan van artiesten die de gebruiker wilt zien op het festival. Ook kan er op een artiest geklikt worden waarna de gebruiker op scherm 7 komt. </w:t>
+      </w:r>
+    </w:p>
+    <w:p>
+      <w:r>
+        <w:t>5:</w:t>
+      </w:r>
+      <w:r>
+        <w:t xml:space="preserve"> Scherm 5 wordt gebruikt als ‘plekken’ scherm waar de gebruiker kan zien wat de beste wc, bar of eettent is op basis van de afstand van de gebruiker en de drukte van de locatie. Als de gebruiker op een plek klikt gaat deze door naar scherm 8. </w:t>
+      </w:r>
+    </w:p>
+    <w:p>
+      <w:r>
+        <w:t>6:</w:t>
+      </w:r>
+      <w:r>
+        <w:t xml:space="preserve"> Het laatste scherm in de tab navigator is het ‘zelf’ scherm. </w:t>
+      </w:r>
+      <w:r>
+        <w:t xml:space="preserve">Hier kan de gebruiker kiezen of hij / zij de weersverwachting of water drink melding wilt krijgen. Ook kan de gebruiker hier ervoor kiezen om zijn account te verwijderen en kan hij / zij zijn / haar rooster van favoriete artiesten inzien. </w:t>
+      </w:r>
+    </w:p>
+    <w:p>
+      <w:r>
+        <w:t>7:</w:t>
+      </w:r>
+      <w:r>
+        <w:t xml:space="preserve"> Via scherm 4 kan de gebruiker naar scherm 7 gaan waar hij / zij meer informatie krijgt te zien over de artiest en staat er een indicator hoeveel interesse er is voor deze artiest. </w:t>
+      </w:r>
+    </w:p>
+    <w:p>
+      <w:r>
+        <w:t>8:</w:t>
+      </w:r>
+      <w:r>
+        <w:t xml:space="preserve"> Via scherm 5 komt de gebruiker bij scherm 8 waar het locatie punt getoond wordt van de plek die is aangeklikt en de locatie van de gebruiker zodat deze er makkelijk naartoe kan. </w:t>
+      </w:r>
+    </w:p>
+    <w:p>
+      <w:pPr>
+        <w:spacing w:line="259" w:lineRule="auto"/>
+      </w:pPr>
+      <w:r>
+        <w:br w:type="page"/>
+      </w:r>
+    </w:p>
+    <w:p>
+      <w:pPr>
+        <w:pStyle w:val="Heading1"/>
+      </w:pPr>
+      <w:r>
+        <w:lastRenderedPageBreak/>
+        <w:t>ERD (</w:t>
+      </w:r>
+      <w:proofErr w:type="spellStart"/>
+      <w:r>
+        <w:t>Entity-relationshipmodel</w:t>
+      </w:r>
+      <w:proofErr w:type="spellEnd"/>
+      <w:r>
+        <w:t>)</w:t>
+      </w:r>
+    </w:p>
+    <w:p>
+      <w:r>
+        <w:rPr>
+          <w:noProof/>
+        </w:rPr>
+        <w:drawing>
+          <wp:inline distT="0" distB="0" distL="0" distR="0">
+            <wp:extent cx="5761355" cy="2880995"/>
+            <wp:effectExtent l="0" t="0" r="0" b="0"/>
+            <wp:docPr id="14" name="Picture 14"/>
+            <wp:cNvGraphicFramePr>
+              <a:graphicFrameLocks xmlns:a="http://schemas.openxmlformats.org/drawingml/2006/main" noChangeAspect="1"/>
+            </wp:cNvGraphicFramePr>
+            <a:graphic xmlns:a="http://schemas.openxmlformats.org/drawingml/2006/main">
+              <a:graphicData uri="http://schemas.openxmlformats.org/drawingml/2006/picture">
+                <pic:pic xmlns:pic="http://schemas.openxmlformats.org/drawingml/2006/picture">
+                  <pic:nvPicPr>
+                    <pic:cNvPr id="14" name="ERD Paaspop V1.jpeg"/>
+                    <pic:cNvPicPr/>
+                  </pic:nvPicPr>
+                  <pic:blipFill>
+                    <a:blip r:embed="rId19" cstate="print">
+                      <a:extLst>
+                        <a:ext uri="{28A0092B-C50C-407E-A947-70E740481C1C}">
+                          <a14:useLocalDpi xmlns:a14="http://schemas.microsoft.com/office/drawing/2010/main" val="0"/>
+                        </a:ext>
+                      </a:extLst>
+                    </a:blip>
+                    <a:stretch>
+                      <a:fillRect/>
+                    </a:stretch>
+                  </pic:blipFill>
+                  <pic:spPr>
+                    <a:xfrm>
+                      <a:off x="0" y="0"/>
+                      <a:ext cx="5761355" cy="2880995"/>
+                    </a:xfrm>
+                    <a:prstGeom prst="rect">
+                      <a:avLst/>
+                    </a:prstGeom>
+                  </pic:spPr>
+                </pic:pic>
+              </a:graphicData>
+            </a:graphic>
+          </wp:inline>
+        </w:drawing>
+      </w:r>
+    </w:p>
+    <w:p>
+      <w:r>
+        <w:t>User:</w:t>
+      </w:r>
+      <w:r>
+        <w:t xml:space="preserve"> De gebruiker heeft een uniek ID waaraan ook de app gekoppeld wordt. Daarnaast wordt er bijgehouden met welk geslacht de gebruiker zich identificeert en de leeftijd. Of de gebruiker een weersverwachting en of water drink melding wil wordt hier ook bijgehouden. </w:t>
+      </w:r>
+      <w:r>
+        <w:t xml:space="preserve">De plek wordt ook bijgehouden bij de gebruiker om bij te houden waar de gebruiker is en een lijst met optredens. </w:t>
+      </w:r>
+      <w:r>
+        <w:t xml:space="preserve"> </w:t>
+      </w:r>
+    </w:p>
+    <w:p>
+      <w:r>
+        <w:t>Performance:</w:t>
+      </w:r>
+      <w:r>
+        <w:t xml:space="preserve"> Performance is een combinat</w:t>
+      </w:r>
+      <w:r>
+        <w:t>i</w:t>
+      </w:r>
+      <w:r>
+        <w:t>e van de stage en de</w:t>
+      </w:r>
+      <w:r>
+        <w:t xml:space="preserve"> artiest. In deze klasse wordt ook de tijd / dag bijgehouden van het optreden</w:t>
+      </w:r>
+      <w:r>
+        <w:t xml:space="preserve">. Een performance kan alleen bestaan met een stage en artiest. </w:t>
+      </w:r>
+      <w:r>
+        <w:t xml:space="preserve">Als laatste wordt er een interesse percentage bijgehouden hoeveel app gebruikers naar dit optreden willen. </w:t>
+      </w:r>
+    </w:p>
+    <w:p>
+      <w:r>
+        <w:t>Artist:</w:t>
+      </w:r>
+      <w:r>
+        <w:t xml:space="preserve"> </w:t>
+      </w:r>
+      <w:r>
+        <w:t>De artiest heeft een naam, imagelink waardoor het plaatje getoond kan worden in de app, een kleine beschrijving van de artiest en het genre van muziek.</w:t>
+      </w:r>
+      <w:r>
+        <w:t xml:space="preserve"> Deze klasse is gelinkt aan het optreden. </w:t>
+      </w:r>
+    </w:p>
+    <w:p>
+      <w:r>
+        <w:t>Stage:</w:t>
+      </w:r>
+      <w:r>
+        <w:t xml:space="preserve"> De stage hoort n</w:t>
+      </w:r>
+      <w:r>
+        <w:t xml:space="preserve">et als de artiest bij de performance. Verder heeft de stage een naam en optioneel een locatie. </w:t>
+      </w:r>
+    </w:p>
+    <w:p>
+      <w:proofErr w:type="spellStart"/>
+      <w:r>
+        <w:t>Place</w:t>
+      </w:r>
+      <w:proofErr w:type="spellEnd"/>
+      <w:r>
+        <w:t>:</w:t>
+      </w:r>
+      <w:r>
+        <w:t xml:space="preserve"> Een plek </w:t>
+      </w:r>
+      <w:r>
+        <w:t xml:space="preserve">is </w:t>
+      </w:r>
+      <w:r>
+        <w:t xml:space="preserve">een toilet, bar of eettent. Hieraan zit een naam verbonden en </w:t>
+      </w:r>
+      <w:r>
+        <w:t xml:space="preserve">een </w:t>
+      </w:r>
+      <w:proofErr w:type="spellStart"/>
+      <w:r>
+        <w:t>crowd</w:t>
+      </w:r>
+      <w:proofErr w:type="spellEnd"/>
+      <w:r>
+        <w:t xml:space="preserve"> percentage om bij te houden hoe druk een bepaalde plek is. Daarnaast heeft deze klasse net als een stage een locatie. Echter kan deze locatie niet optioneel zijn. </w:t>
+      </w:r>
+    </w:p>
+    <w:p>
+      <w:proofErr w:type="spellStart"/>
+      <w:r>
+        <w:t>GeoCoordinate</w:t>
+      </w:r>
+      <w:proofErr w:type="spellEnd"/>
+      <w:r>
+        <w:t>:</w:t>
+      </w:r>
+      <w:r>
+        <w:t xml:space="preserve"> Een locatie object waar nu de latitude en longitude wordt bijgehouden. </w:t>
+      </w:r>
+      <w:bookmarkStart w:id="8" w:name="_GoBack"/>
+      <w:bookmarkEnd w:id="8"/>
+    </w:p>
+    <w:p>
+      <w:r>
+        <w:t xml:space="preserve"> </w:t>
+      </w:r>
+    </w:p>
     <w:sectPr>
-      <w:headerReference w:type="default" r:id="rId18"/>
-      <w:footerReference w:type="default" r:id="rId19"/>
-      <w:footerReference w:type="first" r:id="rId20"/>
+      <w:headerReference w:type="default" r:id="rId20"/>
+      <w:footerReference w:type="default" r:id="rId21"/>
+      <w:footerReference w:type="first" r:id="rId22"/>
       <w:pgSz w:w="11907" w:h="16840" w:code="9"/>
       <w:pgMar w:top="1417" w:right="1417" w:bottom="1417" w:left="1417" w:header="709" w:footer="709" w:gutter="0"/>
       <w:pgNumType w:start="0"/>
@@ -11281,6 +11716,9 @@
   <w:rsids>
     <w:rsidRoot w:val="002A6F38"/>
     <w:rsid w:val="002A6F38"/>
+    <w:rsid w:val="007A1192"/>
+    <w:rsid w:val="00816D42"/>
+    <w:rsid w:val="00957867"/>
   </w:rsids>
   <m:mathPr>
     <m:mathFont m:val="Cambria Math"/>
@@ -12205,7 +12643,7 @@
 </file>
 
 <file path=customXml/itemProps3.xml><?xml version="1.0" encoding="utf-8"?>
-<ds:datastoreItem xmlns:ds="http://schemas.openxmlformats.org/officeDocument/2006/customXml" ds:itemID="{DAE88289-C7EA-4A5E-8343-19151A507FEF}">
+<ds:datastoreItem xmlns:ds="http://schemas.openxmlformats.org/officeDocument/2006/customXml" ds:itemID="{AC97D9DF-5A23-408B-B38D-53317AB8465F}">
   <ds:schemaRefs>
     <ds:schemaRef ds:uri="http://schemas.openxmlformats.org/officeDocument/2006/bibliography"/>
   </ds:schemaRefs>

</xml_diff>

<commit_message>
Added notes for gesprek en feedback moment and editted ontwerp en an....
</commit_message>
<xml_diff>
--- a/Ontwerp en analyse document - Merik Westerveld - Info Support.docx
+++ b/Ontwerp en analyse document - Merik Westerveld - Info Support.docx
@@ -2260,11 +2260,21 @@
             <w:pPr>
               <w:pStyle w:val="NoSpacing"/>
             </w:pPr>
-            <w:fldSimple w:instr=" DOCVARIABLE  txtTitle  \* MERGEFORMAT ">
-              <w:r>
-                <w:t>Titel</w:t>
-              </w:r>
-            </w:fldSimple>
+            <w:r>
+              <w:fldChar w:fldCharType="begin"/>
+            </w:r>
+            <w:r>
+              <w:instrText xml:space="preserve"> DOCVARIABLE  txtTitle  \* MERGEFORMAT </w:instrText>
+            </w:r>
+            <w:r>
+              <w:fldChar w:fldCharType="separate"/>
+            </w:r>
+            <w:r>
+              <w:t>Titel</w:t>
+            </w:r>
+            <w:r>
+              <w:fldChar w:fldCharType="end"/>
+            </w:r>
           </w:p>
         </w:tc>
         <w:sdt>
@@ -2310,11 +2320,21 @@
             <w:pPr>
               <w:pStyle w:val="NoSpacing"/>
             </w:pPr>
-            <w:fldSimple w:instr=" DOCVARIABLE  txtProject  \* MERGEFORMAT ">
-              <w:r>
-                <w:t>Project</w:t>
-              </w:r>
-            </w:fldSimple>
+            <w:r>
+              <w:fldChar w:fldCharType="begin"/>
+            </w:r>
+            <w:r>
+              <w:instrText xml:space="preserve"> DOCVARIABLE  txtProject  \* MERGEFORMAT </w:instrText>
+            </w:r>
+            <w:r>
+              <w:fldChar w:fldCharType="separate"/>
+            </w:r>
+            <w:r>
+              <w:t>Project</w:t>
+            </w:r>
+            <w:r>
+              <w:fldChar w:fldCharType="end"/>
+            </w:r>
           </w:p>
         </w:tc>
         <w:sdt>
@@ -2369,11 +2389,21 @@
             <w:pPr>
               <w:pStyle w:val="NoSpacing"/>
             </w:pPr>
-            <w:fldSimple w:instr=" DOCVARIABLE  txtVersion  \* MERGEFORMAT ">
-              <w:r>
-                <w:t>Versie</w:t>
-              </w:r>
-            </w:fldSimple>
+            <w:r>
+              <w:fldChar w:fldCharType="begin"/>
+            </w:r>
+            <w:r>
+              <w:instrText xml:space="preserve"> DOCVARIABLE  txtVersion  \* MERGEFORMAT </w:instrText>
+            </w:r>
+            <w:r>
+              <w:fldChar w:fldCharType="separate"/>
+            </w:r>
+            <w:r>
+              <w:t>Versie</w:t>
+            </w:r>
+            <w:r>
+              <w:fldChar w:fldCharType="end"/>
+            </w:r>
           </w:p>
         </w:tc>
         <w:tc>
@@ -2417,11 +2447,21 @@
             <w:pPr>
               <w:pStyle w:val="NoSpacing"/>
             </w:pPr>
-            <w:fldSimple w:instr=" DOCVARIABLE  txtStatus  \* MERGEFORMAT ">
-              <w:r>
-                <w:t>Status</w:t>
-              </w:r>
-            </w:fldSimple>
+            <w:r>
+              <w:fldChar w:fldCharType="begin"/>
+            </w:r>
+            <w:r>
+              <w:instrText xml:space="preserve"> DOCVARIABLE  txtStatus  \* MERGEFORMAT </w:instrText>
+            </w:r>
+            <w:r>
+              <w:fldChar w:fldCharType="separate"/>
+            </w:r>
+            <w:r>
+              <w:t>Status</w:t>
+            </w:r>
+            <w:r>
+              <w:fldChar w:fldCharType="end"/>
+            </w:r>
           </w:p>
         </w:tc>
         <w:tc>
@@ -2476,11 +2516,21 @@
             <w:pPr>
               <w:pStyle w:val="NoSpacing"/>
             </w:pPr>
-            <w:fldSimple w:instr=" DOCVARIABLE  txtDate  \* MERGEFORMAT ">
-              <w:r>
-                <w:t>Datum</w:t>
-              </w:r>
-            </w:fldSimple>
+            <w:r>
+              <w:fldChar w:fldCharType="begin"/>
+            </w:r>
+            <w:r>
+              <w:instrText xml:space="preserve"> DOCVARIABLE  txtDate  \* MERGEFORMAT </w:instrText>
+            </w:r>
+            <w:r>
+              <w:fldChar w:fldCharType="separate"/>
+            </w:r>
+            <w:r>
+              <w:t>Datum</w:t>
+            </w:r>
+            <w:r>
+              <w:fldChar w:fldCharType="end"/>
+            </w:r>
           </w:p>
         </w:tc>
         <w:sdt>
@@ -2531,11 +2581,21 @@
             <w:pPr>
               <w:pStyle w:val="NoSpacing"/>
             </w:pPr>
-            <w:fldSimple w:instr=" DOCVARIABLE  txtFile  \* MERGEFORMAT ">
-              <w:r>
-                <w:t>Bestand</w:t>
-              </w:r>
-            </w:fldSimple>
+            <w:r>
+              <w:fldChar w:fldCharType="begin"/>
+            </w:r>
+            <w:r>
+              <w:instrText xml:space="preserve"> DOCVARIABLE  txtFile  \* MERGEFORMAT </w:instrText>
+            </w:r>
+            <w:r>
+              <w:fldChar w:fldCharType="separate"/>
+            </w:r>
+            <w:r>
+              <w:t>Bestand</w:t>
+            </w:r>
+            <w:r>
+              <w:fldChar w:fldCharType="end"/>
+            </w:r>
           </w:p>
         </w:tc>
         <w:tc>
@@ -2575,11 +2635,24 @@
             <w:pPr>
               <w:pStyle w:val="NoSpacing"/>
             </w:pPr>
-            <w:fldSimple w:instr=" DOCVARIABLE  txtCompany  \* MERGEFORMAT ">
-              <w:r>
-                <w:t>Bedrijf</w:t>
-              </w:r>
-            </w:fldSimple>
+            <w:r>
+              <w:fldChar w:fldCharType="begin"/>
+            </w:r>
+            <w:r>
+              <w:instrText xml:space="preserve"> DOCVARIABLE  t</w:instrText>
+            </w:r>
+            <w:r>
+              <w:instrText xml:space="preserve">xtCompany  \* MERGEFORMAT </w:instrText>
+            </w:r>
+            <w:r>
+              <w:fldChar w:fldCharType="separate"/>
+            </w:r>
+            <w:r>
+              <w:t>Bedrijf</w:t>
+            </w:r>
+            <w:r>
+              <w:fldChar w:fldCharType="end"/>
+            </w:r>
           </w:p>
         </w:tc>
         <w:sdt>
@@ -2627,11 +2700,21 @@
       <w:pPr>
         <w:pStyle w:val="Kop1Ongenummerd"/>
       </w:pPr>
-      <w:fldSimple w:instr=" DOCVARIABLE  txtHistory  \* MERGEFORMAT ">
-        <w:r>
-          <w:t>Historie</w:t>
-        </w:r>
-      </w:fldSimple>
+      <w:r>
+        <w:fldChar w:fldCharType="begin"/>
+      </w:r>
+      <w:r>
+        <w:instrText xml:space="preserve"> DOCVARIABLE  txtHistory  \* MERGEFORMAT </w:instrText>
+      </w:r>
+      <w:r>
+        <w:fldChar w:fldCharType="separate"/>
+      </w:r>
+      <w:r>
+        <w:t>Historie</w:t>
+      </w:r>
+      <w:r>
+        <w:fldChar w:fldCharType="end"/>
+      </w:r>
     </w:p>
     <w:tbl>
       <w:tblPr>
@@ -2661,11 +2744,21 @@
             <w:pPr>
               <w:pStyle w:val="NoSpacing"/>
             </w:pPr>
-            <w:fldSimple w:instr=" DOCVARIABLE  txtVersion  \* MERGEFORMAT ">
-              <w:r>
-                <w:t>Versie</w:t>
-              </w:r>
-            </w:fldSimple>
+            <w:r>
+              <w:fldChar w:fldCharType="begin"/>
+            </w:r>
+            <w:r>
+              <w:instrText xml:space="preserve"> DOCVARIABLE  txtVersion  \* MERGEFORMAT </w:instrText>
+            </w:r>
+            <w:r>
+              <w:fldChar w:fldCharType="separate"/>
+            </w:r>
+            <w:r>
+              <w:t>Versie</w:t>
+            </w:r>
+            <w:r>
+              <w:fldChar w:fldCharType="end"/>
+            </w:r>
           </w:p>
         </w:tc>
         <w:tc>
@@ -2677,11 +2770,21 @@
               <w:pStyle w:val="NoSpacing"/>
               <w:cnfStyle w:val="100000000000" w:firstRow="1" w:lastRow="0" w:firstColumn="0" w:lastColumn="0" w:oddVBand="0" w:evenVBand="0" w:oddHBand="0" w:evenHBand="0" w:firstRowFirstColumn="0" w:firstRowLastColumn="0" w:lastRowFirstColumn="0" w:lastRowLastColumn="0"/>
             </w:pPr>
-            <w:fldSimple w:instr=" DOCVARIABLE  txtStatus  \* MERGEFORMAT ">
-              <w:r>
-                <w:t>Status</w:t>
-              </w:r>
-            </w:fldSimple>
+            <w:r>
+              <w:fldChar w:fldCharType="begin"/>
+            </w:r>
+            <w:r>
+              <w:instrText xml:space="preserve"> DOCVARIABLE  txtStatus  \* MERGEFORMAT </w:instrText>
+            </w:r>
+            <w:r>
+              <w:fldChar w:fldCharType="separate"/>
+            </w:r>
+            <w:r>
+              <w:t>Status</w:t>
+            </w:r>
+            <w:r>
+              <w:fldChar w:fldCharType="end"/>
+            </w:r>
           </w:p>
         </w:tc>
         <w:tc>
@@ -2693,11 +2796,21 @@
               <w:pStyle w:val="NoSpacing"/>
               <w:cnfStyle w:val="100000000000" w:firstRow="1" w:lastRow="0" w:firstColumn="0" w:lastColumn="0" w:oddVBand="0" w:evenVBand="0" w:oddHBand="0" w:evenHBand="0" w:firstRowFirstColumn="0" w:firstRowLastColumn="0" w:lastRowFirstColumn="0" w:lastRowLastColumn="0"/>
             </w:pPr>
-            <w:fldSimple w:instr=" DOCVARIABLE  txtDate  \* MERGEFORMAT ">
-              <w:r>
-                <w:t>Datum</w:t>
-              </w:r>
-            </w:fldSimple>
+            <w:r>
+              <w:fldChar w:fldCharType="begin"/>
+            </w:r>
+            <w:r>
+              <w:instrText xml:space="preserve"> DOCVARIABLE  txtDate  \* MERGEFORMAT </w:instrText>
+            </w:r>
+            <w:r>
+              <w:fldChar w:fldCharType="separate"/>
+            </w:r>
+            <w:r>
+              <w:t>Datum</w:t>
+            </w:r>
+            <w:r>
+              <w:fldChar w:fldCharType="end"/>
+            </w:r>
           </w:p>
         </w:tc>
         <w:tc>
@@ -2709,11 +2822,21 @@
               <w:pStyle w:val="NoSpacing"/>
               <w:cnfStyle w:val="100000000000" w:firstRow="1" w:lastRow="0" w:firstColumn="0" w:lastColumn="0" w:oddVBand="0" w:evenVBand="0" w:oddHBand="0" w:evenHBand="0" w:firstRowFirstColumn="0" w:firstRowLastColumn="0" w:lastRowFirstColumn="0" w:lastRowLastColumn="0"/>
             </w:pPr>
-            <w:fldSimple w:instr=" DOCVARIABLE  txtAuthor  \* MERGEFORMAT ">
-              <w:r>
-                <w:t>Auteur</w:t>
-              </w:r>
-            </w:fldSimple>
+            <w:r>
+              <w:fldChar w:fldCharType="begin"/>
+            </w:r>
+            <w:r>
+              <w:instrText xml:space="preserve"> DOCVARIABLE  txtAuthor  \* MERGEFORMAT </w:instrText>
+            </w:r>
+            <w:r>
+              <w:fldChar w:fldCharType="separate"/>
+            </w:r>
+            <w:r>
+              <w:t>Auteur</w:t>
+            </w:r>
+            <w:r>
+              <w:fldChar w:fldCharType="end"/>
+            </w:r>
           </w:p>
         </w:tc>
         <w:tc>
@@ -2725,11 +2848,21 @@
               <w:pStyle w:val="NoSpacing"/>
               <w:cnfStyle w:val="100000000000" w:firstRow="1" w:lastRow="0" w:firstColumn="0" w:lastColumn="0" w:oddVBand="0" w:evenVBand="0" w:oddHBand="0" w:evenHBand="0" w:firstRowFirstColumn="0" w:firstRowLastColumn="0" w:lastRowFirstColumn="0" w:lastRowLastColumn="0"/>
             </w:pPr>
-            <w:fldSimple w:instr=" DOCVARIABLE  txtChanges  \* MERGEFORMAT ">
-              <w:r>
-                <w:t>Wijziging</w:t>
-              </w:r>
-            </w:fldSimple>
+            <w:r>
+              <w:fldChar w:fldCharType="begin"/>
+            </w:r>
+            <w:r>
+              <w:instrText xml:space="preserve"> DOCVARIABLE  txtChanges  \* MERGEFORMAT </w:instrText>
+            </w:r>
+            <w:r>
+              <w:fldChar w:fldCharType="separate"/>
+            </w:r>
+            <w:r>
+              <w:t>Wijziging</w:t>
+            </w:r>
+            <w:r>
+              <w:fldChar w:fldCharType="end"/>
+            </w:r>
           </w:p>
         </w:tc>
       </w:tr>
@@ -2809,17 +2942,102 @@
           </w:p>
         </w:tc>
       </w:tr>
+      <w:tr>
+        <w:trPr>
+          <w:trHeight w:val="425"/>
+        </w:trPr>
+        <w:tc>
+          <w:tcPr>
+            <w:cnfStyle w:val="001000000000" w:firstRow="0" w:lastRow="0" w:firstColumn="1" w:lastColumn="0" w:oddVBand="0" w:evenVBand="0" w:oddHBand="0" w:evenHBand="0" w:firstRowFirstColumn="0" w:firstRowLastColumn="0" w:lastRowFirstColumn="0" w:lastRowLastColumn="0"/>
+            <w:tcW w:w="993" w:type="dxa"/>
+          </w:tcPr>
+          <w:p>
+            <w:pPr>
+              <w:pStyle w:val="NoSpacing"/>
+            </w:pPr>
+            <w:r>
+              <w:t>1.1</w:t>
+            </w:r>
+          </w:p>
+        </w:tc>
+        <w:tc>
+          <w:tcPr>
+            <w:tcW w:w="1417" w:type="dxa"/>
+          </w:tcPr>
+          <w:p>
+            <w:pPr>
+              <w:pStyle w:val="NoSpacing"/>
+              <w:cnfStyle w:val="000000000000" w:firstRow="0" w:lastRow="0" w:firstColumn="0" w:lastColumn="0" w:oddVBand="0" w:evenVBand="0" w:oddHBand="0" w:evenHBand="0" w:firstRowFirstColumn="0" w:firstRowLastColumn="0" w:lastRowFirstColumn="0" w:lastRowLastColumn="0"/>
+            </w:pPr>
+            <w:r>
+              <w:t>Concept</w:t>
+            </w:r>
+          </w:p>
+        </w:tc>
+        <w:tc>
+          <w:tcPr>
+            <w:tcW w:w="1745" w:type="dxa"/>
+          </w:tcPr>
+          <w:p>
+            <w:pPr>
+              <w:pStyle w:val="NoSpacing"/>
+              <w:cnfStyle w:val="000000000000" w:firstRow="0" w:lastRow="0" w:firstColumn="0" w:lastColumn="0" w:oddVBand="0" w:evenVBand="0" w:oddHBand="0" w:evenHBand="0" w:firstRowFirstColumn="0" w:firstRowLastColumn="0" w:lastRowFirstColumn="0" w:lastRowLastColumn="0"/>
+            </w:pPr>
+            <w:r>
+              <w:t>22 Februari 2019</w:t>
+            </w:r>
+          </w:p>
+        </w:tc>
+        <w:tc>
+          <w:tcPr>
+            <w:tcW w:w="2048" w:type="dxa"/>
+          </w:tcPr>
+          <w:p>
+            <w:pPr>
+              <w:pStyle w:val="NoSpacing"/>
+              <w:cnfStyle w:val="000000000000" w:firstRow="0" w:lastRow="0" w:firstColumn="0" w:lastColumn="0" w:oddVBand="0" w:evenVBand="0" w:oddHBand="0" w:evenHBand="0" w:firstRowFirstColumn="0" w:firstRowLastColumn="0" w:lastRowFirstColumn="0" w:lastRowLastColumn="0"/>
+            </w:pPr>
+            <w:r>
+              <w:t>Merik Westerveld</w:t>
+            </w:r>
+          </w:p>
+        </w:tc>
+        <w:tc>
+          <w:tcPr>
+            <w:tcW w:w="2870" w:type="dxa"/>
+          </w:tcPr>
+          <w:p>
+            <w:pPr>
+              <w:pStyle w:val="NoSpacing"/>
+              <w:cnfStyle w:val="000000000000" w:firstRow="0" w:lastRow="0" w:firstColumn="0" w:lastColumn="0" w:oddVBand="0" w:evenVBand="0" w:oddHBand="0" w:evenHBand="0" w:firstRowFirstColumn="0" w:firstRowLastColumn="0" w:lastRowFirstColumn="0" w:lastRowLastColumn="0"/>
+            </w:pPr>
+            <w:r>
+              <w:t>Feedback verwerkt op de functionele en niet functionele eisen en het ontwerp</w:t>
+            </w:r>
+          </w:p>
+        </w:tc>
+      </w:tr>
     </w:tbl>
     <w:p/>
     <w:p>
       <w:pPr>
         <w:pStyle w:val="Kop1Ongenummerd"/>
       </w:pPr>
-      <w:fldSimple w:instr=" DOCVARIABLE  txtDistribution  \* MERGEFORMAT ">
-        <w:r>
-          <w:t>Distributielijst</w:t>
-        </w:r>
-      </w:fldSimple>
+      <w:r>
+        <w:fldChar w:fldCharType="begin"/>
+      </w:r>
+      <w:r>
+        <w:instrText xml:space="preserve"> DOCVARIABLE  txtDistribution  \* MERGEFORMAT </w:instrText>
+      </w:r>
+      <w:r>
+        <w:fldChar w:fldCharType="separate"/>
+      </w:r>
+      <w:r>
+        <w:t>Distributielijst</w:t>
+      </w:r>
+      <w:r>
+        <w:fldChar w:fldCharType="end"/>
+      </w:r>
     </w:p>
     <w:tbl>
       <w:tblPr>
@@ -2830,8 +3048,8 @@
       </w:tblPr>
       <w:tblGrid>
         <w:gridCol w:w="993"/>
-        <w:gridCol w:w="1859"/>
-        <w:gridCol w:w="1303"/>
+        <w:gridCol w:w="1417"/>
+        <w:gridCol w:w="1745"/>
         <w:gridCol w:w="4918"/>
       </w:tblGrid>
       <w:tr>
@@ -2848,43 +3066,73 @@
             <w:pPr>
               <w:pStyle w:val="NoSpacing"/>
             </w:pPr>
-            <w:fldSimple w:instr=" DOCVARIABLE  txtVersion  \* MERGEFORMAT ">
-              <w:r>
-                <w:t>Versie</w:t>
-              </w:r>
-            </w:fldSimple>
-          </w:p>
-        </w:tc>
-        <w:tc>
-          <w:tcPr>
-            <w:tcW w:w="1859" w:type="dxa"/>
+            <w:r>
+              <w:fldChar w:fldCharType="begin"/>
+            </w:r>
+            <w:r>
+              <w:instrText xml:space="preserve"> DOCVARIABLE  txtVersion  \* MERGEFORMAT </w:instrText>
+            </w:r>
+            <w:r>
+              <w:fldChar w:fldCharType="separate"/>
+            </w:r>
+            <w:r>
+              <w:t>Versie</w:t>
+            </w:r>
+            <w:r>
+              <w:fldChar w:fldCharType="end"/>
+            </w:r>
+          </w:p>
+        </w:tc>
+        <w:tc>
+          <w:tcPr>
+            <w:tcW w:w="1417" w:type="dxa"/>
           </w:tcPr>
           <w:p>
             <w:pPr>
               <w:pStyle w:val="NoSpacing"/>
               <w:cnfStyle w:val="100000000000" w:firstRow="1" w:lastRow="0" w:firstColumn="0" w:lastColumn="0" w:oddVBand="0" w:evenVBand="0" w:oddHBand="0" w:evenHBand="0" w:firstRowFirstColumn="0" w:firstRowLastColumn="0" w:lastRowFirstColumn="0" w:lastRowLastColumn="0"/>
             </w:pPr>
-            <w:fldSimple w:instr=" DOCVARIABLE  txtStatus  \* MERGEFORMAT ">
-              <w:r>
-                <w:t>Status</w:t>
-              </w:r>
-            </w:fldSimple>
-          </w:p>
-        </w:tc>
-        <w:tc>
-          <w:tcPr>
-            <w:tcW w:w="1303" w:type="dxa"/>
+            <w:r>
+              <w:fldChar w:fldCharType="begin"/>
+            </w:r>
+            <w:r>
+              <w:instrText xml:space="preserve"> DOCVARIABLE  txtStatus  \* MERGEFORMAT </w:instrText>
+            </w:r>
+            <w:r>
+              <w:fldChar w:fldCharType="separate"/>
+            </w:r>
+            <w:r>
+              <w:t>Status</w:t>
+            </w:r>
+            <w:r>
+              <w:fldChar w:fldCharType="end"/>
+            </w:r>
+          </w:p>
+        </w:tc>
+        <w:tc>
+          <w:tcPr>
+            <w:tcW w:w="1745" w:type="dxa"/>
           </w:tcPr>
           <w:p>
             <w:pPr>
               <w:pStyle w:val="NoSpacing"/>
               <w:cnfStyle w:val="100000000000" w:firstRow="1" w:lastRow="0" w:firstColumn="0" w:lastColumn="0" w:oddVBand="0" w:evenVBand="0" w:oddHBand="0" w:evenHBand="0" w:firstRowFirstColumn="0" w:firstRowLastColumn="0" w:lastRowFirstColumn="0" w:lastRowLastColumn="0"/>
             </w:pPr>
-            <w:fldSimple w:instr=" DOCVARIABLE  txtDate  \* MERGEFORMAT ">
-              <w:r>
-                <w:t>Datum</w:t>
-              </w:r>
-            </w:fldSimple>
+            <w:r>
+              <w:fldChar w:fldCharType="begin"/>
+            </w:r>
+            <w:r>
+              <w:instrText xml:space="preserve"> DOCVARIABLE  txtDate  \* MERGEFORMAT </w:instrText>
+            </w:r>
+            <w:r>
+              <w:fldChar w:fldCharType="separate"/>
+            </w:r>
+            <w:r>
+              <w:t>Datum</w:t>
+            </w:r>
+            <w:r>
+              <w:fldChar w:fldCharType="end"/>
+            </w:r>
           </w:p>
         </w:tc>
         <w:tc>
@@ -2896,11 +3144,21 @@
               <w:pStyle w:val="NoSpacing"/>
               <w:cnfStyle w:val="100000000000" w:firstRow="1" w:lastRow="0" w:firstColumn="0" w:lastColumn="0" w:oddVBand="0" w:evenVBand="0" w:oddHBand="0" w:evenHBand="0" w:firstRowFirstColumn="0" w:firstRowLastColumn="0" w:lastRowFirstColumn="0" w:lastRowLastColumn="0"/>
             </w:pPr>
-            <w:fldSimple w:instr=" DOCVARIABLE  txtTo  \* MERGEFORMAT ">
-              <w:r>
-                <w:t>Aan</w:t>
-              </w:r>
-            </w:fldSimple>
+            <w:r>
+              <w:fldChar w:fldCharType="begin"/>
+            </w:r>
+            <w:r>
+              <w:instrText xml:space="preserve"> DOCVARIABLE  txtTo  \* MERGEFORMAT </w:instrText>
+            </w:r>
+            <w:r>
+              <w:fldChar w:fldCharType="separate"/>
+            </w:r>
+            <w:r>
+              <w:t>Aan</w:t>
+            </w:r>
+            <w:r>
+              <w:fldChar w:fldCharType="end"/>
+            </w:r>
           </w:p>
         </w:tc>
       </w:tr>
@@ -2918,28 +3176,37 @@
             <w:pPr>
               <w:pStyle w:val="NoSpacing"/>
             </w:pPr>
-          </w:p>
-        </w:tc>
-        <w:tc>
-          <w:tcPr>
-            <w:tcW w:w="1859" w:type="dxa"/>
+            <w:r>
+              <w:t>1.0</w:t>
+            </w:r>
+          </w:p>
+        </w:tc>
+        <w:tc>
+          <w:tcPr>
+            <w:tcW w:w="1417" w:type="dxa"/>
           </w:tcPr>
           <w:p>
             <w:pPr>
               <w:pStyle w:val="NoSpacing"/>
               <w:cnfStyle w:val="000000100000" w:firstRow="0" w:lastRow="0" w:firstColumn="0" w:lastColumn="0" w:oddVBand="0" w:evenVBand="0" w:oddHBand="1" w:evenHBand="0" w:firstRowFirstColumn="0" w:firstRowLastColumn="0" w:lastRowFirstColumn="0" w:lastRowLastColumn="0"/>
             </w:pPr>
-          </w:p>
-        </w:tc>
-        <w:tc>
-          <w:tcPr>
-            <w:tcW w:w="1303" w:type="dxa"/>
+            <w:r>
+              <w:t>Concept</w:t>
+            </w:r>
+          </w:p>
+        </w:tc>
+        <w:tc>
+          <w:tcPr>
+            <w:tcW w:w="1745" w:type="dxa"/>
           </w:tcPr>
           <w:p>
             <w:pPr>
               <w:pStyle w:val="NoSpacing"/>
               <w:cnfStyle w:val="000000100000" w:firstRow="0" w:lastRow="0" w:firstColumn="0" w:lastColumn="0" w:oddVBand="0" w:evenVBand="0" w:oddHBand="1" w:evenHBand="0" w:firstRowFirstColumn="0" w:firstRowLastColumn="0" w:lastRowFirstColumn="0" w:lastRowLastColumn="0"/>
             </w:pPr>
+            <w:r>
+              <w:t>18 Februari 2019</w:t>
+            </w:r>
           </w:p>
         </w:tc>
         <w:tc>
@@ -2951,6 +3218,9 @@
               <w:pStyle w:val="NoSpacing"/>
               <w:cnfStyle w:val="000000100000" w:firstRow="0" w:lastRow="0" w:firstColumn="0" w:lastColumn="0" w:oddVBand="0" w:evenVBand="0" w:oddHBand="1" w:evenHBand="0" w:firstRowFirstColumn="0" w:firstRowLastColumn="0" w:lastRowFirstColumn="0" w:lastRowLastColumn="0"/>
             </w:pPr>
+            <w:r>
+              <w:t>Hans Geurtsen</w:t>
+            </w:r>
           </w:p>
         </w:tc>
       </w:tr>
@@ -4102,7 +4372,7 @@
         </w:trPr>
         <w:tc>
           <w:tcPr>
-            <w:tcW w:w="727" w:type="dxa"/>
+            <w:tcW w:w="847" w:type="dxa"/>
           </w:tcPr>
           <w:p>
             <w:r>
@@ -4112,7 +4382,7 @@
         </w:tc>
         <w:tc>
           <w:tcPr>
-            <w:tcW w:w="5356" w:type="dxa"/>
+            <w:tcW w:w="5278" w:type="dxa"/>
           </w:tcPr>
           <w:p>
             <w:r>
@@ -4122,7 +4392,7 @@
         </w:tc>
         <w:tc>
           <w:tcPr>
-            <w:tcW w:w="2990" w:type="dxa"/>
+            <w:tcW w:w="2948" w:type="dxa"/>
           </w:tcPr>
           <w:p>
             <w:proofErr w:type="spellStart"/>
@@ -4139,7 +4409,7 @@
         </w:trPr>
         <w:tc>
           <w:tcPr>
-            <w:tcW w:w="727" w:type="dxa"/>
+            <w:tcW w:w="847" w:type="dxa"/>
           </w:tcPr>
           <w:p>
             <w:r>
@@ -4155,7 +4425,7 @@
         </w:tc>
         <w:tc>
           <w:tcPr>
-            <w:tcW w:w="5356" w:type="dxa"/>
+            <w:tcW w:w="5278" w:type="dxa"/>
           </w:tcPr>
           <w:p>
             <w:r>
@@ -4165,7 +4435,7 @@
         </w:tc>
         <w:tc>
           <w:tcPr>
-            <w:tcW w:w="2990" w:type="dxa"/>
+            <w:tcW w:w="2948" w:type="dxa"/>
           </w:tcPr>
           <w:p>
             <w:r>
@@ -4177,7 +4447,7 @@
       <w:tr>
         <w:tc>
           <w:tcPr>
-            <w:tcW w:w="727" w:type="dxa"/>
+            <w:tcW w:w="847" w:type="dxa"/>
           </w:tcPr>
           <w:p>
             <w:r>
@@ -4193,7 +4463,7 @@
         </w:tc>
         <w:tc>
           <w:tcPr>
-            <w:tcW w:w="5356" w:type="dxa"/>
+            <w:tcW w:w="5278" w:type="dxa"/>
           </w:tcPr>
           <w:p>
             <w:r>
@@ -4209,7 +4479,7 @@
         </w:tc>
         <w:tc>
           <w:tcPr>
-            <w:tcW w:w="2990" w:type="dxa"/>
+            <w:tcW w:w="2948" w:type="dxa"/>
           </w:tcPr>
           <w:p>
             <w:r>
@@ -4224,7 +4494,7 @@
         </w:trPr>
         <w:tc>
           <w:tcPr>
-            <w:tcW w:w="727" w:type="dxa"/>
+            <w:tcW w:w="847" w:type="dxa"/>
           </w:tcPr>
           <w:p>
             <w:r>
@@ -4240,7 +4510,7 @@
         </w:tc>
         <w:tc>
           <w:tcPr>
-            <w:tcW w:w="5356" w:type="dxa"/>
+            <w:tcW w:w="5278" w:type="dxa"/>
           </w:tcPr>
           <w:p>
             <w:r>
@@ -4250,7 +4520,7 @@
         </w:tc>
         <w:tc>
           <w:tcPr>
-            <w:tcW w:w="2990" w:type="dxa"/>
+            <w:tcW w:w="2948" w:type="dxa"/>
           </w:tcPr>
           <w:p>
             <w:r>
@@ -4262,7 +4532,7 @@
       <w:tr>
         <w:tc>
           <w:tcPr>
-            <w:tcW w:w="727" w:type="dxa"/>
+            <w:tcW w:w="847" w:type="dxa"/>
           </w:tcPr>
           <w:p>
             <w:r>
@@ -4278,7 +4548,7 @@
         </w:tc>
         <w:tc>
           <w:tcPr>
-            <w:tcW w:w="5356" w:type="dxa"/>
+            <w:tcW w:w="5278" w:type="dxa"/>
           </w:tcPr>
           <w:p>
             <w:r>
@@ -4288,7 +4558,7 @@
         </w:tc>
         <w:tc>
           <w:tcPr>
-            <w:tcW w:w="2990" w:type="dxa"/>
+            <w:tcW w:w="2948" w:type="dxa"/>
           </w:tcPr>
           <w:p>
             <w:r>
@@ -4303,7 +4573,7 @@
         </w:trPr>
         <w:tc>
           <w:tcPr>
-            <w:tcW w:w="727" w:type="dxa"/>
+            <w:tcW w:w="847" w:type="dxa"/>
           </w:tcPr>
           <w:p>
             <w:r>
@@ -4319,7 +4589,7 @@
         </w:tc>
         <w:tc>
           <w:tcPr>
-            <w:tcW w:w="5356" w:type="dxa"/>
+            <w:tcW w:w="5278" w:type="dxa"/>
           </w:tcPr>
           <w:p>
             <w:r>
@@ -4329,7 +4599,7 @@
         </w:tc>
         <w:tc>
           <w:tcPr>
-            <w:tcW w:w="2990" w:type="dxa"/>
+            <w:tcW w:w="2948" w:type="dxa"/>
           </w:tcPr>
           <w:p>
             <w:r>
@@ -4341,7 +4611,7 @@
       <w:tr>
         <w:tc>
           <w:tcPr>
-            <w:tcW w:w="727" w:type="dxa"/>
+            <w:tcW w:w="847" w:type="dxa"/>
           </w:tcPr>
           <w:p>
             <w:r>
@@ -4357,7 +4627,7 @@
         </w:tc>
         <w:tc>
           <w:tcPr>
-            <w:tcW w:w="5356" w:type="dxa"/>
+            <w:tcW w:w="5278" w:type="dxa"/>
           </w:tcPr>
           <w:p>
             <w:r>
@@ -4367,7 +4637,7 @@
         </w:tc>
         <w:tc>
           <w:tcPr>
-            <w:tcW w:w="2990" w:type="dxa"/>
+            <w:tcW w:w="2948" w:type="dxa"/>
           </w:tcPr>
           <w:p>
             <w:r>
@@ -4382,7 +4652,7 @@
         </w:trPr>
         <w:tc>
           <w:tcPr>
-            <w:tcW w:w="727" w:type="dxa"/>
+            <w:tcW w:w="847" w:type="dxa"/>
           </w:tcPr>
           <w:p>
             <w:r>
@@ -4401,7 +4671,7 @@
         </w:tc>
         <w:tc>
           <w:tcPr>
-            <w:tcW w:w="5356" w:type="dxa"/>
+            <w:tcW w:w="5278" w:type="dxa"/>
           </w:tcPr>
           <w:p>
             <w:r>
@@ -4411,7 +4681,7 @@
         </w:tc>
         <w:tc>
           <w:tcPr>
-            <w:tcW w:w="2990" w:type="dxa"/>
+            <w:tcW w:w="2948" w:type="dxa"/>
           </w:tcPr>
           <w:p>
             <w:r>
@@ -4423,7 +4693,7 @@
       <w:tr>
         <w:tc>
           <w:tcPr>
-            <w:tcW w:w="727" w:type="dxa"/>
+            <w:tcW w:w="847" w:type="dxa"/>
           </w:tcPr>
           <w:p>
             <w:r>
@@ -4439,7 +4709,7 @@
         </w:tc>
         <w:tc>
           <w:tcPr>
-            <w:tcW w:w="5356" w:type="dxa"/>
+            <w:tcW w:w="5278" w:type="dxa"/>
           </w:tcPr>
           <w:p>
             <w:r>
@@ -4449,7 +4719,7 @@
         </w:tc>
         <w:tc>
           <w:tcPr>
-            <w:tcW w:w="2990" w:type="dxa"/>
+            <w:tcW w:w="2948" w:type="dxa"/>
           </w:tcPr>
           <w:p>
             <w:r>
@@ -4464,7 +4734,7 @@
         </w:trPr>
         <w:tc>
           <w:tcPr>
-            <w:tcW w:w="727" w:type="dxa"/>
+            <w:tcW w:w="847" w:type="dxa"/>
           </w:tcPr>
           <w:p>
             <w:r>
@@ -4480,7 +4750,7 @@
         </w:tc>
         <w:tc>
           <w:tcPr>
-            <w:tcW w:w="5356" w:type="dxa"/>
+            <w:tcW w:w="5278" w:type="dxa"/>
           </w:tcPr>
           <w:p>
             <w:r>
@@ -4498,7 +4768,7 @@
         </w:tc>
         <w:tc>
           <w:tcPr>
-            <w:tcW w:w="2990" w:type="dxa"/>
+            <w:tcW w:w="2948" w:type="dxa"/>
           </w:tcPr>
           <w:p>
             <w:r>
@@ -4510,7 +4780,7 @@
       <w:tr>
         <w:tc>
           <w:tcPr>
-            <w:tcW w:w="727" w:type="dxa"/>
+            <w:tcW w:w="847" w:type="dxa"/>
           </w:tcPr>
           <w:p>
             <w:r>
@@ -4526,7 +4796,7 @@
         </w:tc>
         <w:tc>
           <w:tcPr>
-            <w:tcW w:w="5356" w:type="dxa"/>
+            <w:tcW w:w="5278" w:type="dxa"/>
           </w:tcPr>
           <w:p>
             <w:r>
@@ -4536,7 +4806,7 @@
         </w:tc>
         <w:tc>
           <w:tcPr>
-            <w:tcW w:w="2990" w:type="dxa"/>
+            <w:tcW w:w="2948" w:type="dxa"/>
           </w:tcPr>
           <w:p>
             <w:r>
@@ -4551,43 +4821,37 @@
         </w:trPr>
         <w:tc>
           <w:tcPr>
-            <w:tcW w:w="727" w:type="dxa"/>
-          </w:tcPr>
-          <w:p>
-            <w:r>
-              <w:t>F</w:t>
-            </w:r>
-            <w:r>
-              <w:t>E</w:t>
-            </w:r>
-            <w:r>
-              <w:t>M1</w:t>
+            <w:tcW w:w="847" w:type="dxa"/>
+          </w:tcPr>
+          <w:p>
+            <w:r>
+              <w:t>FEM1</w:t>
             </w:r>
             <w:r>
               <w:t>1</w:t>
             </w:r>
             <w:r>
-              <w:t xml:space="preserve">. </w:t>
-            </w:r>
-          </w:p>
-        </w:tc>
-        <w:tc>
-          <w:tcPr>
-            <w:tcW w:w="5356" w:type="dxa"/>
-          </w:tcPr>
-          <w:p>
-            <w:r>
-              <w:t>De gebruiker moet op basis van zijn / haar interesse aanraders krijgen.</w:t>
-            </w:r>
-          </w:p>
-        </w:tc>
-        <w:tc>
-          <w:tcPr>
-            <w:tcW w:w="2990" w:type="dxa"/>
-          </w:tcPr>
-          <w:p>
-            <w:r>
-              <w:t>C</w:t>
+              <w:t>.</w:t>
+            </w:r>
+          </w:p>
+        </w:tc>
+        <w:tc>
+          <w:tcPr>
+            <w:tcW w:w="5278" w:type="dxa"/>
+          </w:tcPr>
+          <w:p>
+            <w:r>
+              <w:t>De gebruiker moet een push melding krijgen 10 minuten voor aanvang van een artiest.</w:t>
+            </w:r>
+          </w:p>
+        </w:tc>
+        <w:tc>
+          <w:tcPr>
+            <w:tcW w:w="2948" w:type="dxa"/>
+          </w:tcPr>
+          <w:p>
+            <w:r>
+              <w:t>S</w:t>
             </w:r>
           </w:p>
         </w:tc>
@@ -4595,42 +4859,33 @@
       <w:tr>
         <w:tc>
           <w:tcPr>
-            <w:tcW w:w="727" w:type="dxa"/>
-          </w:tcPr>
-          <w:p>
-            <w:r>
-              <w:t>F</w:t>
-            </w:r>
-            <w:r>
-              <w:t>E</w:t>
-            </w:r>
-            <w:r>
-              <w:t>M1</w:t>
+            <w:tcW w:w="847" w:type="dxa"/>
+          </w:tcPr>
+          <w:p>
+            <w:r>
+              <w:t>FEM1</w:t>
             </w:r>
             <w:r>
               <w:t>2</w:t>
             </w:r>
             <w:r>
-              <w:t>.</w:t>
-            </w:r>
-          </w:p>
-        </w:tc>
-        <w:tc>
-          <w:tcPr>
-            <w:tcW w:w="5356" w:type="dxa"/>
-          </w:tcPr>
-          <w:p>
-            <w:r>
-              <w:t xml:space="preserve">De gebruiker moet </w:t>
-            </w:r>
-            <w:r>
-              <w:t xml:space="preserve">zijn budget aan kunnen geven en bijhouden hoeveel muntjes / geld hij of zij nog over heeft. </w:t>
-            </w:r>
-          </w:p>
-        </w:tc>
-        <w:tc>
-          <w:tcPr>
-            <w:tcW w:w="2990" w:type="dxa"/>
+              <w:t xml:space="preserve">. </w:t>
+            </w:r>
+          </w:p>
+        </w:tc>
+        <w:tc>
+          <w:tcPr>
+            <w:tcW w:w="5278" w:type="dxa"/>
+          </w:tcPr>
+          <w:p>
+            <w:r>
+              <w:t>De gebruiker moet op basis van zijn / haar interesse aanraders krijgen.</w:t>
+            </w:r>
+          </w:p>
+        </w:tc>
+        <w:tc>
+          <w:tcPr>
+            <w:tcW w:w="2948" w:type="dxa"/>
           </w:tcPr>
           <w:p>
             <w:r>
@@ -4645,33 +4900,33 @@
         </w:trPr>
         <w:tc>
           <w:tcPr>
-            <w:tcW w:w="727" w:type="dxa"/>
-          </w:tcPr>
-          <w:p>
-            <w:r>
-              <w:t>F</w:t>
-            </w:r>
-            <w:r>
-              <w:t>E</w:t>
-            </w:r>
-            <w:r>
-              <w:t>M13.</w:t>
-            </w:r>
-          </w:p>
-        </w:tc>
-        <w:tc>
-          <w:tcPr>
-            <w:tcW w:w="5356" w:type="dxa"/>
-          </w:tcPr>
-          <w:p>
-            <w:r>
-              <w:t>De gebruiker moet een push melding krijgen 10 minuten voor aanvang van een artiest.</w:t>
-            </w:r>
-          </w:p>
-        </w:tc>
-        <w:tc>
-          <w:tcPr>
-            <w:tcW w:w="2990" w:type="dxa"/>
+            <w:tcW w:w="847" w:type="dxa"/>
+          </w:tcPr>
+          <w:p>
+            <w:r>
+              <w:t>FEM1</w:t>
+            </w:r>
+            <w:r>
+              <w:t>3</w:t>
+            </w:r>
+            <w:r>
+              <w:t>.</w:t>
+            </w:r>
+          </w:p>
+        </w:tc>
+        <w:tc>
+          <w:tcPr>
+            <w:tcW w:w="5278" w:type="dxa"/>
+          </w:tcPr>
+          <w:p>
+            <w:r>
+              <w:t xml:space="preserve">De gebruiker moet zijn budget aan kunnen geven en bijhouden hoeveel muntjes / geld hij of zij nog over heeft. </w:t>
+            </w:r>
+          </w:p>
+        </w:tc>
+        <w:tc>
+          <w:tcPr>
+            <w:tcW w:w="2948" w:type="dxa"/>
           </w:tcPr>
           <w:p>
             <w:r>
@@ -4683,29 +4938,17 @@
       <w:tr>
         <w:tc>
           <w:tcPr>
-            <w:tcW w:w="727" w:type="dxa"/>
-          </w:tcPr>
-          <w:p>
-            <w:r>
-              <w:t>F</w:t>
-            </w:r>
-            <w:r>
-              <w:t>E</w:t>
-            </w:r>
-            <w:r>
-              <w:t>M1</w:t>
-            </w:r>
-            <w:r>
-              <w:t>4</w:t>
-            </w:r>
-            <w:r>
-              <w:t xml:space="preserve">. </w:t>
-            </w:r>
-          </w:p>
-        </w:tc>
-        <w:tc>
-          <w:tcPr>
-            <w:tcW w:w="5356" w:type="dxa"/>
+            <w:tcW w:w="847" w:type="dxa"/>
+          </w:tcPr>
+          <w:p>
+            <w:r>
+              <w:t xml:space="preserve">FEM14. </w:t>
+            </w:r>
+          </w:p>
+        </w:tc>
+        <w:tc>
+          <w:tcPr>
+            <w:tcW w:w="5278" w:type="dxa"/>
           </w:tcPr>
           <w:p>
             <w:r>
@@ -4715,7 +4958,7 @@
         </w:tc>
         <w:tc>
           <w:tcPr>
-            <w:tcW w:w="2990" w:type="dxa"/>
+            <w:tcW w:w="2948" w:type="dxa"/>
           </w:tcPr>
           <w:p>
             <w:r>
@@ -4730,29 +4973,17 @@
         </w:trPr>
         <w:tc>
           <w:tcPr>
-            <w:tcW w:w="727" w:type="dxa"/>
-          </w:tcPr>
-          <w:p>
-            <w:r>
-              <w:t>F</w:t>
-            </w:r>
-            <w:r>
-              <w:t>E</w:t>
-            </w:r>
-            <w:r>
-              <w:t>M1</w:t>
-            </w:r>
-            <w:r>
-              <w:t>5</w:t>
-            </w:r>
-            <w:r>
-              <w:t xml:space="preserve">. </w:t>
-            </w:r>
-          </w:p>
-        </w:tc>
-        <w:tc>
-          <w:tcPr>
-            <w:tcW w:w="5356" w:type="dxa"/>
+            <w:tcW w:w="847" w:type="dxa"/>
+          </w:tcPr>
+          <w:p>
+            <w:r>
+              <w:t xml:space="preserve">FEM15. </w:t>
+            </w:r>
+          </w:p>
+        </w:tc>
+        <w:tc>
+          <w:tcPr>
+            <w:tcW w:w="5278" w:type="dxa"/>
           </w:tcPr>
           <w:p>
             <w:r>
@@ -4762,7 +4993,7 @@
         </w:tc>
         <w:tc>
           <w:tcPr>
-            <w:tcW w:w="2990" w:type="dxa"/>
+            <w:tcW w:w="2948" w:type="dxa"/>
           </w:tcPr>
           <w:p>
             <w:r>
@@ -4774,29 +5005,17 @@
       <w:tr>
         <w:tc>
           <w:tcPr>
-            <w:tcW w:w="727" w:type="dxa"/>
-          </w:tcPr>
-          <w:p>
-            <w:r>
-              <w:t>F</w:t>
-            </w:r>
-            <w:r>
-              <w:t>E</w:t>
-            </w:r>
-            <w:r>
-              <w:t>M1</w:t>
-            </w:r>
-            <w:r>
-              <w:t>6</w:t>
-            </w:r>
-            <w:r>
-              <w:t>.</w:t>
-            </w:r>
-          </w:p>
-        </w:tc>
-        <w:tc>
-          <w:tcPr>
-            <w:tcW w:w="5356" w:type="dxa"/>
+            <w:tcW w:w="847" w:type="dxa"/>
+          </w:tcPr>
+          <w:p>
+            <w:r>
+              <w:t>FEM16.</w:t>
+            </w:r>
+          </w:p>
+        </w:tc>
+        <w:tc>
+          <w:tcPr>
+            <w:tcW w:w="5278" w:type="dxa"/>
           </w:tcPr>
           <w:p>
             <w:r>
@@ -4806,7 +5025,7 @@
         </w:tc>
         <w:tc>
           <w:tcPr>
-            <w:tcW w:w="2990" w:type="dxa"/>
+            <w:tcW w:w="2948" w:type="dxa"/>
           </w:tcPr>
           <w:p>
             <w:r>
@@ -5034,9 +5253,9 @@
         <w:tblLook w:val="0020" w:firstRow="1" w:lastRow="0" w:firstColumn="0" w:lastColumn="0" w:noHBand="0" w:noVBand="0"/>
       </w:tblPr>
       <w:tblGrid>
-        <w:gridCol w:w="877"/>
-        <w:gridCol w:w="5258"/>
-        <w:gridCol w:w="2938"/>
+        <w:gridCol w:w="977"/>
+        <w:gridCol w:w="5193"/>
+        <w:gridCol w:w="2903"/>
       </w:tblGrid>
       <w:tr>
         <w:trPr>
@@ -5312,13 +5531,7 @@
           </w:tcPr>
           <w:p>
             <w:r>
-              <w:t>NFEM</w:t>
-            </w:r>
-            <w:r>
-              <w:t>6</w:t>
-            </w:r>
-            <w:r>
-              <w:t>.</w:t>
+              <w:t>NFEM7.</w:t>
             </w:r>
           </w:p>
         </w:tc>
@@ -5328,7 +5541,7 @@
           </w:tcPr>
           <w:p>
             <w:r>
-              <w:t>Beide de app en het dashboard mogen geen laadtijden hebben die langer dan 3 seconden duren.</w:t>
+              <w:t>De mobiele app moet beschikbaar zijn op zowel IOS als Android.</w:t>
             </w:r>
           </w:p>
         </w:tc>
@@ -5338,7 +5551,7 @@
           </w:tcPr>
           <w:p>
             <w:r>
-              <w:t>S</w:t>
+              <w:t>M</w:t>
             </w:r>
           </w:p>
         </w:tc>
@@ -5353,7 +5566,7 @@
               <w:t>NFEM</w:t>
             </w:r>
             <w:r>
-              <w:t>7</w:t>
+              <w:t>8</w:t>
             </w:r>
             <w:r>
               <w:t>.</w:t>
@@ -5366,7 +5579,7 @@
           </w:tcPr>
           <w:p>
             <w:r>
-              <w:t>De app moet zonder locatietoegang ook werken (niet alle functionaliteiten.</w:t>
+              <w:t>Beide de app en het dashboard mogen geen laadtijden hebben die langer dan 3 seconden duren.</w:t>
             </w:r>
           </w:p>
         </w:tc>
@@ -5391,7 +5604,13 @@
           </w:tcPr>
           <w:p>
             <w:r>
-              <w:t>NFEM8.</w:t>
+              <w:t>NFEM</w:t>
+            </w:r>
+            <w:r>
+              <w:t>9</w:t>
+            </w:r>
+            <w:r>
+              <w:t>.</w:t>
             </w:r>
           </w:p>
         </w:tc>
@@ -5401,6 +5620,44 @@
           </w:tcPr>
           <w:p>
             <w:r>
+              <w:t>De app moet zonder locatietoegang ook werken (niet alle functionaliteiten.</w:t>
+            </w:r>
+          </w:p>
+        </w:tc>
+        <w:tc>
+          <w:tcPr>
+            <w:tcW w:w="2938" w:type="dxa"/>
+          </w:tcPr>
+          <w:p>
+            <w:r>
+              <w:t>S</w:t>
+            </w:r>
+          </w:p>
+        </w:tc>
+      </w:tr>
+      <w:tr>
+        <w:tc>
+          <w:tcPr>
+            <w:tcW w:w="877" w:type="dxa"/>
+          </w:tcPr>
+          <w:p>
+            <w:r>
+              <w:t>NFEM</w:t>
+            </w:r>
+            <w:r>
+              <w:t>10</w:t>
+            </w:r>
+            <w:r>
+              <w:t>.</w:t>
+            </w:r>
+          </w:p>
+        </w:tc>
+        <w:tc>
+          <w:tcPr>
+            <w:tcW w:w="5258" w:type="dxa"/>
+          </w:tcPr>
+          <w:p>
+            <w:r>
               <w:t>De app moet getest zijn door middel van UX testen.</w:t>
             </w:r>
           </w:p>
@@ -5412,6 +5669,49 @@
           <w:p>
             <w:r>
               <w:t>S</w:t>
+            </w:r>
+          </w:p>
+        </w:tc>
+      </w:tr>
+      <w:tr>
+        <w:trPr>
+          <w:cnfStyle w:val="000000100000" w:firstRow="0" w:lastRow="0" w:firstColumn="0" w:lastColumn="0" w:oddVBand="0" w:evenVBand="0" w:oddHBand="1" w:evenHBand="0" w:firstRowFirstColumn="0" w:firstRowLastColumn="0" w:lastRowFirstColumn="0" w:lastRowLastColumn="0"/>
+        </w:trPr>
+        <w:tc>
+          <w:tcPr>
+            <w:tcW w:w="877" w:type="dxa"/>
+          </w:tcPr>
+          <w:p>
+            <w:r>
+              <w:t>NFEM11.</w:t>
+            </w:r>
+          </w:p>
+        </w:tc>
+        <w:tc>
+          <w:tcPr>
+            <w:tcW w:w="5258" w:type="dxa"/>
+          </w:tcPr>
+          <w:p>
+            <w:r>
+              <w:t>De app moet op beide platformen native uitzien</w:t>
+            </w:r>
+            <w:r>
+              <w:t xml:space="preserve"> (design)</w:t>
+            </w:r>
+            <w:bookmarkStart w:id="7" w:name="_GoBack"/>
+            <w:bookmarkEnd w:id="7"/>
+            <w:r>
+              <w:t>.</w:t>
+            </w:r>
+          </w:p>
+        </w:tc>
+        <w:tc>
+          <w:tcPr>
+            <w:tcW w:w="2938" w:type="dxa"/>
+          </w:tcPr>
+          <w:p>
+            <w:r>
+              <w:t>C</w:t>
             </w:r>
           </w:p>
         </w:tc>
@@ -5430,7 +5730,7 @@
       <w:pPr>
         <w:pStyle w:val="Heading1"/>
       </w:pPr>
-      <w:bookmarkStart w:id="7" w:name="_Toc1394059"/>
+      <w:bookmarkStart w:id="8" w:name="_Toc1394059"/>
       <w:r>
         <w:rPr>
           <w:noProof/>
@@ -5500,7 +5800,7 @@
       <w:r>
         <w:t xml:space="preserve"> mobiele app</w:t>
       </w:r>
-      <w:bookmarkEnd w:id="7"/>
+      <w:bookmarkEnd w:id="8"/>
     </w:p>
     <w:p>
       <w:r>
@@ -5775,8 +6075,6 @@
       <w:r>
         <w:t xml:space="preserve"> Een locatie object waar nu de latitude en longitude wordt bijgehouden. </w:t>
       </w:r>
-      <w:bookmarkStart w:id="8" w:name="_GoBack"/>
-      <w:bookmarkEnd w:id="8"/>
     </w:p>
     <w:p>
       <w:r>
@@ -11715,6 +12013,7 @@
   </w:compat>
   <w:rsids>
     <w:rsidRoot w:val="002A6F38"/>
+    <w:rsid w:val="000B45C9"/>
     <w:rsid w:val="002A6F38"/>
     <w:rsid w:val="007A1192"/>
     <w:rsid w:val="00816D42"/>
@@ -12643,7 +12942,7 @@
 </file>
 
 <file path=customXml/itemProps3.xml><?xml version="1.0" encoding="utf-8"?>
-<ds:datastoreItem xmlns:ds="http://schemas.openxmlformats.org/officeDocument/2006/customXml" ds:itemID="{AC97D9DF-5A23-408B-B38D-53317AB8465F}">
+<ds:datastoreItem xmlns:ds="http://schemas.openxmlformats.org/officeDocument/2006/customXml" ds:itemID="{C06A6037-2BE8-403B-AD91-3805D5FE4185}">
   <ds:schemaRefs>
     <ds:schemaRef ds:uri="http://schemas.openxmlformats.org/officeDocument/2006/bibliography"/>
   </ds:schemaRefs>

</xml_diff>

<commit_message>
Added user stories to ontwerp en analyse document
</commit_message>
<xml_diff>
--- a/Ontwerp en analyse document - Merik Westerveld - Info Support.docx
+++ b/Ontwerp en analyse document - Merik Westerveld - Info Support.docx
@@ -606,23 +606,7 @@
                                         <w:color w:val="FFFFFF" w:themeColor="background1"/>
                                         <w:sz w:val="28"/>
                                       </w:rPr>
-                                      <w:t xml:space="preserve">Afstudeeropdracht: </w:t>
-                                    </w:r>
-                                    <w:proofErr w:type="spellStart"/>
-                                    <w:r>
-                                      <w:rPr>
-                                        <w:color w:val="FFFFFF" w:themeColor="background1"/>
-                                        <w:sz w:val="28"/>
-                                      </w:rPr>
-                                      <w:t>Paaspop</w:t>
-                                    </w:r>
-                                    <w:proofErr w:type="spellEnd"/>
-                                    <w:r>
-                                      <w:rPr>
-                                        <w:color w:val="FFFFFF" w:themeColor="background1"/>
-                                        <w:sz w:val="28"/>
-                                      </w:rPr>
-                                      <w:t xml:space="preserve"> de ultieme festival App</w:t>
+                                      <w:t>Afstudeeropdracht: Paaspop de ultieme festival App</w:t>
                                     </w:r>
                                   </w:p>
                                 </w:sdtContent>
@@ -849,23 +833,7 @@
                                   <w:color w:val="FFFFFF" w:themeColor="background1"/>
                                   <w:sz w:val="28"/>
                                 </w:rPr>
-                                <w:t xml:space="preserve">Afstudeeropdracht: </w:t>
-                              </w:r>
-                              <w:proofErr w:type="spellStart"/>
-                              <w:r>
-                                <w:rPr>
-                                  <w:color w:val="FFFFFF" w:themeColor="background1"/>
-                                  <w:sz w:val="28"/>
-                                </w:rPr>
-                                <w:t>Paaspop</w:t>
-                              </w:r>
-                              <w:proofErr w:type="spellEnd"/>
-                              <w:r>
-                                <w:rPr>
-                                  <w:color w:val="FFFFFF" w:themeColor="background1"/>
-                                  <w:sz w:val="28"/>
-                                </w:rPr>
-                                <w:t xml:space="preserve"> de ultieme festival App</w:t>
+                                <w:t>Afstudeeropdracht: Paaspop de ultieme festival App</w:t>
                               </w:r>
                             </w:p>
                           </w:sdtContent>
@@ -2165,23 +2133,7 @@
               <w:rStyle w:val="SubtitleChar"/>
               <w:sz w:val="28"/>
             </w:rPr>
-            <w:t xml:space="preserve">Afstudeeropdracht: </w:t>
-          </w:r>
-          <w:proofErr w:type="spellStart"/>
-          <w:r>
-            <w:rPr>
-              <w:rStyle w:val="SubtitleChar"/>
-              <w:sz w:val="28"/>
-            </w:rPr>
-            <w:t>Paaspop</w:t>
-          </w:r>
-          <w:proofErr w:type="spellEnd"/>
-          <w:r>
-            <w:rPr>
-              <w:rStyle w:val="SubtitleChar"/>
-              <w:sz w:val="28"/>
-            </w:rPr>
-            <w:t xml:space="preserve"> de ultieme festival App</w:t>
+            <w:t>Afstudeeropdracht: Paaspop de ultieme festival App</w:t>
           </w:r>
         </w:p>
       </w:sdtContent>
@@ -2322,15 +2274,7 @@
                   <w:cnfStyle w:val="000000000000" w:firstRow="0" w:lastRow="0" w:firstColumn="0" w:lastColumn="0" w:oddVBand="0" w:evenVBand="0" w:oddHBand="0" w:evenHBand="0" w:firstRowFirstColumn="0" w:firstRowLastColumn="0" w:lastRowFirstColumn="0" w:lastRowLastColumn="0"/>
                 </w:pPr>
                 <w:r>
-                  <w:t xml:space="preserve">Afstudeeropdracht: </w:t>
-                </w:r>
-                <w:proofErr w:type="spellStart"/>
-                <w:r>
-                  <w:t>Paaspop</w:t>
-                </w:r>
-                <w:proofErr w:type="spellEnd"/>
-                <w:r>
-                  <w:t xml:space="preserve"> de ultieme festival App</w:t>
+                  <w:t>Afstudeeropdracht: Paaspop de ultieme festival App</w:t>
                 </w:r>
               </w:p>
             </w:tc>
@@ -3401,7 +3345,7 @@
           <w:b/>
         </w:rPr>
       </w:pPr>
-      <w:bookmarkStart w:id="0" w:name="_Toc1394052"/>
+      <w:bookmarkStart w:id="0" w:name="_Toc2689298"/>
       <w:r>
         <w:rPr>
           <w:rStyle w:val="Veldnaam"/>
@@ -3429,7 +3373,7 @@
         <w:br w:type="page"/>
       </w:r>
     </w:p>
-    <w:bookmarkStart w:id="1" w:name="_Toc1394053" w:displacedByCustomXml="next"/>
+    <w:bookmarkStart w:id="1" w:name="_Toc2689299" w:displacedByCustomXml="next"/>
     <w:sdt>
       <w:sdtPr>
         <w:rPr>
@@ -3500,7 +3444,7 @@
             </w:rPr>
             <w:fldChar w:fldCharType="separate"/>
           </w:r>
-          <w:hyperlink w:anchor="_Toc1394052" w:history="1">
+          <w:hyperlink w:anchor="_Toc2689298" w:history="1">
             <w:r>
               <w:rPr>
                 <w:rStyle w:val="Hyperlink"/>
@@ -3538,7 +3482,7 @@
               <w:rPr>
                 <w:webHidden/>
               </w:rPr>
-              <w:instrText xml:space="preserve"> PAGEREF _Toc1394052 \h </w:instrText>
+              <w:instrText xml:space="preserve"> PAGEREF _Toc2689298 \h </w:instrText>
             </w:r>
             <w:r>
               <w:rPr>
@@ -3575,7 +3519,7 @@
               <w:lang w:val="nl-NL"/>
             </w:rPr>
           </w:pPr>
-          <w:hyperlink w:anchor="_Toc1394053" w:history="1">
+          <w:hyperlink w:anchor="_Toc2689299" w:history="1">
             <w:r>
               <w:rPr>
                 <w:rStyle w:val="Hyperlink"/>
@@ -3598,7 +3542,7 @@
               <w:rPr>
                 <w:webHidden/>
               </w:rPr>
-              <w:instrText xml:space="preserve"> PAGEREF _Toc1394053 \h </w:instrText>
+              <w:instrText xml:space="preserve"> PAGEREF _Toc2689299 \h </w:instrText>
             </w:r>
             <w:r>
               <w:rPr>
@@ -3635,7 +3579,7 @@
               <w:lang w:val="nl-NL"/>
             </w:rPr>
           </w:pPr>
-          <w:hyperlink w:anchor="_Toc1394054" w:history="1">
+          <w:hyperlink w:anchor="_Toc2689300" w:history="1">
             <w:r>
               <w:rPr>
                 <w:rStyle w:val="Hyperlink"/>
@@ -3673,7 +3617,7 @@
               <w:rPr>
                 <w:webHidden/>
               </w:rPr>
-              <w:instrText xml:space="preserve"> PAGEREF _Toc1394054 \h </w:instrText>
+              <w:instrText xml:space="preserve"> PAGEREF _Toc2689300 \h </w:instrText>
             </w:r>
             <w:r>
               <w:rPr>
@@ -3711,7 +3655,7 @@
               <w:lang w:val="nl-NL" w:eastAsia="nl-NL"/>
             </w:rPr>
           </w:pPr>
-          <w:hyperlink w:anchor="_Toc1394055" w:history="1">
+          <w:hyperlink w:anchor="_Toc2689301" w:history="1">
             <w:r>
               <w:rPr>
                 <w:rStyle w:val="Hyperlink"/>
@@ -3750,7 +3694,7 @@
               <w:rPr>
                 <w:webHidden/>
               </w:rPr>
-              <w:instrText xml:space="preserve"> PAGEREF _Toc1394055 \h </w:instrText>
+              <w:instrText xml:space="preserve"> PAGEREF _Toc2689301 \h </w:instrText>
             </w:r>
             <w:r>
               <w:rPr>
@@ -3791,7 +3735,7 @@
               <w:lang w:val="nl-NL" w:eastAsia="nl-NL"/>
             </w:rPr>
           </w:pPr>
-          <w:hyperlink w:anchor="_Toc1394056" w:history="1">
+          <w:hyperlink w:anchor="_Toc2689302" w:history="1">
             <w:r>
               <w:rPr>
                 <w:rStyle w:val="Hyperlink"/>
@@ -3830,7 +3774,7 @@
               <w:rPr>
                 <w:webHidden/>
               </w:rPr>
-              <w:instrText xml:space="preserve"> PAGEREF _Toc1394056 \h </w:instrText>
+              <w:instrText xml:space="preserve"> PAGEREF _Toc2689302 \h </w:instrText>
             </w:r>
             <w:r>
               <w:rPr>
@@ -3871,7 +3815,7 @@
               <w:lang w:val="nl-NL" w:eastAsia="nl-NL"/>
             </w:rPr>
           </w:pPr>
-          <w:hyperlink w:anchor="_Toc1394057" w:history="1">
+          <w:hyperlink w:anchor="_Toc2689303" w:history="1">
             <w:r>
               <w:rPr>
                 <w:rStyle w:val="Hyperlink"/>
@@ -3910,7 +3854,7 @@
               <w:rPr>
                 <w:webHidden/>
               </w:rPr>
-              <w:instrText xml:space="preserve"> PAGEREF _Toc1394057 \h </w:instrText>
+              <w:instrText xml:space="preserve"> PAGEREF _Toc2689303 \h </w:instrText>
             </w:r>
             <w:r>
               <w:rPr>
@@ -3948,7 +3892,7 @@
               <w:lang w:val="nl-NL" w:eastAsia="nl-NL"/>
             </w:rPr>
           </w:pPr>
-          <w:hyperlink w:anchor="_Toc1394058" w:history="1">
+          <w:hyperlink w:anchor="_Toc2689304" w:history="1">
             <w:r>
               <w:rPr>
                 <w:rStyle w:val="Hyperlink"/>
@@ -3987,7 +3931,7 @@
               <w:rPr>
                 <w:webHidden/>
               </w:rPr>
-              <w:instrText xml:space="preserve"> PAGEREF _Toc1394058 \h </w:instrText>
+              <w:instrText xml:space="preserve"> PAGEREF _Toc2689304 \h </w:instrText>
             </w:r>
             <w:r>
               <w:rPr>
@@ -4024,7 +3968,7 @@
               <w:lang w:val="nl-NL"/>
             </w:rPr>
           </w:pPr>
-          <w:hyperlink w:anchor="_Toc1394059" w:history="1">
+          <w:hyperlink w:anchor="_Toc2689305" w:history="1">
             <w:r>
               <w:rPr>
                 <w:rStyle w:val="Hyperlink"/>
@@ -4062,7 +4006,7 @@
               <w:rPr>
                 <w:webHidden/>
               </w:rPr>
-              <w:instrText xml:space="preserve"> PAGEREF _Toc1394059 \h </w:instrText>
+              <w:instrText xml:space="preserve"> PAGEREF _Toc2689305 \h </w:instrText>
             </w:r>
             <w:r>
               <w:rPr>
@@ -4080,6 +4024,704 @@
                 <w:webHidden/>
               </w:rPr>
               <w:t>7</w:t>
+            </w:r>
+            <w:r>
+              <w:rPr>
+                <w:webHidden/>
+              </w:rPr>
+              <w:fldChar w:fldCharType="end"/>
+            </w:r>
+          </w:hyperlink>
+        </w:p>
+        <w:p>
+          <w:pPr>
+            <w:pStyle w:val="TOC1"/>
+            <w:rPr>
+              <w:b w:val="0"/>
+              <w:color w:val="auto"/>
+              <w:sz w:val="22"/>
+              <w:lang w:val="nl-NL"/>
+            </w:rPr>
+          </w:pPr>
+          <w:hyperlink w:anchor="_Toc2689306" w:history="1">
+            <w:r>
+              <w:rPr>
+                <w:rStyle w:val="Hyperlink"/>
+              </w:rPr>
+              <w:t>4.</w:t>
+            </w:r>
+            <w:r>
+              <w:rPr>
+                <w:b w:val="0"/>
+                <w:color w:val="auto"/>
+                <w:sz w:val="22"/>
+                <w:lang w:val="nl-NL"/>
+              </w:rPr>
+              <w:tab/>
+            </w:r>
+            <w:r>
+              <w:rPr>
+                <w:rStyle w:val="Hyperlink"/>
+              </w:rPr>
+              <w:t>ERD (Entity-relationshipmodel)</w:t>
+            </w:r>
+            <w:r>
+              <w:rPr>
+                <w:webHidden/>
+              </w:rPr>
+              <w:tab/>
+            </w:r>
+            <w:r>
+              <w:rPr>
+                <w:webHidden/>
+              </w:rPr>
+              <w:fldChar w:fldCharType="begin"/>
+            </w:r>
+            <w:r>
+              <w:rPr>
+                <w:webHidden/>
+              </w:rPr>
+              <w:instrText xml:space="preserve"> PAGEREF _Toc2689306 \h </w:instrText>
+            </w:r>
+            <w:r>
+              <w:rPr>
+                <w:webHidden/>
+              </w:rPr>
+            </w:r>
+            <w:r>
+              <w:rPr>
+                <w:webHidden/>
+              </w:rPr>
+              <w:fldChar w:fldCharType="separate"/>
+            </w:r>
+            <w:r>
+              <w:rPr>
+                <w:webHidden/>
+              </w:rPr>
+              <w:t>9</w:t>
+            </w:r>
+            <w:r>
+              <w:rPr>
+                <w:webHidden/>
+              </w:rPr>
+              <w:fldChar w:fldCharType="end"/>
+            </w:r>
+          </w:hyperlink>
+        </w:p>
+        <w:p>
+          <w:pPr>
+            <w:pStyle w:val="TOC1"/>
+            <w:rPr>
+              <w:b w:val="0"/>
+              <w:color w:val="auto"/>
+              <w:sz w:val="22"/>
+              <w:lang w:val="nl-NL"/>
+            </w:rPr>
+          </w:pPr>
+          <w:hyperlink w:anchor="_Toc2689307" w:history="1">
+            <w:r>
+              <w:rPr>
+                <w:rStyle w:val="Hyperlink"/>
+              </w:rPr>
+              <w:t>5.</w:t>
+            </w:r>
+            <w:r>
+              <w:rPr>
+                <w:b w:val="0"/>
+                <w:color w:val="auto"/>
+                <w:sz w:val="22"/>
+                <w:lang w:val="nl-NL"/>
+              </w:rPr>
+              <w:tab/>
+            </w:r>
+            <w:r>
+              <w:rPr>
+                <w:rStyle w:val="Hyperlink"/>
+              </w:rPr>
+              <w:t>Architectuur backend</w:t>
+            </w:r>
+            <w:r>
+              <w:rPr>
+                <w:webHidden/>
+              </w:rPr>
+              <w:tab/>
+            </w:r>
+            <w:r>
+              <w:rPr>
+                <w:webHidden/>
+              </w:rPr>
+              <w:fldChar w:fldCharType="begin"/>
+            </w:r>
+            <w:r>
+              <w:rPr>
+                <w:webHidden/>
+              </w:rPr>
+              <w:instrText xml:space="preserve"> PAGEREF _Toc2689307 \h </w:instrText>
+            </w:r>
+            <w:r>
+              <w:rPr>
+                <w:webHidden/>
+              </w:rPr>
+            </w:r>
+            <w:r>
+              <w:rPr>
+                <w:webHidden/>
+              </w:rPr>
+              <w:fldChar w:fldCharType="separate"/>
+            </w:r>
+            <w:r>
+              <w:rPr>
+                <w:webHidden/>
+              </w:rPr>
+              <w:t>10</w:t>
+            </w:r>
+            <w:r>
+              <w:rPr>
+                <w:webHidden/>
+              </w:rPr>
+              <w:fldChar w:fldCharType="end"/>
+            </w:r>
+          </w:hyperlink>
+        </w:p>
+        <w:p>
+          <w:pPr>
+            <w:pStyle w:val="TOC2"/>
+            <w:rPr>
+              <w:rFonts w:eastAsiaTheme="minorEastAsia"/>
+              <w:color w:val="auto"/>
+              <w:sz w:val="22"/>
+              <w:szCs w:val="22"/>
+              <w:lang w:val="nl-NL" w:eastAsia="nl-NL"/>
+            </w:rPr>
+          </w:pPr>
+          <w:hyperlink w:anchor="_Toc2689308" w:history="1">
+            <w:r>
+              <w:rPr>
+                <w:rStyle w:val="Hyperlink"/>
+              </w:rPr>
+              <w:t>5.1</w:t>
+            </w:r>
+            <w:r>
+              <w:rPr>
+                <w:rFonts w:eastAsiaTheme="minorEastAsia"/>
+                <w:color w:val="auto"/>
+                <w:sz w:val="22"/>
+                <w:szCs w:val="22"/>
+                <w:lang w:val="nl-NL" w:eastAsia="nl-NL"/>
+              </w:rPr>
+              <w:tab/>
+            </w:r>
+            <w:r>
+              <w:rPr>
+                <w:rStyle w:val="Hyperlink"/>
+              </w:rPr>
+              <w:t>Clean architecture</w:t>
+            </w:r>
+            <w:r>
+              <w:rPr>
+                <w:webHidden/>
+              </w:rPr>
+              <w:tab/>
+            </w:r>
+            <w:r>
+              <w:rPr>
+                <w:webHidden/>
+              </w:rPr>
+              <w:fldChar w:fldCharType="begin"/>
+            </w:r>
+            <w:r>
+              <w:rPr>
+                <w:webHidden/>
+              </w:rPr>
+              <w:instrText xml:space="preserve"> PAGEREF _Toc2689308 \h </w:instrText>
+            </w:r>
+            <w:r>
+              <w:rPr>
+                <w:webHidden/>
+              </w:rPr>
+            </w:r>
+            <w:r>
+              <w:rPr>
+                <w:webHidden/>
+              </w:rPr>
+              <w:fldChar w:fldCharType="separate"/>
+            </w:r>
+            <w:r>
+              <w:rPr>
+                <w:webHidden/>
+              </w:rPr>
+              <w:t>10</w:t>
+            </w:r>
+            <w:r>
+              <w:rPr>
+                <w:webHidden/>
+              </w:rPr>
+              <w:fldChar w:fldCharType="end"/>
+            </w:r>
+          </w:hyperlink>
+        </w:p>
+        <w:p>
+          <w:pPr>
+            <w:pStyle w:val="TOC2"/>
+            <w:rPr>
+              <w:rFonts w:eastAsiaTheme="minorEastAsia"/>
+              <w:color w:val="auto"/>
+              <w:sz w:val="22"/>
+              <w:szCs w:val="22"/>
+              <w:lang w:val="nl-NL" w:eastAsia="nl-NL"/>
+            </w:rPr>
+          </w:pPr>
+          <w:hyperlink w:anchor="_Toc2689309" w:history="1">
+            <w:r>
+              <w:rPr>
+                <w:rStyle w:val="Hyperlink"/>
+              </w:rPr>
+              <w:t>5.2</w:t>
+            </w:r>
+            <w:r>
+              <w:rPr>
+                <w:rFonts w:eastAsiaTheme="minorEastAsia"/>
+                <w:color w:val="auto"/>
+                <w:sz w:val="22"/>
+                <w:szCs w:val="22"/>
+                <w:lang w:val="nl-NL" w:eastAsia="nl-NL"/>
+              </w:rPr>
+              <w:tab/>
+            </w:r>
+            <w:r>
+              <w:rPr>
+                <w:rStyle w:val="Hyperlink"/>
+              </w:rPr>
+              <w:t>CQRS</w:t>
+            </w:r>
+            <w:r>
+              <w:rPr>
+                <w:webHidden/>
+              </w:rPr>
+              <w:tab/>
+            </w:r>
+            <w:r>
+              <w:rPr>
+                <w:webHidden/>
+              </w:rPr>
+              <w:fldChar w:fldCharType="begin"/>
+            </w:r>
+            <w:r>
+              <w:rPr>
+                <w:webHidden/>
+              </w:rPr>
+              <w:instrText xml:space="preserve"> PAGEREF _Toc2689309 \h </w:instrText>
+            </w:r>
+            <w:r>
+              <w:rPr>
+                <w:webHidden/>
+              </w:rPr>
+            </w:r>
+            <w:r>
+              <w:rPr>
+                <w:webHidden/>
+              </w:rPr>
+              <w:fldChar w:fldCharType="separate"/>
+            </w:r>
+            <w:r>
+              <w:rPr>
+                <w:webHidden/>
+              </w:rPr>
+              <w:t>11</w:t>
+            </w:r>
+            <w:r>
+              <w:rPr>
+                <w:webHidden/>
+              </w:rPr>
+              <w:fldChar w:fldCharType="end"/>
+            </w:r>
+          </w:hyperlink>
+        </w:p>
+        <w:p>
+          <w:pPr>
+            <w:pStyle w:val="TOC2"/>
+            <w:rPr>
+              <w:rFonts w:eastAsiaTheme="minorEastAsia"/>
+              <w:color w:val="auto"/>
+              <w:sz w:val="22"/>
+              <w:szCs w:val="22"/>
+              <w:lang w:val="nl-NL" w:eastAsia="nl-NL"/>
+            </w:rPr>
+          </w:pPr>
+          <w:hyperlink w:anchor="_Toc2689310" w:history="1">
+            <w:r>
+              <w:rPr>
+                <w:rStyle w:val="Hyperlink"/>
+              </w:rPr>
+              <w:t>5.3</w:t>
+            </w:r>
+            <w:r>
+              <w:rPr>
+                <w:rFonts w:eastAsiaTheme="minorEastAsia"/>
+                <w:color w:val="auto"/>
+                <w:sz w:val="22"/>
+                <w:szCs w:val="22"/>
+                <w:lang w:val="nl-NL" w:eastAsia="nl-NL"/>
+              </w:rPr>
+              <w:tab/>
+            </w:r>
+            <w:r>
+              <w:rPr>
+                <w:rStyle w:val="Hyperlink"/>
+              </w:rPr>
+              <w:t>Third party libraries</w:t>
+            </w:r>
+            <w:r>
+              <w:rPr>
+                <w:webHidden/>
+              </w:rPr>
+              <w:tab/>
+            </w:r>
+            <w:r>
+              <w:rPr>
+                <w:webHidden/>
+              </w:rPr>
+              <w:fldChar w:fldCharType="begin"/>
+            </w:r>
+            <w:r>
+              <w:rPr>
+                <w:webHidden/>
+              </w:rPr>
+              <w:instrText xml:space="preserve"> PAGEREF _Toc2689310 \h </w:instrText>
+            </w:r>
+            <w:r>
+              <w:rPr>
+                <w:webHidden/>
+              </w:rPr>
+            </w:r>
+            <w:r>
+              <w:rPr>
+                <w:webHidden/>
+              </w:rPr>
+              <w:fldChar w:fldCharType="separate"/>
+            </w:r>
+            <w:r>
+              <w:rPr>
+                <w:webHidden/>
+              </w:rPr>
+              <w:t>11</w:t>
+            </w:r>
+            <w:r>
+              <w:rPr>
+                <w:webHidden/>
+              </w:rPr>
+              <w:fldChar w:fldCharType="end"/>
+            </w:r>
+          </w:hyperlink>
+        </w:p>
+        <w:p>
+          <w:pPr>
+            <w:pStyle w:val="TOC3"/>
+            <w:tabs>
+              <w:tab w:val="left" w:pos="1985"/>
+            </w:tabs>
+            <w:rPr>
+              <w:rFonts w:eastAsiaTheme="minorEastAsia"/>
+              <w:color w:val="auto"/>
+              <w:sz w:val="22"/>
+              <w:szCs w:val="22"/>
+              <w:lang w:val="nl-NL" w:eastAsia="nl-NL"/>
+            </w:rPr>
+          </w:pPr>
+          <w:hyperlink w:anchor="_Toc2689311" w:history="1">
+            <w:r>
+              <w:rPr>
+                <w:rStyle w:val="Hyperlink"/>
+              </w:rPr>
+              <w:t>5.3.1</w:t>
+            </w:r>
+            <w:r>
+              <w:rPr>
+                <w:rFonts w:eastAsiaTheme="minorEastAsia"/>
+                <w:color w:val="auto"/>
+                <w:sz w:val="22"/>
+                <w:szCs w:val="22"/>
+                <w:lang w:val="nl-NL" w:eastAsia="nl-NL"/>
+              </w:rPr>
+              <w:tab/>
+            </w:r>
+            <w:r>
+              <w:rPr>
+                <w:rStyle w:val="Hyperlink"/>
+              </w:rPr>
+              <w:t>Mediatr</w:t>
+            </w:r>
+            <w:r>
+              <w:rPr>
+                <w:webHidden/>
+              </w:rPr>
+              <w:tab/>
+            </w:r>
+            <w:r>
+              <w:rPr>
+                <w:webHidden/>
+              </w:rPr>
+              <w:fldChar w:fldCharType="begin"/>
+            </w:r>
+            <w:r>
+              <w:rPr>
+                <w:webHidden/>
+              </w:rPr>
+              <w:instrText xml:space="preserve"> PAGEREF _Toc2689311 \h </w:instrText>
+            </w:r>
+            <w:r>
+              <w:rPr>
+                <w:webHidden/>
+              </w:rPr>
+            </w:r>
+            <w:r>
+              <w:rPr>
+                <w:webHidden/>
+              </w:rPr>
+              <w:fldChar w:fldCharType="separate"/>
+            </w:r>
+            <w:r>
+              <w:rPr>
+                <w:webHidden/>
+              </w:rPr>
+              <w:t>11</w:t>
+            </w:r>
+            <w:r>
+              <w:rPr>
+                <w:webHidden/>
+              </w:rPr>
+              <w:fldChar w:fldCharType="end"/>
+            </w:r>
+          </w:hyperlink>
+        </w:p>
+        <w:p>
+          <w:pPr>
+            <w:pStyle w:val="TOC3"/>
+            <w:tabs>
+              <w:tab w:val="left" w:pos="1985"/>
+            </w:tabs>
+            <w:rPr>
+              <w:rFonts w:eastAsiaTheme="minorEastAsia"/>
+              <w:color w:val="auto"/>
+              <w:sz w:val="22"/>
+              <w:szCs w:val="22"/>
+              <w:lang w:val="nl-NL" w:eastAsia="nl-NL"/>
+            </w:rPr>
+          </w:pPr>
+          <w:hyperlink w:anchor="_Toc2689312" w:history="1">
+            <w:r>
+              <w:rPr>
+                <w:rStyle w:val="Hyperlink"/>
+              </w:rPr>
+              <w:t>5.3.2</w:t>
+            </w:r>
+            <w:r>
+              <w:rPr>
+                <w:rFonts w:eastAsiaTheme="minorEastAsia"/>
+                <w:color w:val="auto"/>
+                <w:sz w:val="22"/>
+                <w:szCs w:val="22"/>
+                <w:lang w:val="nl-NL" w:eastAsia="nl-NL"/>
+              </w:rPr>
+              <w:tab/>
+            </w:r>
+            <w:r>
+              <w:rPr>
+                <w:rStyle w:val="Hyperlink"/>
+              </w:rPr>
+              <w:t>AutoMapper</w:t>
+            </w:r>
+            <w:r>
+              <w:rPr>
+                <w:webHidden/>
+              </w:rPr>
+              <w:tab/>
+            </w:r>
+            <w:r>
+              <w:rPr>
+                <w:webHidden/>
+              </w:rPr>
+              <w:fldChar w:fldCharType="begin"/>
+            </w:r>
+            <w:r>
+              <w:rPr>
+                <w:webHidden/>
+              </w:rPr>
+              <w:instrText xml:space="preserve"> PAGEREF _Toc2689312 \h </w:instrText>
+            </w:r>
+            <w:r>
+              <w:rPr>
+                <w:webHidden/>
+              </w:rPr>
+            </w:r>
+            <w:r>
+              <w:rPr>
+                <w:webHidden/>
+              </w:rPr>
+              <w:fldChar w:fldCharType="separate"/>
+            </w:r>
+            <w:r>
+              <w:rPr>
+                <w:webHidden/>
+              </w:rPr>
+              <w:t>12</w:t>
+            </w:r>
+            <w:r>
+              <w:rPr>
+                <w:webHidden/>
+              </w:rPr>
+              <w:fldChar w:fldCharType="end"/>
+            </w:r>
+          </w:hyperlink>
+        </w:p>
+        <w:p>
+          <w:pPr>
+            <w:pStyle w:val="TOC3"/>
+            <w:tabs>
+              <w:tab w:val="left" w:pos="1985"/>
+            </w:tabs>
+            <w:rPr>
+              <w:rFonts w:eastAsiaTheme="minorEastAsia"/>
+              <w:color w:val="auto"/>
+              <w:sz w:val="22"/>
+              <w:szCs w:val="22"/>
+              <w:lang w:val="nl-NL" w:eastAsia="nl-NL"/>
+            </w:rPr>
+          </w:pPr>
+          <w:hyperlink w:anchor="_Toc2689313" w:history="1">
+            <w:r>
+              <w:rPr>
+                <w:rStyle w:val="Hyperlink"/>
+              </w:rPr>
+              <w:t>5.3.3</w:t>
+            </w:r>
+            <w:r>
+              <w:rPr>
+                <w:rFonts w:eastAsiaTheme="minorEastAsia"/>
+                <w:color w:val="auto"/>
+                <w:sz w:val="22"/>
+                <w:szCs w:val="22"/>
+                <w:lang w:val="nl-NL" w:eastAsia="nl-NL"/>
+              </w:rPr>
+              <w:tab/>
+            </w:r>
+            <w:r>
+              <w:rPr>
+                <w:rStyle w:val="Hyperlink"/>
+              </w:rPr>
+              <w:t>FluentValidation</w:t>
+            </w:r>
+            <w:r>
+              <w:rPr>
+                <w:webHidden/>
+              </w:rPr>
+              <w:tab/>
+            </w:r>
+            <w:r>
+              <w:rPr>
+                <w:webHidden/>
+              </w:rPr>
+              <w:fldChar w:fldCharType="begin"/>
+            </w:r>
+            <w:r>
+              <w:rPr>
+                <w:webHidden/>
+              </w:rPr>
+              <w:instrText xml:space="preserve"> PAGEREF _Toc2689313 \h </w:instrText>
+            </w:r>
+            <w:r>
+              <w:rPr>
+                <w:webHidden/>
+              </w:rPr>
+            </w:r>
+            <w:r>
+              <w:rPr>
+                <w:webHidden/>
+              </w:rPr>
+              <w:fldChar w:fldCharType="separate"/>
+            </w:r>
+            <w:r>
+              <w:rPr>
+                <w:webHidden/>
+              </w:rPr>
+              <w:t>13</w:t>
+            </w:r>
+            <w:r>
+              <w:rPr>
+                <w:webHidden/>
+              </w:rPr>
+              <w:fldChar w:fldCharType="end"/>
+            </w:r>
+          </w:hyperlink>
+        </w:p>
+        <w:p>
+          <w:pPr>
+            <w:pStyle w:val="TOC2"/>
+            <w:rPr>
+              <w:rFonts w:eastAsiaTheme="minorEastAsia"/>
+              <w:color w:val="auto"/>
+              <w:sz w:val="22"/>
+              <w:szCs w:val="22"/>
+              <w:lang w:val="nl-NL" w:eastAsia="nl-NL"/>
+            </w:rPr>
+          </w:pPr>
+          <w:hyperlink w:anchor="_Toc2689314" w:history="1">
+            <w:r>
+              <w:rPr>
+                <w:rStyle w:val="Hyperlink"/>
+              </w:rPr>
+              <w:t>5.4</w:t>
+            </w:r>
+            <w:r>
+              <w:rPr>
+                <w:rFonts w:eastAsiaTheme="minorEastAsia"/>
+                <w:color w:val="auto"/>
+                <w:sz w:val="22"/>
+                <w:szCs w:val="22"/>
+                <w:lang w:val="nl-NL" w:eastAsia="nl-NL"/>
+              </w:rPr>
+              <w:tab/>
+            </w:r>
+            <w:r>
+              <w:rPr>
+                <w:rStyle w:val="Hyperlink"/>
+              </w:rPr>
+              <w:t>Hoog level architectuur schets</w:t>
+            </w:r>
+            <w:r>
+              <w:rPr>
+                <w:webHidden/>
+              </w:rPr>
+              <w:tab/>
+            </w:r>
+            <w:r>
+              <w:rPr>
+                <w:webHidden/>
+              </w:rPr>
+              <w:fldChar w:fldCharType="begin"/>
+            </w:r>
+            <w:r>
+              <w:rPr>
+                <w:webHidden/>
+              </w:rPr>
+              <w:instrText xml:space="preserve"> PAGEREF _Toc2689314 \h </w:instrText>
+            </w:r>
+            <w:r>
+              <w:rPr>
+                <w:webHidden/>
+              </w:rPr>
+            </w:r>
+            <w:r>
+              <w:rPr>
+                <w:webHidden/>
+              </w:rPr>
+              <w:fldChar w:fldCharType="separate"/>
+            </w:r>
+            <w:r>
+              <w:rPr>
+                <w:webHidden/>
+              </w:rPr>
+              <w:t>14</w:t>
             </w:r>
             <w:r>
               <w:rPr>
@@ -4123,7 +4765,7 @@
       <w:pPr>
         <w:pStyle w:val="Heading1"/>
       </w:pPr>
-      <w:bookmarkStart w:id="2" w:name="_Toc1394054"/>
+      <w:bookmarkStart w:id="2" w:name="_Toc2689300"/>
       <w:r>
         <w:lastRenderedPageBreak/>
         <w:t>Eisen</w:t>
@@ -4134,7 +4776,7 @@
       <w:pPr>
         <w:pStyle w:val="Heading2"/>
       </w:pPr>
-      <w:bookmarkStart w:id="3" w:name="_Toc1394055"/>
+      <w:bookmarkStart w:id="3" w:name="_Toc2689301"/>
       <w:r>
         <w:t>Functionele eisen</w:t>
       </w:r>
@@ -4144,7 +4786,7 @@
       <w:pPr>
         <w:pStyle w:val="Heading3"/>
       </w:pPr>
-      <w:bookmarkStart w:id="4" w:name="_Toc1394056"/>
+      <w:bookmarkStart w:id="4" w:name="_Toc2689302"/>
       <w:r>
         <w:t>Mobiele applicatie</w:t>
       </w:r>
@@ -4843,7 +5485,7 @@
       <w:pPr>
         <w:pStyle w:val="Heading3"/>
       </w:pPr>
-      <w:bookmarkStart w:id="5" w:name="_Toc1394057"/>
+      <w:bookmarkStart w:id="5" w:name="_Toc2689303"/>
       <w:r>
         <w:lastRenderedPageBreak/>
         <w:t>Dashboard</w:t>
@@ -5027,7 +5669,7 @@
       <w:pPr>
         <w:pStyle w:val="Heading2"/>
       </w:pPr>
-      <w:bookmarkStart w:id="6" w:name="_Toc1394058"/>
+      <w:bookmarkStart w:id="6" w:name="_Toc2689304"/>
       <w:r>
         <w:t>Niet-functionele eisen</w:t>
       </w:r>
@@ -5293,15 +5935,7 @@
           </w:tcPr>
           <w:p>
             <w:r>
-              <w:t xml:space="preserve">De app moet voldoen aan de huisstijl van </w:t>
-            </w:r>
-            <w:proofErr w:type="spellStart"/>
-            <w:r>
-              <w:t>Paaspop</w:t>
-            </w:r>
-            <w:proofErr w:type="spellEnd"/>
-            <w:r>
-              <w:t>.</w:t>
+              <w:t>De app moet voldoen aan de huisstijl van Paaspop.</w:t>
             </w:r>
           </w:p>
         </w:tc>
@@ -5523,7 +6157,7 @@
       <w:pPr>
         <w:pStyle w:val="Heading1"/>
       </w:pPr>
-      <w:bookmarkStart w:id="7" w:name="_Toc1394059"/>
+      <w:bookmarkStart w:id="7" w:name="_Toc2689305"/>
       <w:r>
         <w:rPr>
           <w:noProof/>
@@ -5612,15 +6246,7 @@
         <w:t xml:space="preserve"> screen’, ook wel het eerste scherm wat de gebruiker te zien krijgt waar ondertussen de app laadt. </w:t>
       </w:r>
       <w:r>
-        <w:t xml:space="preserve">Hier wordt het </w:t>
-      </w:r>
-      <w:proofErr w:type="spellStart"/>
-      <w:r>
-        <w:t>Paaspop</w:t>
-      </w:r>
-      <w:proofErr w:type="spellEnd"/>
-      <w:r>
-        <w:t xml:space="preserve"> logo op afgebeeld zodat de gebruiker gelijk kennis maakt met de huisstijl die verder in de app gebruikt wordt. </w:t>
+        <w:t xml:space="preserve">Hier wordt het Paaspop logo op afgebeeld zodat de gebruiker gelijk kennis maakt met de huisstijl die verder in de app gebruikt wordt. </w:t>
       </w:r>
     </w:p>
     <w:p>
@@ -5703,6 +6329,7 @@
       <w:pPr>
         <w:pStyle w:val="Heading1"/>
       </w:pPr>
+      <w:bookmarkStart w:id="8" w:name="_Toc2689306"/>
       <w:r>
         <w:lastRenderedPageBreak/>
         <w:t>ERD (</w:t>
@@ -5715,6 +6342,7 @@
       <w:r>
         <w:t>)</w:t>
       </w:r>
+      <w:bookmarkEnd w:id="8"/>
     </w:p>
     <w:p>
       <w:r>
@@ -5881,15 +6509,21 @@
       <w:pPr>
         <w:pStyle w:val="Heading1"/>
       </w:pPr>
+      <w:bookmarkStart w:id="9" w:name="_Toc2689307"/>
       <w:r>
         <w:lastRenderedPageBreak/>
-        <w:t xml:space="preserve">Architectuur backend </w:t>
+        <w:t>Architectuur backend</w:t>
+      </w:r>
+      <w:bookmarkEnd w:id="9"/>
+      <w:r>
+        <w:t xml:space="preserve"> </w:t>
       </w:r>
     </w:p>
     <w:p>
       <w:pPr>
         <w:pStyle w:val="Heading2"/>
       </w:pPr>
+      <w:bookmarkStart w:id="10" w:name="_Toc2689308"/>
       <w:r>
         <w:t xml:space="preserve">Clean </w:t>
       </w:r>
@@ -5897,6 +6531,7 @@
       <w:r>
         <w:t>architecture</w:t>
       </w:r>
+      <w:bookmarkEnd w:id="10"/>
       <w:proofErr w:type="spellEnd"/>
     </w:p>
     <w:p>
@@ -6069,24 +6704,14 @@
       <w:r>
         <w:t xml:space="preserve">Figuur </w:t>
       </w:r>
-      <w:r>
-        <w:fldChar w:fldCharType="begin"/>
-      </w:r>
-      <w:r>
-        <w:instrText xml:space="preserve"> SEQ Figuur \* ARABIC </w:instrText>
-      </w:r>
-      <w:r>
-        <w:fldChar w:fldCharType="separate"/>
-      </w:r>
-      <w:r>
-        <w:rPr>
-          <w:noProof/>
-        </w:rPr>
-        <w:t>1</w:t>
-      </w:r>
-      <w:r>
-        <w:fldChar w:fldCharType="end"/>
-      </w:r>
+      <w:fldSimple w:instr=" SEQ Figuur \* ARABIC ">
+        <w:r>
+          <w:rPr>
+            <w:noProof/>
+          </w:rPr>
+          <w:t>1</w:t>
+        </w:r>
+      </w:fldSimple>
       <w:r>
         <w:t xml:space="preserve">: diagram van clean </w:t>
       </w:r>
@@ -6107,15 +6732,7 @@
     </w:p>
     <w:p>
       <w:r>
-        <w:t xml:space="preserve">De code is opgedeeld in verschillende lagen welke allemaal hun eigen verantwoordelijkheid hebben. In de backend die voor </w:t>
-      </w:r>
-      <w:proofErr w:type="spellStart"/>
-      <w:r>
-        <w:t>Paaspop</w:t>
-      </w:r>
-      <w:proofErr w:type="spellEnd"/>
-      <w:r>
-        <w:t xml:space="preserve"> wordt gebruikt ziet het diagram er als volgt uit:</w:t>
+        <w:t>De code is opgedeeld in verschillende lagen welke allemaal hun eigen verantwoordelijkheid hebben. In de backend die voor Paaspop wordt gebruikt ziet het diagram er als volgt uit:</w:t>
       </w:r>
     </w:p>
     <w:p>
@@ -6436,10 +7053,12 @@
       <w:pPr>
         <w:pStyle w:val="Heading2"/>
       </w:pPr>
+      <w:bookmarkStart w:id="11" w:name="_Toc2689309"/>
       <w:r>
         <w:lastRenderedPageBreak/>
         <w:t>CQRS</w:t>
       </w:r>
+      <w:bookmarkEnd w:id="11"/>
     </w:p>
     <w:p>
       <w:r>
@@ -6570,6 +7189,7 @@
       <w:pPr>
         <w:pStyle w:val="Heading2"/>
       </w:pPr>
+      <w:bookmarkStart w:id="12" w:name="_Toc2689310"/>
       <w:proofErr w:type="spellStart"/>
       <w:r>
         <w:t>Third</w:t>
@@ -6582,6 +7202,7 @@
       <w:r>
         <w:t>libraries</w:t>
       </w:r>
+      <w:bookmarkEnd w:id="12"/>
       <w:proofErr w:type="spellEnd"/>
       <w:r>
         <w:t xml:space="preserve"> </w:t>
@@ -6591,10 +7212,12 @@
       <w:pPr>
         <w:pStyle w:val="Heading3"/>
       </w:pPr>
+      <w:bookmarkStart w:id="13" w:name="_Toc2689311"/>
       <w:proofErr w:type="spellStart"/>
       <w:r>
         <w:t>Mediatr</w:t>
       </w:r>
+      <w:bookmarkEnd w:id="13"/>
       <w:proofErr w:type="spellEnd"/>
     </w:p>
     <w:p>
@@ -6683,13 +7306,11 @@
           <w:color w:val="000000"/>
           <w:sz w:val="14"/>
           <w:szCs w:val="19"/>
-          <w:lang w:val="en-US"/>
         </w:rPr>
       </w:pPr>
       <w:r>
         <w:rPr>
           <w:sz w:val="12"/>
-          <w:lang w:val="en-US"/>
         </w:rPr>
         <w:t xml:space="preserve"> </w:t>
       </w:r>
@@ -6699,7 +7320,6 @@
           <w:color w:val="0000FF"/>
           <w:sz w:val="14"/>
           <w:szCs w:val="19"/>
-          <w:lang w:val="en-US"/>
         </w:rPr>
         <w:t>public</w:t>
       </w:r>
@@ -6709,7 +7329,6 @@
           <w:color w:val="000000"/>
           <w:sz w:val="14"/>
           <w:szCs w:val="19"/>
-          <w:lang w:val="en-US"/>
         </w:rPr>
         <w:t xml:space="preserve"> </w:t>
       </w:r>
@@ -6719,7 +7338,6 @@
           <w:color w:val="0000FF"/>
           <w:sz w:val="14"/>
           <w:szCs w:val="19"/>
-          <w:lang w:val="en-US"/>
         </w:rPr>
         <w:t>class</w:t>
       </w:r>
@@ -6729,7 +7347,6 @@
           <w:color w:val="000000"/>
           <w:sz w:val="14"/>
           <w:szCs w:val="19"/>
-          <w:lang w:val="en-US"/>
         </w:rPr>
         <w:t xml:space="preserve"> </w:t>
       </w:r>
@@ -6740,7 +7357,6 @@
           <w:color w:val="2B91AF"/>
           <w:sz w:val="14"/>
           <w:szCs w:val="19"/>
-          <w:lang w:val="en-US"/>
         </w:rPr>
         <w:t>GetArtistQuery</w:t>
       </w:r>
@@ -6751,7 +7367,6 @@
           <w:color w:val="000000"/>
           <w:sz w:val="14"/>
           <w:szCs w:val="19"/>
-          <w:lang w:val="en-US"/>
         </w:rPr>
         <w:t xml:space="preserve"> : </w:t>
       </w:r>
@@ -6762,7 +7377,6 @@
           <w:color w:val="000000"/>
           <w:sz w:val="14"/>
           <w:szCs w:val="19"/>
-          <w:lang w:val="en-US"/>
         </w:rPr>
         <w:t>IRequest</w:t>
       </w:r>
@@ -6773,7 +7387,6 @@
           <w:color w:val="000000"/>
           <w:sz w:val="14"/>
           <w:szCs w:val="19"/>
-          <w:lang w:val="en-US"/>
         </w:rPr>
         <w:t>&lt;</w:t>
       </w:r>
@@ -6784,7 +7397,6 @@
           <w:color w:val="000000"/>
           <w:sz w:val="14"/>
           <w:szCs w:val="19"/>
-          <w:lang w:val="en-US"/>
         </w:rPr>
         <w:t>ArtistViewModel</w:t>
       </w:r>
@@ -6795,7 +7407,6 @@
           <w:color w:val="000000"/>
           <w:sz w:val="14"/>
           <w:szCs w:val="19"/>
-          <w:lang w:val="en-US"/>
         </w:rPr>
         <w:t>&gt;</w:t>
       </w:r>
@@ -9502,29 +10113,7 @@
           <w:szCs w:val="19"/>
           <w:lang w:val="en-US"/>
         </w:rPr>
-        <w:t>"</w:t>
-      </w:r>
-      <w:proofErr w:type="spellStart"/>
-      <w:r>
-        <w:rPr>
-          <w:rFonts w:ascii="Consolas" w:hAnsi="Consolas" w:cs="Consolas"/>
-          <w:color w:val="A31515"/>
-          <w:sz w:val="14"/>
-          <w:szCs w:val="19"/>
-          <w:lang w:val="en-US"/>
-        </w:rPr>
-        <w:t>Paaspop</w:t>
-      </w:r>
-      <w:proofErr w:type="spellEnd"/>
-      <w:r>
-        <w:rPr>
-          <w:rFonts w:ascii="Consolas" w:hAnsi="Consolas" w:cs="Consolas"/>
-          <w:color w:val="A31515"/>
-          <w:sz w:val="14"/>
-          <w:szCs w:val="19"/>
-          <w:lang w:val="en-US"/>
-        </w:rPr>
-        <w:t xml:space="preserve"> service Request: {Name} {@Request}"</w:t>
+        <w:t>"Paaspop service Request: {Name} {@Request}"</w:t>
       </w:r>
       <w:r>
         <w:rPr>
@@ -9642,10 +10231,12 @@
       <w:pPr>
         <w:pStyle w:val="Heading3"/>
       </w:pPr>
+      <w:bookmarkStart w:id="14" w:name="_Toc2689312"/>
       <w:proofErr w:type="spellStart"/>
       <w:r>
         <w:t>AutoMapper</w:t>
       </w:r>
+      <w:bookmarkEnd w:id="14"/>
       <w:proofErr w:type="spellEnd"/>
     </w:p>
     <w:p>
@@ -9865,6 +10456,7 @@
           <w:color w:val="000000"/>
           <w:sz w:val="14"/>
           <w:szCs w:val="19"/>
+          <w:lang w:val="en-US"/>
         </w:rPr>
         <w:t xml:space="preserve">    </w:t>
       </w:r>
@@ -10117,11 +10709,13 @@
       <w:pPr>
         <w:pStyle w:val="Heading3"/>
       </w:pPr>
+      <w:bookmarkStart w:id="15" w:name="_Toc2689313"/>
       <w:proofErr w:type="spellStart"/>
       <w:r>
         <w:lastRenderedPageBreak/>
         <w:t>FluentValidation</w:t>
       </w:r>
+      <w:bookmarkEnd w:id="15"/>
       <w:proofErr w:type="spellEnd"/>
     </w:p>
     <w:p>
@@ -10199,7 +10793,6 @@
           <w:color w:val="000000"/>
           <w:sz w:val="14"/>
           <w:szCs w:val="19"/>
-          <w:lang w:val="en-US"/>
         </w:rPr>
       </w:pPr>
       <w:r>
@@ -10208,7 +10801,6 @@
           <w:color w:val="0000FF"/>
           <w:sz w:val="14"/>
           <w:szCs w:val="19"/>
-          <w:lang w:val="en-US"/>
         </w:rPr>
         <w:t>public</w:t>
       </w:r>
@@ -10218,7 +10810,6 @@
           <w:color w:val="000000"/>
           <w:sz w:val="14"/>
           <w:szCs w:val="19"/>
-          <w:lang w:val="en-US"/>
         </w:rPr>
         <w:t xml:space="preserve"> </w:t>
       </w:r>
@@ -10228,7 +10819,6 @@
           <w:color w:val="0000FF"/>
           <w:sz w:val="14"/>
           <w:szCs w:val="19"/>
-          <w:lang w:val="en-US"/>
         </w:rPr>
         <w:t>class</w:t>
       </w:r>
@@ -10238,7 +10828,6 @@
           <w:color w:val="000000"/>
           <w:sz w:val="14"/>
           <w:szCs w:val="19"/>
-          <w:lang w:val="en-US"/>
         </w:rPr>
         <w:t xml:space="preserve"> </w:t>
       </w:r>
@@ -10249,7 +10838,6 @@
           <w:color w:val="2B91AF"/>
           <w:sz w:val="14"/>
           <w:szCs w:val="19"/>
-          <w:lang w:val="en-US"/>
         </w:rPr>
         <w:t>ArtistViewModelValidator</w:t>
       </w:r>
@@ -10260,7 +10848,6 @@
           <w:color w:val="000000"/>
           <w:sz w:val="14"/>
           <w:szCs w:val="19"/>
-          <w:lang w:val="en-US"/>
         </w:rPr>
         <w:t xml:space="preserve"> : </w:t>
       </w:r>
@@ -10271,7 +10858,6 @@
           <w:color w:val="000000"/>
           <w:sz w:val="14"/>
           <w:szCs w:val="19"/>
-          <w:lang w:val="en-US"/>
         </w:rPr>
         <w:t>AbstractValidator</w:t>
       </w:r>
@@ -10282,7 +10868,6 @@
           <w:color w:val="000000"/>
           <w:sz w:val="14"/>
           <w:szCs w:val="19"/>
-          <w:lang w:val="en-US"/>
         </w:rPr>
         <w:t>&lt;</w:t>
       </w:r>
@@ -10293,7 +10878,6 @@
           <w:color w:val="000000"/>
           <w:sz w:val="14"/>
           <w:szCs w:val="19"/>
-          <w:lang w:val="en-US"/>
         </w:rPr>
         <w:t>GetArtistQuery</w:t>
       </w:r>
@@ -10304,7 +10888,6 @@
           <w:color w:val="000000"/>
           <w:sz w:val="14"/>
           <w:szCs w:val="19"/>
-          <w:lang w:val="en-US"/>
         </w:rPr>
         <w:t>&gt;</w:t>
       </w:r>
@@ -12617,6 +13200,7 @@
       <w:pPr>
         <w:pStyle w:val="Heading2"/>
       </w:pPr>
+      <w:bookmarkStart w:id="16" w:name="_Toc2689314"/>
       <w:r>
         <w:lastRenderedPageBreak/>
         <w:t>Hoog level a</w:t>
@@ -12624,6 +13208,7 @@
       <w:r>
         <w:t>rchitectuur schets</w:t>
       </w:r>
+      <w:bookmarkEnd w:id="16"/>
     </w:p>
     <w:p>
       <w:r>
@@ -12725,9 +13310,971 @@
       <w:r>
         <w:t xml:space="preserve">terug / door stuurt. </w:t>
       </w:r>
-      <w:bookmarkStart w:id="8" w:name="_GoBack"/>
-      <w:bookmarkEnd w:id="8"/>
     </w:p>
+    <w:p>
+      <w:pPr>
+        <w:spacing w:line="259" w:lineRule="auto"/>
+      </w:pPr>
+      <w:r>
+        <w:br w:type="page"/>
+      </w:r>
+    </w:p>
+    <w:p>
+      <w:pPr>
+        <w:pStyle w:val="Heading1"/>
+      </w:pPr>
+      <w:r>
+        <w:lastRenderedPageBreak/>
+        <w:t xml:space="preserve">User </w:t>
+      </w:r>
+      <w:proofErr w:type="spellStart"/>
+      <w:r>
+        <w:t>stories</w:t>
+      </w:r>
+      <w:proofErr w:type="spellEnd"/>
+    </w:p>
+    <w:p>
+      <w:r>
+        <w:rPr>
+          <w:b/>
+        </w:rPr>
+        <w:t xml:space="preserve">FEM1.: </w:t>
+      </w:r>
+      <w:r>
+        <w:t xml:space="preserve">Als </w:t>
+      </w:r>
+      <w:r>
+        <w:rPr>
+          <w:color w:val="FF0000"/>
+        </w:rPr>
+        <w:t xml:space="preserve">gebruiker </w:t>
+      </w:r>
+      <w:r>
+        <w:t xml:space="preserve">wil ik </w:t>
+      </w:r>
+      <w:r>
+        <w:rPr>
+          <w:color w:val="00B050"/>
+        </w:rPr>
+        <w:t>bij het eerste keer openen van de app mijn gegevens achter kunnen laten</w:t>
+      </w:r>
+      <w:r>
+        <w:t xml:space="preserve"> zodat ik </w:t>
+      </w:r>
+      <w:r>
+        <w:rPr>
+          <w:color w:val="00A3E0" w:themeColor="accent1"/>
+        </w:rPr>
+        <w:t>gebruik kan maken van de applicatie</w:t>
+      </w:r>
+      <w:r>
+        <w:t xml:space="preserve">. </w:t>
+      </w:r>
+    </w:p>
+    <w:p>
+      <w:r>
+        <w:rPr>
+          <w:b/>
+        </w:rPr>
+        <w:t>FEM</w:t>
+      </w:r>
+      <w:r>
+        <w:rPr>
+          <w:b/>
+        </w:rPr>
+        <w:t>2</w:t>
+      </w:r>
+      <w:r>
+        <w:rPr>
+          <w:b/>
+        </w:rPr>
+        <w:t xml:space="preserve">.: </w:t>
+      </w:r>
+      <w:r>
+        <w:t xml:space="preserve">Als </w:t>
+      </w:r>
+      <w:r>
+        <w:rPr>
+          <w:color w:val="FF0000"/>
+        </w:rPr>
+        <w:t xml:space="preserve">gebruiker </w:t>
+      </w:r>
+      <w:r>
+        <w:t xml:space="preserve">wil ik </w:t>
+      </w:r>
+      <w:r>
+        <w:rPr>
+          <w:color w:val="00B050"/>
+        </w:rPr>
+        <w:t xml:space="preserve">kunnen inzien welke artiest waar en op welk podium speelt </w:t>
+      </w:r>
+      <w:r>
+        <w:t xml:space="preserve">zodat ik </w:t>
+      </w:r>
+      <w:r>
+        <w:rPr>
+          <w:color w:val="0070C0"/>
+        </w:rPr>
+        <w:t>altijd weet waar ik wanneer naar toe moet om de artiesten te zien die ik wil</w:t>
+      </w:r>
+      <w:r>
+        <w:t xml:space="preserve">. </w:t>
+      </w:r>
+    </w:p>
+    <w:p>
+      <w:r>
+        <w:rPr>
+          <w:b/>
+        </w:rPr>
+        <w:t>FEM</w:t>
+      </w:r>
+      <w:r>
+        <w:rPr>
+          <w:b/>
+        </w:rPr>
+        <w:t>3</w:t>
+      </w:r>
+      <w:r>
+        <w:rPr>
+          <w:b/>
+        </w:rPr>
+        <w:t xml:space="preserve">.: </w:t>
+      </w:r>
+      <w:r>
+        <w:t xml:space="preserve">Als </w:t>
+      </w:r>
+      <w:r>
+        <w:rPr>
+          <w:color w:val="FF0000"/>
+        </w:rPr>
+        <w:t xml:space="preserve">gebruiker </w:t>
+      </w:r>
+      <w:r>
+        <w:t xml:space="preserve">wil ik </w:t>
+      </w:r>
+      <w:r>
+        <w:rPr>
+          <w:color w:val="00B050"/>
+        </w:rPr>
+        <w:t xml:space="preserve">kunnen inzien welke bar en wc het meest geschikt is om naar toe te gaan op basis van de afstand en de drukte </w:t>
+      </w:r>
+      <w:r>
+        <w:t xml:space="preserve">zodat ik </w:t>
+      </w:r>
+      <w:r>
+        <w:rPr>
+          <w:color w:val="0070C0"/>
+        </w:rPr>
+        <w:t>zo min mogelijk tijd hoef te besteden daaraan en meer tijd van het festival kan genieten</w:t>
+      </w:r>
+      <w:r>
+        <w:t xml:space="preserve">. </w:t>
+      </w:r>
+    </w:p>
+    <w:p>
+      <w:r>
+        <w:rPr>
+          <w:b/>
+        </w:rPr>
+        <w:t>FEM</w:t>
+      </w:r>
+      <w:r>
+        <w:rPr>
+          <w:b/>
+        </w:rPr>
+        <w:t>4</w:t>
+      </w:r>
+      <w:r>
+        <w:rPr>
+          <w:b/>
+        </w:rPr>
+        <w:t xml:space="preserve">.: </w:t>
+      </w:r>
+      <w:r>
+        <w:t xml:space="preserve">Als </w:t>
+      </w:r>
+      <w:r>
+        <w:rPr>
+          <w:color w:val="FF0000"/>
+        </w:rPr>
+        <w:t xml:space="preserve">gebruiker </w:t>
+      </w:r>
+      <w:r>
+        <w:t xml:space="preserve">wil ik </w:t>
+      </w:r>
+      <w:r>
+        <w:rPr>
+          <w:color w:val="00B050"/>
+        </w:rPr>
+        <w:t xml:space="preserve">een plattegrond van het festivalterrein kunnen zien </w:t>
+      </w:r>
+      <w:r>
+        <w:t xml:space="preserve">zodat ik </w:t>
+      </w:r>
+      <w:r>
+        <w:rPr>
+          <w:color w:val="0070C0"/>
+        </w:rPr>
+        <w:t>precies weet waar wat staat</w:t>
+      </w:r>
+      <w:r>
+        <w:t>.</w:t>
+      </w:r>
+    </w:p>
+    <w:p>
+      <w:r>
+        <w:rPr>
+          <w:b/>
+        </w:rPr>
+        <w:t>FEM</w:t>
+      </w:r>
+      <w:r>
+        <w:rPr>
+          <w:b/>
+        </w:rPr>
+        <w:t>5</w:t>
+      </w:r>
+      <w:r>
+        <w:rPr>
+          <w:b/>
+        </w:rPr>
+        <w:t xml:space="preserve">.: </w:t>
+      </w:r>
+      <w:r>
+        <w:t xml:space="preserve">Als </w:t>
+      </w:r>
+      <w:r>
+        <w:rPr>
+          <w:color w:val="FF0000"/>
+        </w:rPr>
+        <w:t xml:space="preserve">gebruiker </w:t>
+      </w:r>
+      <w:r>
+        <w:t xml:space="preserve">wil ik </w:t>
+      </w:r>
+      <w:r>
+        <w:rPr>
+          <w:color w:val="00B050"/>
+        </w:rPr>
+        <w:t>aan kunnen geven naar welke artiest ik wil</w:t>
+      </w:r>
+      <w:r>
+        <w:t xml:space="preserve"> zodat ik </w:t>
+      </w:r>
+      <w:r>
+        <w:rPr>
+          <w:color w:val="00A3E0" w:themeColor="accent1"/>
+        </w:rPr>
+        <w:t>een lijst van mijn favoriete bij kan houden en niks vergeet</w:t>
+      </w:r>
+      <w:r>
+        <w:t xml:space="preserve">. </w:t>
+      </w:r>
+    </w:p>
+    <w:p>
+      <w:r>
+        <w:rPr>
+          <w:b/>
+        </w:rPr>
+        <w:t>FEM</w:t>
+      </w:r>
+      <w:r>
+        <w:rPr>
+          <w:b/>
+        </w:rPr>
+        <w:t>6</w:t>
+      </w:r>
+      <w:r>
+        <w:rPr>
+          <w:b/>
+        </w:rPr>
+        <w:t xml:space="preserve">.: </w:t>
+      </w:r>
+      <w:r>
+        <w:t xml:space="preserve">Als </w:t>
+      </w:r>
+      <w:r>
+        <w:rPr>
+          <w:color w:val="FF0000"/>
+        </w:rPr>
+        <w:t xml:space="preserve">gebruiker </w:t>
+      </w:r>
+      <w:r>
+        <w:t xml:space="preserve">wil ik </w:t>
+      </w:r>
+      <w:r>
+        <w:rPr>
+          <w:color w:val="00B050"/>
+        </w:rPr>
+        <w:t xml:space="preserve">een melding ontvangen van het weer </w:t>
+      </w:r>
+      <w:r>
+        <w:t xml:space="preserve">zodat ik </w:t>
+      </w:r>
+      <w:r>
+        <w:rPr>
+          <w:color w:val="0070C0"/>
+        </w:rPr>
+        <w:t>weet wanneer het gaat regenen of de zon sterk gaat schijnen en ik me daarop kan voorbereiden</w:t>
+      </w:r>
+      <w:r>
+        <w:t xml:space="preserve">. </w:t>
+      </w:r>
+    </w:p>
+    <w:p>
+      <w:r>
+        <w:rPr>
+          <w:b/>
+        </w:rPr>
+        <w:t>FEM</w:t>
+      </w:r>
+      <w:r>
+        <w:rPr>
+          <w:b/>
+        </w:rPr>
+        <w:t>7</w:t>
+      </w:r>
+      <w:r>
+        <w:rPr>
+          <w:b/>
+        </w:rPr>
+        <w:t xml:space="preserve">.: </w:t>
+      </w:r>
+      <w:r>
+        <w:t xml:space="preserve">Als </w:t>
+      </w:r>
+      <w:r>
+        <w:rPr>
+          <w:color w:val="FF0000"/>
+        </w:rPr>
+        <w:t xml:space="preserve">gebruiker </w:t>
+      </w:r>
+      <w:r>
+        <w:t xml:space="preserve">wil ik </w:t>
+      </w:r>
+      <w:r>
+        <w:rPr>
+          <w:color w:val="00B050"/>
+        </w:rPr>
+        <w:t xml:space="preserve">een melding ontvangen die mij eraan herinnert om genoeg water te drinken </w:t>
+      </w:r>
+      <w:r>
+        <w:t xml:space="preserve">zodat </w:t>
+      </w:r>
+      <w:r>
+        <w:rPr>
+          <w:color w:val="0070C0"/>
+        </w:rPr>
+        <w:t>ik genoeg water blijf drinken door de andere consumpties heen waardoor ik geen uitdroog verschijnselen zoals hoofdpijn krijg</w:t>
+      </w:r>
+      <w:r>
+        <w:t xml:space="preserve">. </w:t>
+      </w:r>
+    </w:p>
+    <w:p>
+      <w:r>
+        <w:rPr>
+          <w:b/>
+        </w:rPr>
+        <w:t>FEM</w:t>
+      </w:r>
+      <w:r>
+        <w:rPr>
+          <w:b/>
+        </w:rPr>
+        <w:t>8</w:t>
+      </w:r>
+      <w:r>
+        <w:rPr>
+          <w:b/>
+        </w:rPr>
+        <w:t xml:space="preserve">.: </w:t>
+      </w:r>
+      <w:r>
+        <w:t xml:space="preserve">Als </w:t>
+      </w:r>
+      <w:r>
+        <w:rPr>
+          <w:color w:val="FF0000"/>
+        </w:rPr>
+        <w:t xml:space="preserve">gebruiker </w:t>
+      </w:r>
+      <w:r>
+        <w:t xml:space="preserve">wil ik </w:t>
+      </w:r>
+      <w:r>
+        <w:rPr>
+          <w:color w:val="00B050"/>
+        </w:rPr>
+        <w:t>een meeting punt kunnen laten genereren voor de beste plek om mijn vrienden weer te ontmoeten</w:t>
+      </w:r>
+      <w:r>
+        <w:t xml:space="preserve"> zodat ik </w:t>
+      </w:r>
+      <w:r>
+        <w:rPr>
+          <w:color w:val="0070C0"/>
+        </w:rPr>
+        <w:t>op een rustige plek snel mijn vrienden gevonden krijg</w:t>
+      </w:r>
+      <w:r>
+        <w:t xml:space="preserve">. </w:t>
+      </w:r>
+    </w:p>
+    <w:p>
+      <w:r>
+        <w:rPr>
+          <w:b/>
+        </w:rPr>
+        <w:t>FEM</w:t>
+      </w:r>
+      <w:r>
+        <w:rPr>
+          <w:b/>
+        </w:rPr>
+        <w:t>9</w:t>
+      </w:r>
+      <w:r>
+        <w:rPr>
+          <w:b/>
+        </w:rPr>
+        <w:t xml:space="preserve">.: </w:t>
+      </w:r>
+      <w:r>
+        <w:t xml:space="preserve">Als </w:t>
+      </w:r>
+      <w:r>
+        <w:rPr>
+          <w:color w:val="FF0000"/>
+        </w:rPr>
+        <w:t xml:space="preserve">gebruiker </w:t>
+      </w:r>
+      <w:r>
+        <w:t xml:space="preserve">wil ik </w:t>
+      </w:r>
+      <w:r>
+        <w:rPr>
+          <w:color w:val="00B050"/>
+        </w:rPr>
+        <w:t xml:space="preserve">mijn gegevens kunnen verwijderen </w:t>
+      </w:r>
+      <w:r>
+        <w:t xml:space="preserve">zodat </w:t>
+      </w:r>
+      <w:r>
+        <w:rPr>
+          <w:color w:val="0070C0"/>
+        </w:rPr>
+        <w:t>mijn gegevens niet meer op een server opgeslagen staan als ik dat niet meer wil</w:t>
+      </w:r>
+      <w:r>
+        <w:t>.</w:t>
+      </w:r>
+    </w:p>
+    <w:p>
+      <w:r>
+        <w:rPr>
+          <w:b/>
+        </w:rPr>
+        <w:t>FEM</w:t>
+      </w:r>
+      <w:r>
+        <w:rPr>
+          <w:b/>
+        </w:rPr>
+        <w:t>10</w:t>
+      </w:r>
+      <w:r>
+        <w:rPr>
+          <w:b/>
+        </w:rPr>
+        <w:t xml:space="preserve">.: </w:t>
+      </w:r>
+      <w:r>
+        <w:t xml:space="preserve">Als </w:t>
+      </w:r>
+      <w:r>
+        <w:rPr>
+          <w:color w:val="FF0000"/>
+        </w:rPr>
+        <w:t xml:space="preserve">gebruiker </w:t>
+      </w:r>
+      <w:r>
+        <w:t xml:space="preserve">wil ik </w:t>
+      </w:r>
+      <w:r>
+        <w:rPr>
+          <w:color w:val="00B050"/>
+        </w:rPr>
+        <w:t>het interesse level van een artiest in kunnen zien</w:t>
+      </w:r>
+      <w:r>
+        <w:t xml:space="preserve"> zodat ik </w:t>
+      </w:r>
+      <w:r>
+        <w:rPr>
+          <w:color w:val="0070C0"/>
+        </w:rPr>
+        <w:t>weet welke artiest populair is en waar het druk wordt en niet</w:t>
+      </w:r>
+      <w:r>
+        <w:t>.</w:t>
+      </w:r>
+    </w:p>
+    <w:p>
+      <w:r>
+        <w:rPr>
+          <w:b/>
+        </w:rPr>
+        <w:t>FEM1</w:t>
+      </w:r>
+      <w:r>
+        <w:rPr>
+          <w:b/>
+        </w:rPr>
+        <w:t>1</w:t>
+      </w:r>
+      <w:r>
+        <w:rPr>
+          <w:b/>
+        </w:rPr>
+        <w:t xml:space="preserve">.: </w:t>
+      </w:r>
+      <w:r>
+        <w:t xml:space="preserve">Als </w:t>
+      </w:r>
+      <w:r>
+        <w:rPr>
+          <w:color w:val="FF0000"/>
+        </w:rPr>
+        <w:t xml:space="preserve">gebruiker </w:t>
+      </w:r>
+      <w:r>
+        <w:t xml:space="preserve">wil </w:t>
+      </w:r>
+      <w:r>
+        <w:rPr>
+          <w:color w:val="00B050"/>
+        </w:rPr>
+        <w:t>ik een push melding krijgen 10 minuten voor aanvang van een artiest die ik een favoriet heb gegeven</w:t>
+      </w:r>
+      <w:r>
+        <w:t xml:space="preserve"> zodat ik </w:t>
+      </w:r>
+      <w:r>
+        <w:rPr>
+          <w:color w:val="0070C0"/>
+        </w:rPr>
+        <w:t>een show van mijn favoriete artiest niet mis</w:t>
+      </w:r>
+      <w:r>
+        <w:t>.</w:t>
+      </w:r>
+    </w:p>
+    <w:p>
+      <w:r>
+        <w:rPr>
+          <w:b/>
+        </w:rPr>
+        <w:t>FEM1</w:t>
+      </w:r>
+      <w:r>
+        <w:rPr>
+          <w:b/>
+        </w:rPr>
+        <w:t>2</w:t>
+      </w:r>
+      <w:r>
+        <w:rPr>
+          <w:b/>
+        </w:rPr>
+        <w:t xml:space="preserve">.: </w:t>
+      </w:r>
+      <w:r>
+        <w:t xml:space="preserve">Als </w:t>
+      </w:r>
+      <w:r>
+        <w:rPr>
+          <w:color w:val="FF0000"/>
+        </w:rPr>
+        <w:t xml:space="preserve">gebruiker </w:t>
+      </w:r>
+      <w:r>
+        <w:t xml:space="preserve">wil ik </w:t>
+      </w:r>
+      <w:r>
+        <w:rPr>
+          <w:color w:val="00B050"/>
+        </w:rPr>
+        <w:t xml:space="preserve">op basis van de artiesten die ik een favoriet heb gegeven aanraders krijgen </w:t>
+      </w:r>
+      <w:r>
+        <w:t xml:space="preserve">zodat </w:t>
+      </w:r>
+      <w:r>
+        <w:rPr>
+          <w:color w:val="0070C0"/>
+        </w:rPr>
+        <w:t>als ik niks te doen heb op het festival ik nieuwe artiesten op deze manier makkelijk kan ontdekken</w:t>
+      </w:r>
+      <w:r>
+        <w:t>.</w:t>
+      </w:r>
+    </w:p>
+    <w:p>
+      <w:r>
+        <w:rPr>
+          <w:b/>
+        </w:rPr>
+        <w:t>FEM1</w:t>
+      </w:r>
+      <w:r>
+        <w:rPr>
+          <w:b/>
+        </w:rPr>
+        <w:t>3</w:t>
+      </w:r>
+      <w:r>
+        <w:rPr>
+          <w:b/>
+        </w:rPr>
+        <w:t xml:space="preserve">.: </w:t>
+      </w:r>
+      <w:r>
+        <w:t xml:space="preserve">Als </w:t>
+      </w:r>
+      <w:r>
+        <w:rPr>
+          <w:color w:val="FF0000"/>
+        </w:rPr>
+        <w:t xml:space="preserve">gebruiker </w:t>
+      </w:r>
+      <w:r>
+        <w:t xml:space="preserve">wil ik </w:t>
+      </w:r>
+      <w:r>
+        <w:rPr>
+          <w:color w:val="00B050"/>
+        </w:rPr>
+        <w:t>mijn budget bij kunnen houden en aangeven hoeveel muntjes / geld ik nog over heb</w:t>
+      </w:r>
+      <w:r>
+        <w:t xml:space="preserve"> zodat ik </w:t>
+      </w:r>
+      <w:r>
+        <w:rPr>
+          <w:color w:val="0070C0"/>
+        </w:rPr>
+        <w:t>niet teveel uit geef op het festival</w:t>
+      </w:r>
+      <w:r>
+        <w:t xml:space="preserve">. </w:t>
+      </w:r>
+    </w:p>
+    <w:p>
+      <w:r>
+        <w:rPr>
+          <w:b/>
+        </w:rPr>
+        <w:t>FEM1</w:t>
+      </w:r>
+      <w:r>
+        <w:rPr>
+          <w:b/>
+        </w:rPr>
+        <w:t>4</w:t>
+      </w:r>
+      <w:r>
+        <w:rPr>
+          <w:b/>
+        </w:rPr>
+        <w:t xml:space="preserve">.: </w:t>
+      </w:r>
+      <w:r>
+        <w:t xml:space="preserve">Als </w:t>
+      </w:r>
+      <w:r>
+        <w:rPr>
+          <w:color w:val="FF0000"/>
+        </w:rPr>
+        <w:t xml:space="preserve">gebruiker </w:t>
+      </w:r>
+      <w:r>
+        <w:t xml:space="preserve">wil ik </w:t>
+      </w:r>
+      <w:r>
+        <w:rPr>
+          <w:color w:val="00B050"/>
+        </w:rPr>
+        <w:t xml:space="preserve">een paklijst aan kunnen maken en aan kunnen vinken wat ik wel en niet heb gepakt </w:t>
+      </w:r>
+      <w:r>
+        <w:t xml:space="preserve">zodat ik </w:t>
+      </w:r>
+      <w:r>
+        <w:rPr>
+          <w:color w:val="0070C0"/>
+        </w:rPr>
+        <w:t>niks vergeet mee te nemen naar het festival toe</w:t>
+      </w:r>
+      <w:r>
+        <w:t xml:space="preserve">. </w:t>
+      </w:r>
+    </w:p>
+    <w:p>
+      <w:r>
+        <w:rPr>
+          <w:b/>
+        </w:rPr>
+        <w:t>FEM1</w:t>
+      </w:r>
+      <w:r>
+        <w:rPr>
+          <w:b/>
+        </w:rPr>
+        <w:t>5</w:t>
+      </w:r>
+      <w:r>
+        <w:rPr>
+          <w:b/>
+        </w:rPr>
+        <w:t xml:space="preserve">.: </w:t>
+      </w:r>
+      <w:r>
+        <w:t xml:space="preserve">Als </w:t>
+      </w:r>
+      <w:r>
+        <w:rPr>
+          <w:color w:val="FF0000"/>
+        </w:rPr>
+        <w:t xml:space="preserve">gebruiker </w:t>
+      </w:r>
+      <w:r>
+        <w:t xml:space="preserve">wil ik </w:t>
+      </w:r>
+      <w:r>
+        <w:rPr>
+          <w:color w:val="00B050"/>
+        </w:rPr>
+        <w:t xml:space="preserve">op een kaart aan kunnen geven waar ik mijn tent heb geplaatst </w:t>
+      </w:r>
+      <w:r>
+        <w:t xml:space="preserve">zodat ik </w:t>
+      </w:r>
+      <w:r>
+        <w:rPr>
+          <w:color w:val="0070C0"/>
+        </w:rPr>
+        <w:t>deze altijd terug kan vinden</w:t>
+      </w:r>
+      <w:r>
+        <w:t xml:space="preserve">. </w:t>
+      </w:r>
+    </w:p>
+    <w:p>
+      <w:r>
+        <w:rPr>
+          <w:b/>
+        </w:rPr>
+        <w:t>FEM1</w:t>
+      </w:r>
+      <w:r>
+        <w:rPr>
+          <w:b/>
+        </w:rPr>
+        <w:t>6</w:t>
+      </w:r>
+      <w:r>
+        <w:rPr>
+          <w:b/>
+        </w:rPr>
+        <w:t xml:space="preserve">.: </w:t>
+      </w:r>
+      <w:r>
+        <w:t xml:space="preserve">Als </w:t>
+      </w:r>
+      <w:r>
+        <w:rPr>
+          <w:color w:val="FF0000"/>
+        </w:rPr>
+        <w:t xml:space="preserve">gebruiker </w:t>
+      </w:r>
+      <w:r>
+        <w:t xml:space="preserve">wil ik </w:t>
+      </w:r>
+      <w:r>
+        <w:rPr>
+          <w:color w:val="00B050"/>
+        </w:rPr>
+        <w:t>de app kunnen laten kiezen naar welke artiest ik moet gaan als er overlap is tussen artiesten die ik leuk vindt</w:t>
+      </w:r>
+      <w:r>
+        <w:t xml:space="preserve"> zodat ik </w:t>
+      </w:r>
+      <w:r>
+        <w:rPr>
+          <w:color w:val="0070C0"/>
+        </w:rPr>
+        <w:t>niet zelf een keuze hoef te maken</w:t>
+      </w:r>
+      <w:r>
+        <w:t xml:space="preserve">. </w:t>
+      </w:r>
+    </w:p>
+    <w:p>
+      <w:r>
+        <w:rPr>
+          <w:b/>
+        </w:rPr>
+        <w:t>FE</w:t>
+      </w:r>
+      <w:r>
+        <w:rPr>
+          <w:b/>
+        </w:rPr>
+        <w:t>D</w:t>
+      </w:r>
+      <w:r>
+        <w:rPr>
+          <w:b/>
+        </w:rPr>
+        <w:t xml:space="preserve">1.: </w:t>
+      </w:r>
+      <w:r>
+        <w:t xml:space="preserve">Als </w:t>
+      </w:r>
+      <w:r>
+        <w:rPr>
+          <w:color w:val="FF0000"/>
+        </w:rPr>
+        <w:t xml:space="preserve">beheerder </w:t>
+      </w:r>
+      <w:r>
+        <w:t xml:space="preserve">wil </w:t>
+      </w:r>
+      <w:r>
+        <w:rPr>
+          <w:color w:val="00B050"/>
+        </w:rPr>
+        <w:t xml:space="preserve">ik aan kunnen geven welke artiest waar en wanneer speelt </w:t>
+      </w:r>
+      <w:r>
+        <w:t xml:space="preserve">zodat </w:t>
+      </w:r>
+      <w:r>
+        <w:rPr>
+          <w:color w:val="0070C0"/>
+        </w:rPr>
+        <w:t>dit niet voorgeprogrammeerd in de app staat en ik het altijd kan aanpassen</w:t>
+      </w:r>
+      <w:r>
+        <w:t xml:space="preserve">. </w:t>
+      </w:r>
+    </w:p>
+    <w:p>
+      <w:r>
+        <w:rPr>
+          <w:b/>
+        </w:rPr>
+        <w:lastRenderedPageBreak/>
+        <w:t>FE</w:t>
+      </w:r>
+      <w:r>
+        <w:rPr>
+          <w:b/>
+        </w:rPr>
+        <w:t>D2</w:t>
+      </w:r>
+      <w:r>
+        <w:rPr>
+          <w:b/>
+        </w:rPr>
+        <w:t xml:space="preserve">.: </w:t>
+      </w:r>
+      <w:r>
+        <w:t xml:space="preserve">Als </w:t>
+      </w:r>
+      <w:r>
+        <w:rPr>
+          <w:color w:val="FF0000"/>
+        </w:rPr>
+        <w:t xml:space="preserve">beheerder </w:t>
+      </w:r>
+      <w:r>
+        <w:t xml:space="preserve">wil ik </w:t>
+      </w:r>
+      <w:r>
+        <w:rPr>
+          <w:color w:val="00B050"/>
+        </w:rPr>
+        <w:t xml:space="preserve">in kunnen zien welke artiest populair is onder welke doelgroep </w:t>
+      </w:r>
+      <w:r>
+        <w:t xml:space="preserve">zodat </w:t>
+      </w:r>
+      <w:r>
+        <w:rPr>
+          <w:color w:val="0070C0"/>
+        </w:rPr>
+        <w:t>ik in de toekomst weet welke artiest wel of niet geboekt moet worden en een juiste dagindeling kan maken voor de juiste doelgroep</w:t>
+      </w:r>
+      <w:r>
+        <w:t xml:space="preserve">. </w:t>
+      </w:r>
+    </w:p>
+    <w:p>
+      <w:r>
+        <w:rPr>
+          <w:b/>
+        </w:rPr>
+        <w:t>FE</w:t>
+      </w:r>
+      <w:r>
+        <w:rPr>
+          <w:b/>
+        </w:rPr>
+        <w:t>D3</w:t>
+      </w:r>
+      <w:bookmarkStart w:id="17" w:name="_GoBack"/>
+      <w:bookmarkEnd w:id="17"/>
+      <w:r>
+        <w:rPr>
+          <w:b/>
+        </w:rPr>
+        <w:t xml:space="preserve">.: </w:t>
+      </w:r>
+      <w:r>
+        <w:t xml:space="preserve">Als </w:t>
+      </w:r>
+      <w:r>
+        <w:rPr>
+          <w:color w:val="FF0000"/>
+        </w:rPr>
+        <w:t xml:space="preserve">beheerder </w:t>
+      </w:r>
+      <w:r>
+        <w:t xml:space="preserve">wil ik </w:t>
+      </w:r>
+      <w:r>
+        <w:rPr>
+          <w:color w:val="00B050"/>
+        </w:rPr>
+        <w:t xml:space="preserve">een push melding kunnen sturen naar alle gebruikers van de mobiele applicatie </w:t>
+      </w:r>
+      <w:r>
+        <w:t xml:space="preserve">zodat ik </w:t>
+      </w:r>
+      <w:r>
+        <w:rPr>
+          <w:color w:val="0070C0"/>
+        </w:rPr>
+        <w:t>deze mensen kan bereiken met een bericht zonder ik daar contactgegevens voor nodig heb</w:t>
+      </w:r>
+      <w:r>
+        <w:t>.</w:t>
+      </w:r>
+    </w:p>
+    <w:p/>
     <w:sectPr>
       <w:headerReference w:type="default" r:id="rId25"/>
       <w:footerReference w:type="default" r:id="rId26"/>
@@ -13031,7 +14578,6 @@
         <w:pStyle w:val="FootnoteText"/>
         <w:rPr>
           <w:sz w:val="16"/>
-          <w:lang w:val="en-US"/>
         </w:rPr>
       </w:pPr>
       <w:r>
@@ -13065,7 +14611,6 @@
           <w:r>
             <w:rPr>
               <w:sz w:val="16"/>
-              <w:lang w:val="en-US"/>
             </w:rPr>
             <w:instrText xml:space="preserve"> CITATION Rob12 \l 1033 </w:instrText>
           </w:r>
@@ -13079,7 +14624,6 @@
             <w:rPr>
               <w:noProof/>
               <w:sz w:val="16"/>
-              <w:lang w:val="en-US"/>
             </w:rPr>
             <w:t>(Martin, 2012)</w:t>
           </w:r>
@@ -13097,9 +14641,6 @@
     <w:p>
       <w:pPr>
         <w:pStyle w:val="FootnoteText"/>
-        <w:rPr>
-          <w:lang w:val="en-US"/>
-        </w:rPr>
       </w:pPr>
       <w:r>
         <w:rPr>
@@ -13128,7 +14669,6 @@
           <w:r>
             <w:rPr>
               <w:sz w:val="16"/>
-              <w:lang w:val="en-US"/>
             </w:rPr>
             <w:instrText xml:space="preserve"> CITATION Mat16 \l 1033 </w:instrText>
           </w:r>
@@ -13142,7 +14682,6 @@
             <w:rPr>
               <w:noProof/>
               <w:sz w:val="16"/>
-              <w:lang w:val="en-US"/>
             </w:rPr>
             <w:t>(Battiston, 2016)</w:t>
           </w:r>
@@ -18868,7 +20407,7 @@
     <w:charset w:val="00"/>
     <w:family w:val="roman"/>
     <w:pitch w:val="variable"/>
-    <w:sig w:usb0="E0002AFF" w:usb1="C0007843" w:usb2="00000009" w:usb3="00000000" w:csb0="000001FF" w:csb1="00000000"/>
+    <w:sig w:usb0="E0002EFF" w:usb1="C000785B" w:usb2="00000009" w:usb3="00000000" w:csb0="000001FF" w:csb1="00000000"/>
   </w:font>
   <w:font w:name="Courier New">
     <w:panose1 w:val="02070309020205020404"/>
@@ -18889,7 +20428,7 @@
     <w:charset w:val="00"/>
     <w:family w:val="swiss"/>
     <w:pitch w:val="variable"/>
-    <w:sig w:usb0="E0002AFF" w:usb1="C0007843" w:usb2="00000009" w:usb3="00000000" w:csb0="000001FF" w:csb1="00000000"/>
+    <w:sig w:usb0="E0002EFF" w:usb1="C000785B" w:usb2="00000009" w:usb3="00000000" w:csb0="000001FF" w:csb1="00000000"/>
   </w:font>
   <w:font w:name="Consolas">
     <w:panose1 w:val="020B0609020204030204"/>
@@ -18903,14 +20442,14 @@
     <w:charset w:val="00"/>
     <w:family w:val="swiss"/>
     <w:pitch w:val="variable"/>
-    <w:sig w:usb0="E0002AFF" w:usb1="4000ACFF" w:usb2="00000001" w:usb3="00000000" w:csb0="000001FF" w:csb1="00000000"/>
+    <w:sig w:usb0="E0002AFF" w:usb1="C000247B" w:usb2="00000009" w:usb3="00000000" w:csb0="000001FF" w:csb1="00000000"/>
   </w:font>
   <w:font w:name="Calibri Light">
     <w:panose1 w:val="020F0302020204030204"/>
     <w:charset w:val="00"/>
     <w:family w:val="swiss"/>
     <w:pitch w:val="variable"/>
-    <w:sig w:usb0="A0002AEF" w:usb1="4000207B" w:usb2="00000000" w:usb3="00000000" w:csb0="000001FF" w:csb1="00000000"/>
+    <w:sig w:usb0="E0002AFF" w:usb1="C000247B" w:usb2="00000009" w:usb3="00000000" w:csb0="000001FF" w:csb1="00000000"/>
   </w:font>
 </w:fonts>
 </file>
@@ -18934,6 +20473,7 @@
     <w:rsidRoot w:val="002A6F38"/>
     <w:rsid w:val="000B45C9"/>
     <w:rsid w:val="002A6F38"/>
+    <w:rsid w:val="002D0542"/>
     <w:rsid w:val="007A1192"/>
     <w:rsid w:val="007B4C39"/>
     <w:rsid w:val="00816D42"/>
@@ -19924,7 +21464,7 @@
 </file>
 
 <file path=customXml/itemProps3.xml><?xml version="1.0" encoding="utf-8"?>
-<ds:datastoreItem xmlns:ds="http://schemas.openxmlformats.org/officeDocument/2006/customXml" ds:itemID="{1569B2BA-733B-4CF7-A197-CA64BD0D4C5F}">
+<ds:datastoreItem xmlns:ds="http://schemas.openxmlformats.org/officeDocument/2006/customXml" ds:itemID="{59B4DA83-B2DF-4EF4-A2A7-8698D397C1FB}">
   <ds:schemaRefs>
     <ds:schemaRef ds:uri="http://schemas.openxmlformats.org/officeDocument/2006/bibliography"/>
   </ds:schemaRefs>

</xml_diff>

<commit_message>
Added privacy policy, edited ontwerp en analyse and added promotion
</commit_message>
<xml_diff>
--- a/Ontwerp en analyse document - Merik Westerveld - Info Support.docx
+++ b/Ontwerp en analyse document - Merik Westerveld - Info Support.docx
@@ -2212,21 +2212,11 @@
             <w:pPr>
               <w:pStyle w:val="NoSpacing"/>
             </w:pPr>
-            <w:r>
-              <w:fldChar w:fldCharType="begin"/>
-            </w:r>
-            <w:r>
-              <w:instrText xml:space="preserve"> DOCVARIABLE  txtTitle  \* MERGEFORMAT </w:instrText>
-            </w:r>
-            <w:r>
-              <w:fldChar w:fldCharType="separate"/>
-            </w:r>
-            <w:r>
-              <w:t>Titel</w:t>
-            </w:r>
-            <w:r>
-              <w:fldChar w:fldCharType="end"/>
-            </w:r>
+            <w:fldSimple w:instr=" DOCVARIABLE  txtTitle  \* MERGEFORMAT ">
+              <w:r>
+                <w:t>Titel</w:t>
+              </w:r>
+            </w:fldSimple>
           </w:p>
         </w:tc>
         <w:sdt>
@@ -2272,21 +2262,11 @@
             <w:pPr>
               <w:pStyle w:val="NoSpacing"/>
             </w:pPr>
-            <w:r>
-              <w:fldChar w:fldCharType="begin"/>
-            </w:r>
-            <w:r>
-              <w:instrText xml:space="preserve"> DOCVARIABLE  txtProject  \* MERGEFORMAT </w:instrText>
-            </w:r>
-            <w:r>
-              <w:fldChar w:fldCharType="separate"/>
-            </w:r>
-            <w:r>
-              <w:t>Project</w:t>
-            </w:r>
-            <w:r>
-              <w:fldChar w:fldCharType="end"/>
-            </w:r>
+            <w:fldSimple w:instr=" DOCVARIABLE  txtProject  \* MERGEFORMAT ">
+              <w:r>
+                <w:t>Project</w:t>
+              </w:r>
+            </w:fldSimple>
           </w:p>
         </w:tc>
         <w:sdt>
@@ -2333,21 +2313,11 @@
             <w:pPr>
               <w:pStyle w:val="NoSpacing"/>
             </w:pPr>
-            <w:r>
-              <w:fldChar w:fldCharType="begin"/>
-            </w:r>
-            <w:r>
-              <w:instrText xml:space="preserve"> DOCVARIABLE  txtVersion  \* MERGEFORMAT </w:instrText>
-            </w:r>
-            <w:r>
-              <w:fldChar w:fldCharType="separate"/>
-            </w:r>
-            <w:r>
-              <w:t>Versie</w:t>
-            </w:r>
-            <w:r>
-              <w:fldChar w:fldCharType="end"/>
-            </w:r>
+            <w:fldSimple w:instr=" DOCVARIABLE  txtVersion  \* MERGEFORMAT ">
+              <w:r>
+                <w:t>Versie</w:t>
+              </w:r>
+            </w:fldSimple>
           </w:p>
         </w:tc>
         <w:tc>
@@ -2391,21 +2361,11 @@
             <w:pPr>
               <w:pStyle w:val="NoSpacing"/>
             </w:pPr>
-            <w:r>
-              <w:fldChar w:fldCharType="begin"/>
-            </w:r>
-            <w:r>
-              <w:instrText xml:space="preserve"> DOCVARIABLE  txtStatus  \* MERGEFORMAT </w:instrText>
-            </w:r>
-            <w:r>
-              <w:fldChar w:fldCharType="separate"/>
-            </w:r>
-            <w:r>
-              <w:t>Status</w:t>
-            </w:r>
-            <w:r>
-              <w:fldChar w:fldCharType="end"/>
-            </w:r>
+            <w:fldSimple w:instr=" DOCVARIABLE  txtStatus  \* MERGEFORMAT ">
+              <w:r>
+                <w:t>Status</w:t>
+              </w:r>
+            </w:fldSimple>
           </w:p>
         </w:tc>
         <w:tc>
@@ -2460,21 +2420,11 @@
             <w:pPr>
               <w:pStyle w:val="NoSpacing"/>
             </w:pPr>
-            <w:r>
-              <w:fldChar w:fldCharType="begin"/>
-            </w:r>
-            <w:r>
-              <w:instrText xml:space="preserve"> DOCVARIABLE  txtDate  \* MERGEFORMAT </w:instrText>
-            </w:r>
-            <w:r>
-              <w:fldChar w:fldCharType="separate"/>
-            </w:r>
-            <w:r>
-              <w:t>Datum</w:t>
-            </w:r>
-            <w:r>
-              <w:fldChar w:fldCharType="end"/>
-            </w:r>
+            <w:fldSimple w:instr=" DOCVARIABLE  txtDate  \* MERGEFORMAT ">
+              <w:r>
+                <w:t>Datum</w:t>
+              </w:r>
+            </w:fldSimple>
           </w:p>
         </w:tc>
         <w:sdt>
@@ -2525,21 +2475,11 @@
             <w:pPr>
               <w:pStyle w:val="NoSpacing"/>
             </w:pPr>
-            <w:r>
-              <w:fldChar w:fldCharType="begin"/>
-            </w:r>
-            <w:r>
-              <w:instrText xml:space="preserve"> DOCVARIABLE  txtFile  \* MERGEFORMAT </w:instrText>
-            </w:r>
-            <w:r>
-              <w:fldChar w:fldCharType="separate"/>
-            </w:r>
-            <w:r>
-              <w:t>Bestand</w:t>
-            </w:r>
-            <w:r>
-              <w:fldChar w:fldCharType="end"/>
-            </w:r>
+            <w:fldSimple w:instr=" DOCVARIABLE  txtFile  \* MERGEFORMAT ">
+              <w:r>
+                <w:t>Bestand</w:t>
+              </w:r>
+            </w:fldSimple>
           </w:p>
         </w:tc>
         <w:tc>
@@ -2579,24 +2519,11 @@
             <w:pPr>
               <w:pStyle w:val="NoSpacing"/>
             </w:pPr>
-            <w:r>
-              <w:fldChar w:fldCharType="begin"/>
-            </w:r>
-            <w:r>
-              <w:instrText xml:space="preserve"> DOCVARIABLE  t</w:instrText>
-            </w:r>
-            <w:r>
-              <w:instrText xml:space="preserve">xtCompany  \* MERGEFORMAT </w:instrText>
-            </w:r>
-            <w:r>
-              <w:fldChar w:fldCharType="separate"/>
-            </w:r>
-            <w:r>
-              <w:t>Bedrijf</w:t>
-            </w:r>
-            <w:r>
-              <w:fldChar w:fldCharType="end"/>
-            </w:r>
+            <w:fldSimple w:instr=" DOCVARIABLE  txtCompany  \* MERGEFORMAT ">
+              <w:r>
+                <w:t>Bedrijf</w:t>
+              </w:r>
+            </w:fldSimple>
           </w:p>
         </w:tc>
         <w:sdt>
@@ -2644,21 +2571,11 @@
       <w:pPr>
         <w:pStyle w:val="Kop1Ongenummerd"/>
       </w:pPr>
-      <w:r>
-        <w:fldChar w:fldCharType="begin"/>
-      </w:r>
-      <w:r>
-        <w:instrText xml:space="preserve"> DOCVARIABLE  txtHistory  \* MERGEFORMAT </w:instrText>
-      </w:r>
-      <w:r>
-        <w:fldChar w:fldCharType="separate"/>
-      </w:r>
-      <w:r>
-        <w:t>Historie</w:t>
-      </w:r>
-      <w:r>
-        <w:fldChar w:fldCharType="end"/>
-      </w:r>
+      <w:fldSimple w:instr=" DOCVARIABLE  txtHistory  \* MERGEFORMAT ">
+        <w:r>
+          <w:t>Historie</w:t>
+        </w:r>
+      </w:fldSimple>
     </w:p>
     <w:tbl>
       <w:tblPr>
@@ -2688,21 +2605,11 @@
             <w:pPr>
               <w:pStyle w:val="NoSpacing"/>
             </w:pPr>
-            <w:r>
-              <w:fldChar w:fldCharType="begin"/>
-            </w:r>
-            <w:r>
-              <w:instrText xml:space="preserve"> DOCVARIABLE  txtVersion  \* MERGEFORMAT </w:instrText>
-            </w:r>
-            <w:r>
-              <w:fldChar w:fldCharType="separate"/>
-            </w:r>
-            <w:r>
-              <w:t>Versie</w:t>
-            </w:r>
-            <w:r>
-              <w:fldChar w:fldCharType="end"/>
-            </w:r>
+            <w:fldSimple w:instr=" DOCVARIABLE  txtVersion  \* MERGEFORMAT ">
+              <w:r>
+                <w:t>Versie</w:t>
+              </w:r>
+            </w:fldSimple>
           </w:p>
         </w:tc>
         <w:tc>
@@ -2714,21 +2621,11 @@
               <w:pStyle w:val="NoSpacing"/>
               <w:cnfStyle w:val="100000000000" w:firstRow="1" w:lastRow="0" w:firstColumn="0" w:lastColumn="0" w:oddVBand="0" w:evenVBand="0" w:oddHBand="0" w:evenHBand="0" w:firstRowFirstColumn="0" w:firstRowLastColumn="0" w:lastRowFirstColumn="0" w:lastRowLastColumn="0"/>
             </w:pPr>
-            <w:r>
-              <w:fldChar w:fldCharType="begin"/>
-            </w:r>
-            <w:r>
-              <w:instrText xml:space="preserve"> DOCVARIABLE  txtStatus  \* MERGEFORMAT </w:instrText>
-            </w:r>
-            <w:r>
-              <w:fldChar w:fldCharType="separate"/>
-            </w:r>
-            <w:r>
-              <w:t>Status</w:t>
-            </w:r>
-            <w:r>
-              <w:fldChar w:fldCharType="end"/>
-            </w:r>
+            <w:fldSimple w:instr=" DOCVARIABLE  txtStatus  \* MERGEFORMAT ">
+              <w:r>
+                <w:t>Status</w:t>
+              </w:r>
+            </w:fldSimple>
           </w:p>
         </w:tc>
         <w:tc>
@@ -2740,21 +2637,11 @@
               <w:pStyle w:val="NoSpacing"/>
               <w:cnfStyle w:val="100000000000" w:firstRow="1" w:lastRow="0" w:firstColumn="0" w:lastColumn="0" w:oddVBand="0" w:evenVBand="0" w:oddHBand="0" w:evenHBand="0" w:firstRowFirstColumn="0" w:firstRowLastColumn="0" w:lastRowFirstColumn="0" w:lastRowLastColumn="0"/>
             </w:pPr>
-            <w:r>
-              <w:fldChar w:fldCharType="begin"/>
-            </w:r>
-            <w:r>
-              <w:instrText xml:space="preserve"> DOCVARIABLE  txtDate  \* MERGEFORMAT </w:instrText>
-            </w:r>
-            <w:r>
-              <w:fldChar w:fldCharType="separate"/>
-            </w:r>
-            <w:r>
-              <w:t>Datum</w:t>
-            </w:r>
-            <w:r>
-              <w:fldChar w:fldCharType="end"/>
-            </w:r>
+            <w:fldSimple w:instr=" DOCVARIABLE  txtDate  \* MERGEFORMAT ">
+              <w:r>
+                <w:t>Datum</w:t>
+              </w:r>
+            </w:fldSimple>
           </w:p>
         </w:tc>
         <w:tc>
@@ -2766,21 +2653,11 @@
               <w:pStyle w:val="NoSpacing"/>
               <w:cnfStyle w:val="100000000000" w:firstRow="1" w:lastRow="0" w:firstColumn="0" w:lastColumn="0" w:oddVBand="0" w:evenVBand="0" w:oddHBand="0" w:evenHBand="0" w:firstRowFirstColumn="0" w:firstRowLastColumn="0" w:lastRowFirstColumn="0" w:lastRowLastColumn="0"/>
             </w:pPr>
-            <w:r>
-              <w:fldChar w:fldCharType="begin"/>
-            </w:r>
-            <w:r>
-              <w:instrText xml:space="preserve"> DOCVARIABLE  txtAuthor  \* MERGEFORMAT </w:instrText>
-            </w:r>
-            <w:r>
-              <w:fldChar w:fldCharType="separate"/>
-            </w:r>
-            <w:r>
-              <w:t>Auteur</w:t>
-            </w:r>
-            <w:r>
-              <w:fldChar w:fldCharType="end"/>
-            </w:r>
+            <w:fldSimple w:instr=" DOCVARIABLE  txtAuthor  \* MERGEFORMAT ">
+              <w:r>
+                <w:t>Auteur</w:t>
+              </w:r>
+            </w:fldSimple>
           </w:p>
         </w:tc>
         <w:tc>
@@ -2792,21 +2669,11 @@
               <w:pStyle w:val="NoSpacing"/>
               <w:cnfStyle w:val="100000000000" w:firstRow="1" w:lastRow="0" w:firstColumn="0" w:lastColumn="0" w:oddVBand="0" w:evenVBand="0" w:oddHBand="0" w:evenHBand="0" w:firstRowFirstColumn="0" w:firstRowLastColumn="0" w:lastRowFirstColumn="0" w:lastRowLastColumn="0"/>
             </w:pPr>
-            <w:r>
-              <w:fldChar w:fldCharType="begin"/>
-            </w:r>
-            <w:r>
-              <w:instrText xml:space="preserve"> DOCVARIABLE  txtChanges  \* MERGEFORMAT </w:instrText>
-            </w:r>
-            <w:r>
-              <w:fldChar w:fldCharType="separate"/>
-            </w:r>
-            <w:r>
-              <w:t>Wijziging</w:t>
-            </w:r>
-            <w:r>
-              <w:fldChar w:fldCharType="end"/>
-            </w:r>
+            <w:fldSimple w:instr=" DOCVARIABLE  txtChanges  \* MERGEFORMAT ">
+              <w:r>
+                <w:t>Wijziging</w:t>
+              </w:r>
+            </w:fldSimple>
           </w:p>
         </w:tc>
       </w:tr>
@@ -2967,21 +2834,11 @@
       <w:pPr>
         <w:pStyle w:val="Kop1Ongenummerd"/>
       </w:pPr>
-      <w:r>
-        <w:fldChar w:fldCharType="begin"/>
-      </w:r>
-      <w:r>
-        <w:instrText xml:space="preserve"> DOCVARIABLE  txtDistribution  \* MERGEFORMAT </w:instrText>
-      </w:r>
-      <w:r>
-        <w:fldChar w:fldCharType="separate"/>
-      </w:r>
-      <w:r>
-        <w:t>Distributielijst</w:t>
-      </w:r>
-      <w:r>
-        <w:fldChar w:fldCharType="end"/>
-      </w:r>
+      <w:fldSimple w:instr=" DOCVARIABLE  txtDistribution  \* MERGEFORMAT ">
+        <w:r>
+          <w:t>Distributielijst</w:t>
+        </w:r>
+      </w:fldSimple>
     </w:p>
     <w:tbl>
       <w:tblPr>
@@ -3010,21 +2867,11 @@
             <w:pPr>
               <w:pStyle w:val="NoSpacing"/>
             </w:pPr>
-            <w:r>
-              <w:fldChar w:fldCharType="begin"/>
-            </w:r>
-            <w:r>
-              <w:instrText xml:space="preserve"> DOCVARIABLE  txtVersion  \* MERGEFORMAT </w:instrText>
-            </w:r>
-            <w:r>
-              <w:fldChar w:fldCharType="separate"/>
-            </w:r>
-            <w:r>
-              <w:t>Versie</w:t>
-            </w:r>
-            <w:r>
-              <w:fldChar w:fldCharType="end"/>
-            </w:r>
+            <w:fldSimple w:instr=" DOCVARIABLE  txtVersion  \* MERGEFORMAT ">
+              <w:r>
+                <w:t>Versie</w:t>
+              </w:r>
+            </w:fldSimple>
           </w:p>
         </w:tc>
         <w:tc>
@@ -3036,21 +2883,11 @@
               <w:pStyle w:val="NoSpacing"/>
               <w:cnfStyle w:val="100000000000" w:firstRow="1" w:lastRow="0" w:firstColumn="0" w:lastColumn="0" w:oddVBand="0" w:evenVBand="0" w:oddHBand="0" w:evenHBand="0" w:firstRowFirstColumn="0" w:firstRowLastColumn="0" w:lastRowFirstColumn="0" w:lastRowLastColumn="0"/>
             </w:pPr>
-            <w:r>
-              <w:fldChar w:fldCharType="begin"/>
-            </w:r>
-            <w:r>
-              <w:instrText xml:space="preserve"> DOCVARIABLE  txtStatus  \* MERGEFORMAT </w:instrText>
-            </w:r>
-            <w:r>
-              <w:fldChar w:fldCharType="separate"/>
-            </w:r>
-            <w:r>
-              <w:t>Status</w:t>
-            </w:r>
-            <w:r>
-              <w:fldChar w:fldCharType="end"/>
-            </w:r>
+            <w:fldSimple w:instr=" DOCVARIABLE  txtStatus  \* MERGEFORMAT ">
+              <w:r>
+                <w:t>Status</w:t>
+              </w:r>
+            </w:fldSimple>
           </w:p>
         </w:tc>
         <w:tc>
@@ -3062,21 +2899,11 @@
               <w:pStyle w:val="NoSpacing"/>
               <w:cnfStyle w:val="100000000000" w:firstRow="1" w:lastRow="0" w:firstColumn="0" w:lastColumn="0" w:oddVBand="0" w:evenVBand="0" w:oddHBand="0" w:evenHBand="0" w:firstRowFirstColumn="0" w:firstRowLastColumn="0" w:lastRowFirstColumn="0" w:lastRowLastColumn="0"/>
             </w:pPr>
-            <w:r>
-              <w:fldChar w:fldCharType="begin"/>
-            </w:r>
-            <w:r>
-              <w:instrText xml:space="preserve"> DOCVARIABLE  txtDate  \* MERGEFORMAT </w:instrText>
-            </w:r>
-            <w:r>
-              <w:fldChar w:fldCharType="separate"/>
-            </w:r>
-            <w:r>
-              <w:t>Datum</w:t>
-            </w:r>
-            <w:r>
-              <w:fldChar w:fldCharType="end"/>
-            </w:r>
+            <w:fldSimple w:instr=" DOCVARIABLE  txtDate  \* MERGEFORMAT ">
+              <w:r>
+                <w:t>Datum</w:t>
+              </w:r>
+            </w:fldSimple>
           </w:p>
         </w:tc>
         <w:tc>
@@ -3088,21 +2915,11 @@
               <w:pStyle w:val="NoSpacing"/>
               <w:cnfStyle w:val="100000000000" w:firstRow="1" w:lastRow="0" w:firstColumn="0" w:lastColumn="0" w:oddVBand="0" w:evenVBand="0" w:oddHBand="0" w:evenHBand="0" w:firstRowFirstColumn="0" w:firstRowLastColumn="0" w:lastRowFirstColumn="0" w:lastRowLastColumn="0"/>
             </w:pPr>
-            <w:r>
-              <w:fldChar w:fldCharType="begin"/>
-            </w:r>
-            <w:r>
-              <w:instrText xml:space="preserve"> DOCVARIABLE  txtTo  \* MERGEFORMAT </w:instrText>
-            </w:r>
-            <w:r>
-              <w:fldChar w:fldCharType="separate"/>
-            </w:r>
-            <w:r>
-              <w:t>Aan</w:t>
-            </w:r>
-            <w:r>
-              <w:fldChar w:fldCharType="end"/>
-            </w:r>
+            <w:fldSimple w:instr=" DOCVARIABLE  txtTo  \* MERGEFORMAT ">
+              <w:r>
+                <w:t>Aan</w:t>
+              </w:r>
+            </w:fldSimple>
           </w:p>
         </w:tc>
       </w:tr>
@@ -18493,11 +18310,9 @@
       <w:r>
         <w:t xml:space="preserve"> </w:t>
       </w:r>
-      <w:proofErr w:type="spellStart"/>
-      <w:r>
-        <w:t>worth</w:t>
-      </w:r>
-      <w:proofErr w:type="spellEnd"/>
+      <w:r>
+        <w:t>wordt</w:t>
+      </w:r>
       <w:r>
         <w:t xml:space="preserve"> ook </w:t>
       </w:r>
@@ -18524,7 +18339,13 @@
       </w:r>
       <w:proofErr w:type="spellEnd"/>
       <w:r>
-        <w:t xml:space="preserve"> en hoe de architectuur hier van in elkaar zit.</w:t>
+        <w:t xml:space="preserve"> en hoe de architectuur hier van in elkaar zit</w:t>
+      </w:r>
+      <w:r>
+        <w:t xml:space="preserve"> met als voorbeeld de acties voor een gebruiker</w:t>
+      </w:r>
+      <w:r>
+        <w:t>.</w:t>
       </w:r>
     </w:p>
     <w:p>
@@ -19655,56 +19476,38 @@
         <w:shd w:val="clear" w:color="auto" w:fill="FFFFFF"/>
         <w:spacing w:after="0" w:line="285" w:lineRule="atLeast"/>
         <w:rPr>
-          <w:rFonts w:ascii="Consolas" w:eastAsia="Times New Roman" w:hAnsi="Consolas" w:cs="Times New Roman"/>
-          <w:color w:val="000000"/>
-          <w:szCs w:val="21"/>
-          <w:lang w:val="en-US" w:eastAsia="nl-NL"/>
-        </w:rPr>
-      </w:pPr>
-      <w:r>
-        <w:rPr>
-          <w:rFonts w:ascii="Consolas" w:eastAsia="Times New Roman" w:hAnsi="Consolas" w:cs="Times New Roman"/>
-          <w:color w:val="000000"/>
-          <w:szCs w:val="21"/>
-          <w:lang w:val="en-US" w:eastAsia="nl-NL"/>
+          <w:lang w:val="en-US"/>
+        </w:rPr>
+      </w:pPr>
+      <w:r>
+        <w:rPr>
+          <w:lang w:val="en-US"/>
         </w:rPr>
         <w:t>/</w:t>
       </w:r>
       <w:proofErr w:type="spellStart"/>
       <w:r>
         <w:rPr>
-          <w:rFonts w:ascii="Consolas" w:eastAsia="Times New Roman" w:hAnsi="Consolas" w:cs="Times New Roman"/>
-          <w:color w:val="000000"/>
-          <w:szCs w:val="21"/>
-          <w:lang w:val="en-US" w:eastAsia="nl-NL"/>
+          <w:lang w:val="en-US"/>
         </w:rPr>
         <w:t>src</w:t>
       </w:r>
       <w:proofErr w:type="spellEnd"/>
       <w:r>
         <w:rPr>
-          <w:rFonts w:ascii="Consolas" w:eastAsia="Times New Roman" w:hAnsi="Consolas" w:cs="Times New Roman"/>
-          <w:color w:val="000000"/>
-          <w:szCs w:val="21"/>
-          <w:lang w:val="en-US" w:eastAsia="nl-NL"/>
+          <w:lang w:val="en-US"/>
         </w:rPr>
         <w:t>/</w:t>
       </w:r>
       <w:r>
         <w:rPr>
-          <w:rFonts w:ascii="Consolas" w:eastAsia="Times New Roman" w:hAnsi="Consolas" w:cs="Times New Roman"/>
-          <w:color w:val="000000"/>
-          <w:szCs w:val="21"/>
-          <w:lang w:val="en-US" w:eastAsia="nl-NL"/>
+          <w:lang w:val="en-US"/>
         </w:rPr>
         <w:t>store</w:t>
       </w:r>
       <w:r>
         <w:rPr>
-          <w:rFonts w:ascii="Consolas" w:eastAsia="Times New Roman" w:hAnsi="Consolas" w:cs="Times New Roman"/>
-          <w:color w:val="000000"/>
-          <w:szCs w:val="21"/>
-          <w:lang w:val="en-US" w:eastAsia="nl-NL"/>
+          <w:lang w:val="en-US"/>
         </w:rPr>
         <w:t>/configureStore.js</w:t>
       </w:r>
@@ -20916,6 +20719,70 @@
           <w:lang w:val="en-US" w:eastAsia="nl-NL"/>
         </w:rPr>
       </w:pPr>
+      <w:bookmarkStart w:id="17" w:name="_GoBack"/>
+      <w:bookmarkEnd w:id="17"/>
+      <w:r>
+        <w:rPr>
+          <w:rFonts w:ascii="Consolas" w:eastAsia="Times New Roman" w:hAnsi="Consolas" w:cs="Times New Roman"/>
+          <w:color w:val="0000FF"/>
+          <w:sz w:val="16"/>
+          <w:szCs w:val="21"/>
+          <w:lang w:val="en-US" w:eastAsia="nl-NL"/>
+        </w:rPr>
+        <w:t>export</w:t>
+      </w:r>
+      <w:r>
+        <w:rPr>
+          <w:rFonts w:ascii="Consolas" w:eastAsia="Times New Roman" w:hAnsi="Consolas" w:cs="Times New Roman"/>
+          <w:color w:val="000000"/>
+          <w:sz w:val="16"/>
+          <w:szCs w:val="21"/>
+          <w:lang w:val="en-US" w:eastAsia="nl-NL"/>
+        </w:rPr>
+        <w:t xml:space="preserve"> </w:t>
+      </w:r>
+      <w:r>
+        <w:rPr>
+          <w:rFonts w:ascii="Consolas" w:eastAsia="Times New Roman" w:hAnsi="Consolas" w:cs="Times New Roman"/>
+          <w:color w:val="0000FF"/>
+          <w:sz w:val="16"/>
+          <w:szCs w:val="21"/>
+          <w:lang w:val="en-US" w:eastAsia="nl-NL"/>
+        </w:rPr>
+        <w:t>default</w:t>
+      </w:r>
+      <w:r>
+        <w:rPr>
+          <w:rFonts w:ascii="Consolas" w:eastAsia="Times New Roman" w:hAnsi="Consolas" w:cs="Times New Roman"/>
+          <w:color w:val="000000"/>
+          <w:sz w:val="16"/>
+          <w:szCs w:val="21"/>
+          <w:lang w:val="en-US" w:eastAsia="nl-NL"/>
+        </w:rPr>
+        <w:t xml:space="preserve"> </w:t>
+      </w:r>
+      <w:proofErr w:type="spellStart"/>
+      <w:r>
+        <w:rPr>
+          <w:rFonts w:ascii="Consolas" w:eastAsia="Times New Roman" w:hAnsi="Consolas" w:cs="Times New Roman"/>
+          <w:color w:val="000000"/>
+          <w:sz w:val="16"/>
+          <w:szCs w:val="21"/>
+          <w:lang w:val="en-US" w:eastAsia="nl-NL"/>
+        </w:rPr>
+        <w:t>configureStore</w:t>
+      </w:r>
+      <w:proofErr w:type="spellEnd"/>
+      <w:r>
+        <w:rPr>
+          <w:rFonts w:ascii="Consolas" w:eastAsia="Times New Roman" w:hAnsi="Consolas" w:cs="Times New Roman"/>
+          <w:color w:val="000000"/>
+          <w:sz w:val="16"/>
+          <w:szCs w:val="21"/>
+          <w:lang w:val="en-US" w:eastAsia="nl-NL"/>
+        </w:rPr>
+        <w:t>;</w:t>
+      </w:r>
     </w:p>
     <w:p>
       <w:pPr>
@@ -20931,109 +20798,9 @@
       </w:pPr>
       <w:r>
         <w:rPr>
-          <w:rFonts w:ascii="Consolas" w:eastAsia="Times New Roman" w:hAnsi="Consolas" w:cs="Times New Roman"/>
-          <w:color w:val="0000FF"/>
-          <w:sz w:val="16"/>
-          <w:szCs w:val="21"/>
-          <w:lang w:val="en-US" w:eastAsia="nl-NL"/>
-        </w:rPr>
-        <w:t>export</w:t>
-      </w:r>
-      <w:r>
-        <w:rPr>
-          <w:rFonts w:ascii="Consolas" w:eastAsia="Times New Roman" w:hAnsi="Consolas" w:cs="Times New Roman"/>
-          <w:color w:val="000000"/>
-          <w:sz w:val="16"/>
-          <w:szCs w:val="21"/>
-          <w:lang w:val="en-US" w:eastAsia="nl-NL"/>
-        </w:rPr>
-        <w:t xml:space="preserve"> </w:t>
-      </w:r>
-      <w:r>
-        <w:rPr>
-          <w:rFonts w:ascii="Consolas" w:eastAsia="Times New Roman" w:hAnsi="Consolas" w:cs="Times New Roman"/>
-          <w:color w:val="0000FF"/>
-          <w:sz w:val="16"/>
-          <w:szCs w:val="21"/>
-          <w:lang w:val="en-US" w:eastAsia="nl-NL"/>
-        </w:rPr>
-        <w:t>default</w:t>
-      </w:r>
-      <w:r>
-        <w:rPr>
-          <w:rFonts w:ascii="Consolas" w:eastAsia="Times New Roman" w:hAnsi="Consolas" w:cs="Times New Roman"/>
-          <w:color w:val="000000"/>
-          <w:sz w:val="16"/>
-          <w:szCs w:val="21"/>
-          <w:lang w:val="en-US" w:eastAsia="nl-NL"/>
-        </w:rPr>
-        <w:t xml:space="preserve"> </w:t>
-      </w:r>
-      <w:proofErr w:type="spellStart"/>
-      <w:r>
-        <w:rPr>
-          <w:rFonts w:ascii="Consolas" w:eastAsia="Times New Roman" w:hAnsi="Consolas" w:cs="Times New Roman"/>
-          <w:color w:val="000000"/>
-          <w:sz w:val="16"/>
-          <w:szCs w:val="21"/>
-          <w:lang w:val="en-US" w:eastAsia="nl-NL"/>
-        </w:rPr>
-        <w:t>configureStore</w:t>
-      </w:r>
-      <w:proofErr w:type="spellEnd"/>
-      <w:r>
-        <w:rPr>
-          <w:rFonts w:ascii="Consolas" w:eastAsia="Times New Roman" w:hAnsi="Consolas" w:cs="Times New Roman"/>
-          <w:color w:val="000000"/>
-          <w:sz w:val="16"/>
-          <w:szCs w:val="21"/>
-          <w:lang w:val="en-US" w:eastAsia="nl-NL"/>
-        </w:rPr>
-        <w:t>;</w:t>
-      </w:r>
-    </w:p>
-    <w:p>
-      <w:pPr>
-        <w:shd w:val="clear" w:color="auto" w:fill="FFFFFF"/>
-        <w:spacing w:after="0" w:line="285" w:lineRule="atLeast"/>
-        <w:rPr>
-          <w:rFonts w:ascii="Consolas" w:eastAsia="Times New Roman" w:hAnsi="Consolas" w:cs="Times New Roman"/>
-          <w:color w:val="000000"/>
-          <w:sz w:val="21"/>
-          <w:szCs w:val="21"/>
-          <w:lang w:val="en-US" w:eastAsia="nl-NL"/>
-        </w:rPr>
-      </w:pPr>
-    </w:p>
-    <w:p>
-      <w:pPr>
-        <w:shd w:val="clear" w:color="auto" w:fill="FFFFFF"/>
-        <w:spacing w:after="0" w:line="285" w:lineRule="atLeast"/>
-        <w:rPr>
-          <w:rFonts w:ascii="Consolas" w:eastAsia="Times New Roman" w:hAnsi="Consolas" w:cs="Times New Roman"/>
-          <w:color w:val="000000"/>
-          <w:sz w:val="16"/>
-          <w:szCs w:val="21"/>
-          <w:lang w:val="en-US" w:eastAsia="nl-NL"/>
-        </w:rPr>
-      </w:pPr>
-    </w:p>
-    <w:p>
-      <w:pPr>
-        <w:shd w:val="clear" w:color="auto" w:fill="FFFFFF"/>
-        <w:spacing w:after="0" w:line="285" w:lineRule="atLeast"/>
-        <w:rPr>
-          <w:rFonts w:ascii="Consolas" w:eastAsia="Times New Roman" w:hAnsi="Consolas" w:cs="Times New Roman"/>
-          <w:color w:val="000000"/>
-          <w:sz w:val="21"/>
-          <w:szCs w:val="21"/>
-          <w:lang w:val="en-US" w:eastAsia="nl-NL"/>
-        </w:rPr>
-      </w:pPr>
-      <w:r>
-        <w:rPr>
-          <w:lang w:val="en-US"/>
-        </w:rPr>
+          <w:lang w:val="en-US"/>
+        </w:rPr>
+        <w:lastRenderedPageBreak/>
         <w:t>/</w:t>
       </w:r>
       <w:proofErr w:type="spellStart"/>
@@ -22890,6 +22657,24 @@
         </w:rPr>
         <w:t xml:space="preserve">        ...state,</w:t>
       </w:r>
+    </w:p>
+    <w:p>
+      <w:pPr>
+        <w:shd w:val="clear" w:color="auto" w:fill="FFFFFF"/>
+        <w:spacing w:after="0" w:line="285" w:lineRule="atLeast"/>
+        <w:rPr>
+          <w:lang w:val="en-US"/>
+        </w:rPr>
+      </w:pPr>
+    </w:p>
+    <w:p>
+      <w:pPr>
+        <w:shd w:val="clear" w:color="auto" w:fill="FFFFFF"/>
+        <w:spacing w:after="0" w:line="285" w:lineRule="atLeast"/>
+        <w:rPr>
+          <w:lang w:val="en-US"/>
+        </w:rPr>
+      </w:pPr>
     </w:p>
     <w:p>
       <w:pPr>
@@ -31586,14 +31371,12 @@
                                 <w:lang w:val="en-US"/>
                               </w:rPr>
                             </w:pPr>
-                            <w:bookmarkStart w:id="17" w:name="_GoBack"/>
                             <w:r>
                               <w:rPr>
                                 <w:lang w:val="en-US"/>
                               </w:rPr>
                               <w:t>d</w:t>
                             </w:r>
-                            <w:bookmarkEnd w:id="17"/>
                           </w:p>
                         </w:txbxContent>
                       </wps:txbx>
@@ -31627,14 +31410,12 @@
                           <w:lang w:val="en-US"/>
                         </w:rPr>
                       </w:pPr>
-                      <w:bookmarkStart w:id="18" w:name="_GoBack"/>
                       <w:r>
                         <w:rPr>
                           <w:lang w:val="en-US"/>
                         </w:rPr>
                         <w:t>d</w:t>
                       </w:r>
-                      <w:bookmarkEnd w:id="18"/>
                     </w:p>
                   </w:txbxContent>
                 </v:textbox>
@@ -31643,16 +31424,6 @@
             </w:pict>
           </mc:Fallback>
         </mc:AlternateContent>
-      </w:r>
-      <w:r>
-        <w:rPr>
-          <w:rFonts w:ascii="Consolas" w:eastAsia="Times New Roman" w:hAnsi="Consolas" w:cs="Times New Roman"/>
-          <w:color w:val="000000"/>
-          <w:sz w:val="16"/>
-          <w:szCs w:val="16"/>
-          <w:lang w:val="en-US" w:eastAsia="nl-NL"/>
-        </w:rPr>
-        <w:t xml:space="preserve"> </w:t>
       </w:r>
       <w:r>
         <w:rPr>
@@ -33954,13 +33725,7 @@
         <w:rPr>
           <w:sz w:val="14"/>
         </w:rPr>
-        <w:t xml:space="preserve"> Deze </w:t>
-      </w:r>
-      <w:r>
-        <w:rPr>
-          <w:sz w:val="14"/>
-        </w:rPr>
-        <w:t>requestlogger is niet zelfgeschreven maar is uit deels uit het volgende project overgenomen: https://github.com/JasonGT/NorthwindTraders</w:t>
+        <w:t xml:space="preserve"> Deze requestlogger is niet zelfgeschreven maar is uit deels uit het volgende project overgenomen: https://github.com/JasonGT/NorthwindTraders</w:t>
       </w:r>
     </w:p>
   </w:footnote>
@@ -33980,13 +33745,7 @@
         <w:rPr>
           <w:sz w:val="12"/>
         </w:rPr>
-        <w:t xml:space="preserve"> Deze </w:t>
-      </w:r>
-      <w:r>
-        <w:rPr>
-          <w:sz w:val="12"/>
-        </w:rPr>
-        <w:t>validation pipeline is niet zelfgeschreven maar komt uit het volgende project</w:t>
+        <w:t xml:space="preserve"> Deze validation pipeline is niet zelfgeschreven maar komt uit het volgende project</w:t>
       </w:r>
       <w:r>
         <w:t xml:space="preserve">: </w:t>
@@ -39642,6 +39401,7 @@
   <w:rsids>
     <w:rsidRoot w:val="002A6F38"/>
     <w:rsid w:val="000B45C9"/>
+    <w:rsid w:val="0027663D"/>
     <w:rsid w:val="002A6F38"/>
     <w:rsid w:val="002D0542"/>
     <w:rsid w:val="00594BC4"/>
@@ -40636,7 +40396,7 @@
 </file>
 
 <file path=customXml/itemProps3.xml><?xml version="1.0" encoding="utf-8"?>
-<ds:datastoreItem xmlns:ds="http://schemas.openxmlformats.org/officeDocument/2006/customXml" ds:itemID="{7150F6C3-0FC6-412B-BC28-BC5C06AE594F}">
+<ds:datastoreItem xmlns:ds="http://schemas.openxmlformats.org/officeDocument/2006/customXml" ds:itemID="{1B76284D-3376-437D-96E8-770B55CB0B12}">
   <ds:schemaRefs>
     <ds:schemaRef ds:uri="http://schemas.openxmlformats.org/officeDocument/2006/bibliography"/>
   </ds:schemaRefs>

</xml_diff>

<commit_message>
Added feedback with Gertjan Timmermans
</commit_message>
<xml_diff>
--- a/Ontwerp en analyse document - Merik Westerveld - Info Support.docx
+++ b/Ontwerp en analyse document - Merik Westerveld - Info Support.docx
@@ -2212,11 +2212,21 @@
             <w:pPr>
               <w:pStyle w:val="NoSpacing"/>
             </w:pPr>
-            <w:fldSimple w:instr=" DOCVARIABLE  txtTitle  \* MERGEFORMAT ">
-              <w:r>
-                <w:t>Titel</w:t>
-              </w:r>
-            </w:fldSimple>
+            <w:r>
+              <w:fldChar w:fldCharType="begin"/>
+            </w:r>
+            <w:r>
+              <w:instrText xml:space="preserve"> DOCVARIABLE  txtTitle  \* MERGEFORMAT </w:instrText>
+            </w:r>
+            <w:r>
+              <w:fldChar w:fldCharType="separate"/>
+            </w:r>
+            <w:r>
+              <w:t>Titel</w:t>
+            </w:r>
+            <w:r>
+              <w:fldChar w:fldCharType="end"/>
+            </w:r>
           </w:p>
         </w:tc>
         <w:sdt>
@@ -2262,11 +2272,21 @@
             <w:pPr>
               <w:pStyle w:val="NoSpacing"/>
             </w:pPr>
-            <w:fldSimple w:instr=" DOCVARIABLE  txtProject  \* MERGEFORMAT ">
-              <w:r>
-                <w:t>Project</w:t>
-              </w:r>
-            </w:fldSimple>
+            <w:r>
+              <w:fldChar w:fldCharType="begin"/>
+            </w:r>
+            <w:r>
+              <w:instrText xml:space="preserve"> DOCVARIABLE  txtProject  \* MERGEFORMAT </w:instrText>
+            </w:r>
+            <w:r>
+              <w:fldChar w:fldCharType="separate"/>
+            </w:r>
+            <w:r>
+              <w:t>Project</w:t>
+            </w:r>
+            <w:r>
+              <w:fldChar w:fldCharType="end"/>
+            </w:r>
           </w:p>
         </w:tc>
         <w:sdt>
@@ -2313,11 +2333,21 @@
             <w:pPr>
               <w:pStyle w:val="NoSpacing"/>
             </w:pPr>
-            <w:fldSimple w:instr=" DOCVARIABLE  txtVersion  \* MERGEFORMAT ">
-              <w:r>
-                <w:t>Versie</w:t>
-              </w:r>
-            </w:fldSimple>
+            <w:r>
+              <w:fldChar w:fldCharType="begin"/>
+            </w:r>
+            <w:r>
+              <w:instrText xml:space="preserve"> DOCVARIABLE  txtVersion  \* MERGEFORMAT </w:instrText>
+            </w:r>
+            <w:r>
+              <w:fldChar w:fldCharType="separate"/>
+            </w:r>
+            <w:r>
+              <w:t>Versie</w:t>
+            </w:r>
+            <w:r>
+              <w:fldChar w:fldCharType="end"/>
+            </w:r>
           </w:p>
         </w:tc>
         <w:tc>
@@ -2361,11 +2391,21 @@
             <w:pPr>
               <w:pStyle w:val="NoSpacing"/>
             </w:pPr>
-            <w:fldSimple w:instr=" DOCVARIABLE  txtStatus  \* MERGEFORMAT ">
-              <w:r>
-                <w:t>Status</w:t>
-              </w:r>
-            </w:fldSimple>
+            <w:r>
+              <w:fldChar w:fldCharType="begin"/>
+            </w:r>
+            <w:r>
+              <w:instrText xml:space="preserve"> DOCVARIABLE  txtStatus  \* MERGEFORMAT </w:instrText>
+            </w:r>
+            <w:r>
+              <w:fldChar w:fldCharType="separate"/>
+            </w:r>
+            <w:r>
+              <w:t>Status</w:t>
+            </w:r>
+            <w:r>
+              <w:fldChar w:fldCharType="end"/>
+            </w:r>
           </w:p>
         </w:tc>
         <w:tc>
@@ -2420,11 +2460,21 @@
             <w:pPr>
               <w:pStyle w:val="NoSpacing"/>
             </w:pPr>
-            <w:fldSimple w:instr=" DOCVARIABLE  txtDate  \* MERGEFORMAT ">
-              <w:r>
-                <w:t>Datum</w:t>
-              </w:r>
-            </w:fldSimple>
+            <w:r>
+              <w:fldChar w:fldCharType="begin"/>
+            </w:r>
+            <w:r>
+              <w:instrText xml:space="preserve"> DOCVARIABLE  txtDate  \* MERGEFORMAT </w:instrText>
+            </w:r>
+            <w:r>
+              <w:fldChar w:fldCharType="separate"/>
+            </w:r>
+            <w:r>
+              <w:t>Datum</w:t>
+            </w:r>
+            <w:r>
+              <w:fldChar w:fldCharType="end"/>
+            </w:r>
           </w:p>
         </w:tc>
         <w:sdt>
@@ -2475,11 +2525,21 @@
             <w:pPr>
               <w:pStyle w:val="NoSpacing"/>
             </w:pPr>
-            <w:fldSimple w:instr=" DOCVARIABLE  txtFile  \* MERGEFORMAT ">
-              <w:r>
-                <w:t>Bestand</w:t>
-              </w:r>
-            </w:fldSimple>
+            <w:r>
+              <w:fldChar w:fldCharType="begin"/>
+            </w:r>
+            <w:r>
+              <w:instrText xml:space="preserve"> DOCVARIABLE  txtFile  \* MERGEFORMAT </w:instrText>
+            </w:r>
+            <w:r>
+              <w:fldChar w:fldCharType="separate"/>
+            </w:r>
+            <w:r>
+              <w:t>Bestand</w:t>
+            </w:r>
+            <w:r>
+              <w:fldChar w:fldCharType="end"/>
+            </w:r>
           </w:p>
         </w:tc>
         <w:tc>
@@ -2519,11 +2579,24 @@
             <w:pPr>
               <w:pStyle w:val="NoSpacing"/>
             </w:pPr>
-            <w:fldSimple w:instr=" DOCVARIABLE  txtCompany  \* MERGEFORMAT ">
-              <w:r>
-                <w:t>Bedrijf</w:t>
-              </w:r>
-            </w:fldSimple>
+            <w:r>
+              <w:fldChar w:fldCharType="begin"/>
+            </w:r>
+            <w:r>
+              <w:instrText xml:space="preserve"> DOCVARIABLE  t</w:instrText>
+            </w:r>
+            <w:r>
+              <w:instrText xml:space="preserve">xtCompany  \* MERGEFORMAT </w:instrText>
+            </w:r>
+            <w:r>
+              <w:fldChar w:fldCharType="separate"/>
+            </w:r>
+            <w:r>
+              <w:t>Bedrijf</w:t>
+            </w:r>
+            <w:r>
+              <w:fldChar w:fldCharType="end"/>
+            </w:r>
           </w:p>
         </w:tc>
         <w:sdt>
@@ -2571,11 +2644,21 @@
       <w:pPr>
         <w:pStyle w:val="Kop1Ongenummerd"/>
       </w:pPr>
-      <w:fldSimple w:instr=" DOCVARIABLE  txtHistory  \* MERGEFORMAT ">
-        <w:r>
-          <w:t>Historie</w:t>
-        </w:r>
-      </w:fldSimple>
+      <w:r>
+        <w:fldChar w:fldCharType="begin"/>
+      </w:r>
+      <w:r>
+        <w:instrText xml:space="preserve"> DOCVARIABLE  txtHistory  \* MERGEFORMAT </w:instrText>
+      </w:r>
+      <w:r>
+        <w:fldChar w:fldCharType="separate"/>
+      </w:r>
+      <w:r>
+        <w:t>Historie</w:t>
+      </w:r>
+      <w:r>
+        <w:fldChar w:fldCharType="end"/>
+      </w:r>
     </w:p>
     <w:tbl>
       <w:tblPr>
@@ -2605,11 +2688,21 @@
             <w:pPr>
               <w:pStyle w:val="NoSpacing"/>
             </w:pPr>
-            <w:fldSimple w:instr=" DOCVARIABLE  txtVersion  \* MERGEFORMAT ">
-              <w:r>
-                <w:t>Versie</w:t>
-              </w:r>
-            </w:fldSimple>
+            <w:r>
+              <w:fldChar w:fldCharType="begin"/>
+            </w:r>
+            <w:r>
+              <w:instrText xml:space="preserve"> DOCVARIABLE  txtVersion  \* MERGEFORMAT </w:instrText>
+            </w:r>
+            <w:r>
+              <w:fldChar w:fldCharType="separate"/>
+            </w:r>
+            <w:r>
+              <w:t>Versie</w:t>
+            </w:r>
+            <w:r>
+              <w:fldChar w:fldCharType="end"/>
+            </w:r>
           </w:p>
         </w:tc>
         <w:tc>
@@ -2621,11 +2714,21 @@
               <w:pStyle w:val="NoSpacing"/>
               <w:cnfStyle w:val="100000000000" w:firstRow="1" w:lastRow="0" w:firstColumn="0" w:lastColumn="0" w:oddVBand="0" w:evenVBand="0" w:oddHBand="0" w:evenHBand="0" w:firstRowFirstColumn="0" w:firstRowLastColumn="0" w:lastRowFirstColumn="0" w:lastRowLastColumn="0"/>
             </w:pPr>
-            <w:fldSimple w:instr=" DOCVARIABLE  txtStatus  \* MERGEFORMAT ">
-              <w:r>
-                <w:t>Status</w:t>
-              </w:r>
-            </w:fldSimple>
+            <w:r>
+              <w:fldChar w:fldCharType="begin"/>
+            </w:r>
+            <w:r>
+              <w:instrText xml:space="preserve"> DOCVARIABLE  txtStatus  \* MERGEFORMAT </w:instrText>
+            </w:r>
+            <w:r>
+              <w:fldChar w:fldCharType="separate"/>
+            </w:r>
+            <w:r>
+              <w:t>Status</w:t>
+            </w:r>
+            <w:r>
+              <w:fldChar w:fldCharType="end"/>
+            </w:r>
           </w:p>
         </w:tc>
         <w:tc>
@@ -2637,11 +2740,21 @@
               <w:pStyle w:val="NoSpacing"/>
               <w:cnfStyle w:val="100000000000" w:firstRow="1" w:lastRow="0" w:firstColumn="0" w:lastColumn="0" w:oddVBand="0" w:evenVBand="0" w:oddHBand="0" w:evenHBand="0" w:firstRowFirstColumn="0" w:firstRowLastColumn="0" w:lastRowFirstColumn="0" w:lastRowLastColumn="0"/>
             </w:pPr>
-            <w:fldSimple w:instr=" DOCVARIABLE  txtDate  \* MERGEFORMAT ">
-              <w:r>
-                <w:t>Datum</w:t>
-              </w:r>
-            </w:fldSimple>
+            <w:r>
+              <w:fldChar w:fldCharType="begin"/>
+            </w:r>
+            <w:r>
+              <w:instrText xml:space="preserve"> DOCVARIABLE  txtDate  \* MERGEFORMAT </w:instrText>
+            </w:r>
+            <w:r>
+              <w:fldChar w:fldCharType="separate"/>
+            </w:r>
+            <w:r>
+              <w:t>Datum</w:t>
+            </w:r>
+            <w:r>
+              <w:fldChar w:fldCharType="end"/>
+            </w:r>
           </w:p>
         </w:tc>
         <w:tc>
@@ -2653,11 +2766,21 @@
               <w:pStyle w:val="NoSpacing"/>
               <w:cnfStyle w:val="100000000000" w:firstRow="1" w:lastRow="0" w:firstColumn="0" w:lastColumn="0" w:oddVBand="0" w:evenVBand="0" w:oddHBand="0" w:evenHBand="0" w:firstRowFirstColumn="0" w:firstRowLastColumn="0" w:lastRowFirstColumn="0" w:lastRowLastColumn="0"/>
             </w:pPr>
-            <w:fldSimple w:instr=" DOCVARIABLE  txtAuthor  \* MERGEFORMAT ">
-              <w:r>
-                <w:t>Auteur</w:t>
-              </w:r>
-            </w:fldSimple>
+            <w:r>
+              <w:fldChar w:fldCharType="begin"/>
+            </w:r>
+            <w:r>
+              <w:instrText xml:space="preserve"> DOCVARIABLE  txtAuthor  \* MERGEFORMAT </w:instrText>
+            </w:r>
+            <w:r>
+              <w:fldChar w:fldCharType="separate"/>
+            </w:r>
+            <w:r>
+              <w:t>Auteur</w:t>
+            </w:r>
+            <w:r>
+              <w:fldChar w:fldCharType="end"/>
+            </w:r>
           </w:p>
         </w:tc>
         <w:tc>
@@ -2669,11 +2792,21 @@
               <w:pStyle w:val="NoSpacing"/>
               <w:cnfStyle w:val="100000000000" w:firstRow="1" w:lastRow="0" w:firstColumn="0" w:lastColumn="0" w:oddVBand="0" w:evenVBand="0" w:oddHBand="0" w:evenHBand="0" w:firstRowFirstColumn="0" w:firstRowLastColumn="0" w:lastRowFirstColumn="0" w:lastRowLastColumn="0"/>
             </w:pPr>
-            <w:fldSimple w:instr=" DOCVARIABLE  txtChanges  \* MERGEFORMAT ">
-              <w:r>
-                <w:t>Wijziging</w:t>
-              </w:r>
-            </w:fldSimple>
+            <w:r>
+              <w:fldChar w:fldCharType="begin"/>
+            </w:r>
+            <w:r>
+              <w:instrText xml:space="preserve"> DOCVARIABLE  txtChanges  \* MERGEFORMAT </w:instrText>
+            </w:r>
+            <w:r>
+              <w:fldChar w:fldCharType="separate"/>
+            </w:r>
+            <w:r>
+              <w:t>Wijziging</w:t>
+            </w:r>
+            <w:r>
+              <w:fldChar w:fldCharType="end"/>
+            </w:r>
           </w:p>
         </w:tc>
       </w:tr>
@@ -2834,11 +2967,21 @@
       <w:pPr>
         <w:pStyle w:val="Kop1Ongenummerd"/>
       </w:pPr>
-      <w:fldSimple w:instr=" DOCVARIABLE  txtDistribution  \* MERGEFORMAT ">
-        <w:r>
-          <w:t>Distributielijst</w:t>
-        </w:r>
-      </w:fldSimple>
+      <w:r>
+        <w:fldChar w:fldCharType="begin"/>
+      </w:r>
+      <w:r>
+        <w:instrText xml:space="preserve"> DOCVARIABLE  txtDistribution  \* MERGEFORMAT </w:instrText>
+      </w:r>
+      <w:r>
+        <w:fldChar w:fldCharType="separate"/>
+      </w:r>
+      <w:r>
+        <w:t>Distributielijst</w:t>
+      </w:r>
+      <w:r>
+        <w:fldChar w:fldCharType="end"/>
+      </w:r>
     </w:p>
     <w:tbl>
       <w:tblPr>
@@ -2867,11 +3010,21 @@
             <w:pPr>
               <w:pStyle w:val="NoSpacing"/>
             </w:pPr>
-            <w:fldSimple w:instr=" DOCVARIABLE  txtVersion  \* MERGEFORMAT ">
-              <w:r>
-                <w:t>Versie</w:t>
-              </w:r>
-            </w:fldSimple>
+            <w:r>
+              <w:fldChar w:fldCharType="begin"/>
+            </w:r>
+            <w:r>
+              <w:instrText xml:space="preserve"> DOCVARIABLE  txtVersion  \* MERGEFORMAT </w:instrText>
+            </w:r>
+            <w:r>
+              <w:fldChar w:fldCharType="separate"/>
+            </w:r>
+            <w:r>
+              <w:t>Versie</w:t>
+            </w:r>
+            <w:r>
+              <w:fldChar w:fldCharType="end"/>
+            </w:r>
           </w:p>
         </w:tc>
         <w:tc>
@@ -2883,11 +3036,21 @@
               <w:pStyle w:val="NoSpacing"/>
               <w:cnfStyle w:val="100000000000" w:firstRow="1" w:lastRow="0" w:firstColumn="0" w:lastColumn="0" w:oddVBand="0" w:evenVBand="0" w:oddHBand="0" w:evenHBand="0" w:firstRowFirstColumn="0" w:firstRowLastColumn="0" w:lastRowFirstColumn="0" w:lastRowLastColumn="0"/>
             </w:pPr>
-            <w:fldSimple w:instr=" DOCVARIABLE  txtStatus  \* MERGEFORMAT ">
-              <w:r>
-                <w:t>Status</w:t>
-              </w:r>
-            </w:fldSimple>
+            <w:r>
+              <w:fldChar w:fldCharType="begin"/>
+            </w:r>
+            <w:r>
+              <w:instrText xml:space="preserve"> DOCVARIABLE  txtStatus  \* MERGEFORMAT </w:instrText>
+            </w:r>
+            <w:r>
+              <w:fldChar w:fldCharType="separate"/>
+            </w:r>
+            <w:r>
+              <w:t>Status</w:t>
+            </w:r>
+            <w:r>
+              <w:fldChar w:fldCharType="end"/>
+            </w:r>
           </w:p>
         </w:tc>
         <w:tc>
@@ -2899,11 +3062,21 @@
               <w:pStyle w:val="NoSpacing"/>
               <w:cnfStyle w:val="100000000000" w:firstRow="1" w:lastRow="0" w:firstColumn="0" w:lastColumn="0" w:oddVBand="0" w:evenVBand="0" w:oddHBand="0" w:evenHBand="0" w:firstRowFirstColumn="0" w:firstRowLastColumn="0" w:lastRowFirstColumn="0" w:lastRowLastColumn="0"/>
             </w:pPr>
-            <w:fldSimple w:instr=" DOCVARIABLE  txtDate  \* MERGEFORMAT ">
-              <w:r>
-                <w:t>Datum</w:t>
-              </w:r>
-            </w:fldSimple>
+            <w:r>
+              <w:fldChar w:fldCharType="begin"/>
+            </w:r>
+            <w:r>
+              <w:instrText xml:space="preserve"> DOCVARIABLE  txtDate  \* MERGEFORMAT </w:instrText>
+            </w:r>
+            <w:r>
+              <w:fldChar w:fldCharType="separate"/>
+            </w:r>
+            <w:r>
+              <w:t>Datum</w:t>
+            </w:r>
+            <w:r>
+              <w:fldChar w:fldCharType="end"/>
+            </w:r>
           </w:p>
         </w:tc>
         <w:tc>
@@ -2915,11 +3088,21 @@
               <w:pStyle w:val="NoSpacing"/>
               <w:cnfStyle w:val="100000000000" w:firstRow="1" w:lastRow="0" w:firstColumn="0" w:lastColumn="0" w:oddVBand="0" w:evenVBand="0" w:oddHBand="0" w:evenHBand="0" w:firstRowFirstColumn="0" w:firstRowLastColumn="0" w:lastRowFirstColumn="0" w:lastRowLastColumn="0"/>
             </w:pPr>
-            <w:fldSimple w:instr=" DOCVARIABLE  txtTo  \* MERGEFORMAT ">
-              <w:r>
-                <w:t>Aan</w:t>
-              </w:r>
-            </w:fldSimple>
+            <w:r>
+              <w:fldChar w:fldCharType="begin"/>
+            </w:r>
+            <w:r>
+              <w:instrText xml:space="preserve"> DOCVARIABLE  txtTo  \* MERGEFORMAT </w:instrText>
+            </w:r>
+            <w:r>
+              <w:fldChar w:fldCharType="separate"/>
+            </w:r>
+            <w:r>
+              <w:t>Aan</w:t>
+            </w:r>
+            <w:r>
+              <w:fldChar w:fldCharType="end"/>
+            </w:r>
           </w:p>
         </w:tc>
       </w:tr>
@@ -5478,7 +5661,12 @@
           </w:tcPr>
           <w:p>
             <w:r>
-              <w:t>De gebruiker moet de app kunnen laten kiezen naar welke artiest hij / zij wilt.</w:t>
+              <w:t>De gebruiker moet de app kunnen laten kiezen naar welke artiest hij / zij wil</w:t>
+            </w:r>
+            <w:bookmarkStart w:id="5" w:name="_GoBack"/>
+            <w:bookmarkEnd w:id="5"/>
+            <w:r>
+              <w:t>.</w:t>
             </w:r>
           </w:p>
         </w:tc>
@@ -5507,12 +5695,12 @@
       <w:pPr>
         <w:pStyle w:val="Heading3"/>
       </w:pPr>
-      <w:bookmarkStart w:id="5" w:name="_Toc2689303"/>
+      <w:bookmarkStart w:id="6" w:name="_Toc2689303"/>
       <w:r>
         <w:lastRenderedPageBreak/>
         <w:t>Dashboard</w:t>
       </w:r>
-      <w:bookmarkEnd w:id="5"/>
+      <w:bookmarkEnd w:id="6"/>
     </w:p>
     <w:tbl>
       <w:tblPr>
@@ -5691,11 +5879,11 @@
       <w:pPr>
         <w:pStyle w:val="Heading2"/>
       </w:pPr>
-      <w:bookmarkStart w:id="6" w:name="_Toc2689304"/>
+      <w:bookmarkStart w:id="7" w:name="_Toc2689304"/>
       <w:r>
         <w:t>Niet-functionele eisen</w:t>
       </w:r>
-      <w:bookmarkEnd w:id="6"/>
+      <w:bookmarkEnd w:id="7"/>
     </w:p>
     <w:p>
       <w:r>
@@ -6179,7 +6367,7 @@
       <w:pPr>
         <w:pStyle w:val="Heading1"/>
       </w:pPr>
-      <w:bookmarkStart w:id="7" w:name="_Toc2689305"/>
+      <w:bookmarkStart w:id="8" w:name="_Toc2689305"/>
       <w:r>
         <w:rPr>
           <w:noProof/>
@@ -6249,7 +6437,7 @@
       <w:r>
         <w:t xml:space="preserve"> mobiele app</w:t>
       </w:r>
-      <w:bookmarkEnd w:id="7"/>
+      <w:bookmarkEnd w:id="8"/>
     </w:p>
     <w:p>
       <w:r>
@@ -6351,7 +6539,7 @@
       <w:pPr>
         <w:pStyle w:val="Heading1"/>
       </w:pPr>
-      <w:bookmarkStart w:id="8" w:name="_Toc2689306"/>
+      <w:bookmarkStart w:id="9" w:name="_Toc2689306"/>
       <w:r>
         <w:lastRenderedPageBreak/>
         <w:t>ERD (</w:t>
@@ -6364,7 +6552,7 @@
       <w:r>
         <w:t>)</w:t>
       </w:r>
-      <w:bookmarkEnd w:id="8"/>
+      <w:bookmarkEnd w:id="9"/>
     </w:p>
     <w:p>
       <w:r>
@@ -6531,12 +6719,12 @@
       <w:pPr>
         <w:pStyle w:val="Heading1"/>
       </w:pPr>
-      <w:bookmarkStart w:id="9" w:name="_Toc2689307"/>
+      <w:bookmarkStart w:id="10" w:name="_Toc2689307"/>
       <w:r>
         <w:lastRenderedPageBreak/>
         <w:t>Architectuur backend</w:t>
       </w:r>
-      <w:bookmarkEnd w:id="9"/>
+      <w:bookmarkEnd w:id="10"/>
       <w:r>
         <w:t xml:space="preserve"> </w:t>
       </w:r>
@@ -6545,7 +6733,7 @@
       <w:pPr>
         <w:pStyle w:val="Heading2"/>
       </w:pPr>
-      <w:bookmarkStart w:id="10" w:name="_Toc2689308"/>
+      <w:bookmarkStart w:id="11" w:name="_Toc2689308"/>
       <w:r>
         <w:t xml:space="preserve">Clean </w:t>
       </w:r>
@@ -6553,7 +6741,7 @@
       <w:r>
         <w:t>architecture</w:t>
       </w:r>
-      <w:bookmarkEnd w:id="10"/>
+      <w:bookmarkEnd w:id="11"/>
       <w:proofErr w:type="spellEnd"/>
     </w:p>
     <w:p>
@@ -7021,12 +7209,12 @@
       <w:pPr>
         <w:pStyle w:val="Heading2"/>
       </w:pPr>
-      <w:bookmarkStart w:id="11" w:name="_Toc2689309"/>
+      <w:bookmarkStart w:id="12" w:name="_Toc2689309"/>
       <w:r>
         <w:lastRenderedPageBreak/>
         <w:t>CQRS</w:t>
       </w:r>
-      <w:bookmarkEnd w:id="11"/>
+      <w:bookmarkEnd w:id="12"/>
     </w:p>
     <w:p>
       <w:r>
@@ -7157,7 +7345,7 @@
       <w:pPr>
         <w:pStyle w:val="Heading2"/>
       </w:pPr>
-      <w:bookmarkStart w:id="12" w:name="_Toc2689310"/>
+      <w:bookmarkStart w:id="13" w:name="_Toc2689310"/>
       <w:proofErr w:type="spellStart"/>
       <w:r>
         <w:t>Third</w:t>
@@ -7170,7 +7358,7 @@
       <w:r>
         <w:t>libraries</w:t>
       </w:r>
-      <w:bookmarkEnd w:id="12"/>
+      <w:bookmarkEnd w:id="13"/>
       <w:proofErr w:type="spellEnd"/>
       <w:r>
         <w:t xml:space="preserve"> </w:t>
@@ -7180,12 +7368,12 @@
       <w:pPr>
         <w:pStyle w:val="Heading3"/>
       </w:pPr>
-      <w:bookmarkStart w:id="13" w:name="_Toc2689311"/>
+      <w:bookmarkStart w:id="14" w:name="_Toc2689311"/>
       <w:proofErr w:type="spellStart"/>
       <w:r>
         <w:t>Mediatr</w:t>
       </w:r>
-      <w:bookmarkEnd w:id="13"/>
+      <w:bookmarkEnd w:id="14"/>
       <w:proofErr w:type="spellEnd"/>
     </w:p>
     <w:p>
@@ -10199,12 +10387,12 @@
       <w:pPr>
         <w:pStyle w:val="Heading3"/>
       </w:pPr>
-      <w:bookmarkStart w:id="14" w:name="_Toc2689312"/>
+      <w:bookmarkStart w:id="15" w:name="_Toc2689312"/>
       <w:proofErr w:type="spellStart"/>
       <w:r>
         <w:t>AutoMapper</w:t>
       </w:r>
-      <w:bookmarkEnd w:id="14"/>
+      <w:bookmarkEnd w:id="15"/>
       <w:proofErr w:type="spellEnd"/>
     </w:p>
     <w:p>
@@ -10677,13 +10865,13 @@
       <w:pPr>
         <w:pStyle w:val="Heading3"/>
       </w:pPr>
-      <w:bookmarkStart w:id="15" w:name="_Toc2689313"/>
+      <w:bookmarkStart w:id="16" w:name="_Toc2689313"/>
       <w:proofErr w:type="spellStart"/>
       <w:r>
         <w:lastRenderedPageBreak/>
         <w:t>FluentValidation</w:t>
       </w:r>
-      <w:bookmarkEnd w:id="15"/>
+      <w:bookmarkEnd w:id="16"/>
       <w:proofErr w:type="spellEnd"/>
     </w:p>
     <w:p>
@@ -13168,7 +13356,7 @@
       <w:pPr>
         <w:pStyle w:val="Heading2"/>
       </w:pPr>
-      <w:bookmarkStart w:id="16" w:name="_Toc2689314"/>
+      <w:bookmarkStart w:id="17" w:name="_Toc2689314"/>
       <w:r>
         <w:lastRenderedPageBreak/>
         <w:t>Hoog level a</w:t>
@@ -13176,7 +13364,7 @@
       <w:r>
         <w:t>rchitectuur schets</w:t>
       </w:r>
-      <w:bookmarkEnd w:id="16"/>
+      <w:bookmarkEnd w:id="17"/>
     </w:p>
     <w:p>
       <w:r>
@@ -20719,8 +20907,6 @@
           <w:lang w:val="en-US" w:eastAsia="nl-NL"/>
         </w:rPr>
       </w:pPr>
-      <w:bookmarkStart w:id="17" w:name="_GoBack"/>
-      <w:bookmarkEnd w:id="17"/>
       <w:r>
         <w:rPr>
           <w:rFonts w:ascii="Consolas" w:eastAsia="Times New Roman" w:hAnsi="Consolas" w:cs="Times New Roman"/>
@@ -39406,6 +39592,7 @@
     <w:rsid w:val="002D0542"/>
     <w:rsid w:val="00594BC4"/>
     <w:rsid w:val="00651C6D"/>
+    <w:rsid w:val="00675214"/>
     <w:rsid w:val="007A1192"/>
     <w:rsid w:val="007B4C39"/>
     <w:rsid w:val="00816D42"/>
@@ -40396,7 +40583,7 @@
 </file>
 
 <file path=customXml/itemProps3.xml><?xml version="1.0" encoding="utf-8"?>
-<ds:datastoreItem xmlns:ds="http://schemas.openxmlformats.org/officeDocument/2006/customXml" ds:itemID="{1B76284D-3376-437D-96E8-770B55CB0B12}">
+<ds:datastoreItem xmlns:ds="http://schemas.openxmlformats.org/officeDocument/2006/customXml" ds:itemID="{5ED4FBAE-6B39-4DFC-A874-2D93839BD839}">
   <ds:schemaRefs>
     <ds:schemaRef ds:uri="http://schemas.openxmlformats.org/officeDocument/2006/bibliography"/>
   </ds:schemaRefs>

</xml_diff>